<commit_message>
Atualizar o documento analise, atualizando a analise comercial
</commit_message>
<xml_diff>
--- a/Documentos/IPL-TeSP-PSI-PSI-Template_Analise_v1.0.docx
+++ b/Documentos/IPL-TeSP-PSI-PSI-Template_Analise_v1.0.docx
@@ -432,7 +432,6 @@
               </w:rPr>
               <w:t xml:space="preserve"> de </w:t>
             </w:r>
-            <w:proofErr w:type="gramStart"/>
             <w:r>
               <w:rPr>
                 <w:rFonts w:asciiTheme="minorHAnsi" w:hAnsiTheme="minorHAnsi" w:cstheme="minorHAnsi"/>
@@ -442,7 +441,6 @@
               </w:rPr>
               <w:t>Outubro</w:t>
             </w:r>
-            <w:proofErr w:type="gramEnd"/>
             <w:r>
               <w:rPr>
                 <w:rFonts w:asciiTheme="minorHAnsi" w:hAnsiTheme="minorHAnsi" w:cstheme="minorHAnsi"/>
@@ -1210,6 +1208,8 @@
         <w:t>Índice</w:t>
       </w:r>
     </w:p>
+    <w:bookmarkStart w:id="0" w:name="_GoBack"/>
+    <w:bookmarkEnd w:id="0"/>
     <w:p>
       <w:pPr>
         <w:pStyle w:val="ndice1"/>
@@ -1224,7 +1224,9 @@
           <w:caps w:val="0"/>
           <w:noProof/>
           <w:color w:val="auto"/>
-          <w:lang w:eastAsia="en-GB"/>
+          <w:sz w:val="22"/>
+          <w:szCs w:val="22"/>
+          <w:lang w:eastAsia="pt-PT"/>
         </w:rPr>
       </w:pPr>
       <w:r>
@@ -1251,7 +1253,7 @@
         </w:rPr>
         <w:fldChar w:fldCharType="separate"/>
       </w:r>
-      <w:hyperlink w:anchor="_Toc51941922" w:history="1">
+      <w:hyperlink w:anchor="_Toc52370092" w:history="1">
         <w:r>
           <w:rPr>
             <w:rStyle w:val="Hiperligao"/>
@@ -1267,7 +1269,9 @@
             <w:caps w:val="0"/>
             <w:noProof/>
             <w:color w:val="auto"/>
-            <w:lang w:eastAsia="en-GB"/>
+            <w:sz w:val="22"/>
+            <w:szCs w:val="22"/>
+            <w:lang w:eastAsia="pt-PT"/>
           </w:rPr>
           <w:tab/>
         </w:r>
@@ -1297,7 +1301,7 @@
             <w:noProof/>
             <w:webHidden/>
           </w:rPr>
-          <w:instrText xml:space="preserve"> PAGEREF _Toc51941922 \h </w:instrText>
+          <w:instrText xml:space="preserve"> PAGEREF _Toc52370092 \h </w:instrText>
         </w:r>
         <w:r>
           <w:rPr>
@@ -1342,10 +1346,12 @@
           <w:caps w:val="0"/>
           <w:noProof/>
           <w:color w:val="auto"/>
-          <w:lang w:eastAsia="en-GB"/>
-        </w:rPr>
-      </w:pPr>
-      <w:hyperlink w:anchor="_Toc51941923" w:history="1">
+          <w:sz w:val="22"/>
+          <w:szCs w:val="22"/>
+          <w:lang w:eastAsia="pt-PT"/>
+        </w:rPr>
+      </w:pPr>
+      <w:hyperlink w:anchor="_Toc52370093" w:history="1">
         <w:r>
           <w:rPr>
             <w:rStyle w:val="Hiperligao"/>
@@ -1361,7 +1367,9 @@
             <w:caps w:val="0"/>
             <w:noProof/>
             <w:color w:val="auto"/>
-            <w:lang w:eastAsia="en-GB"/>
+            <w:sz w:val="22"/>
+            <w:szCs w:val="22"/>
+            <w:lang w:eastAsia="pt-PT"/>
           </w:rPr>
           <w:tab/>
         </w:r>
@@ -1391,7 +1399,7 @@
             <w:noProof/>
             <w:webHidden/>
           </w:rPr>
-          <w:instrText xml:space="preserve"> PAGEREF _Toc51941923 \h </w:instrText>
+          <w:instrText xml:space="preserve"> PAGEREF _Toc52370093 \h </w:instrText>
         </w:r>
         <w:r>
           <w:rPr>
@@ -1435,12 +1443,12 @@
           <w:bCs w:val="0"/>
           <w:noProof/>
           <w:color w:val="auto"/>
-          <w:sz w:val="24"/>
-          <w:szCs w:val="24"/>
-          <w:lang w:eastAsia="en-GB"/>
-        </w:rPr>
-      </w:pPr>
-      <w:hyperlink w:anchor="_Toc51941924" w:history="1">
+          <w:sz w:val="22"/>
+          <w:szCs w:val="22"/>
+          <w:lang w:eastAsia="pt-PT"/>
+        </w:rPr>
+      </w:pPr>
+      <w:hyperlink w:anchor="_Toc52370094" w:history="1">
         <w:r>
           <w:rPr>
             <w:rStyle w:val="Hiperligao"/>
@@ -1455,9 +1463,9 @@
             <w:bCs w:val="0"/>
             <w:noProof/>
             <w:color w:val="auto"/>
-            <w:sz w:val="24"/>
-            <w:szCs w:val="24"/>
-            <w:lang w:eastAsia="en-GB"/>
+            <w:sz w:val="22"/>
+            <w:szCs w:val="22"/>
+            <w:lang w:eastAsia="pt-PT"/>
           </w:rPr>
           <w:tab/>
         </w:r>
@@ -1487,7 +1495,7 @@
             <w:noProof/>
             <w:webHidden/>
           </w:rPr>
-          <w:instrText xml:space="preserve"> PAGEREF _Toc51941924 \h </w:instrText>
+          <w:instrText xml:space="preserve"> PAGEREF _Toc52370094 \h </w:instrText>
         </w:r>
         <w:r>
           <w:rPr>
@@ -1507,7 +1515,7 @@
             <w:noProof/>
             <w:webHidden/>
           </w:rPr>
-          <w:t>6</w:t>
+          <w:t>7</w:t>
         </w:r>
         <w:r>
           <w:rPr>
@@ -1529,12 +1537,12 @@
           <w:rFonts w:eastAsiaTheme="minorEastAsia" w:cstheme="minorBidi"/>
           <w:noProof/>
           <w:color w:val="auto"/>
-          <w:sz w:val="24"/>
-          <w:szCs w:val="24"/>
-          <w:lang w:eastAsia="en-GB"/>
-        </w:rPr>
-      </w:pPr>
-      <w:hyperlink w:anchor="_Toc51941925" w:history="1">
+          <w:sz w:val="22"/>
+          <w:szCs w:val="22"/>
+          <w:lang w:eastAsia="pt-PT"/>
+        </w:rPr>
+      </w:pPr>
+      <w:hyperlink w:anchor="_Toc52370095" w:history="1">
         <w:r>
           <w:rPr>
             <w:rStyle w:val="Hiperligao"/>
@@ -1547,9 +1555,9 @@
             <w:rFonts w:eastAsiaTheme="minorEastAsia" w:cstheme="minorBidi"/>
             <w:noProof/>
             <w:color w:val="auto"/>
-            <w:sz w:val="24"/>
-            <w:szCs w:val="24"/>
-            <w:lang w:eastAsia="en-GB"/>
+            <w:sz w:val="22"/>
+            <w:szCs w:val="22"/>
+            <w:lang w:eastAsia="pt-PT"/>
           </w:rPr>
           <w:tab/>
         </w:r>
@@ -1557,9 +1565,8 @@
           <w:rPr>
             <w:rStyle w:val="Hiperligao"/>
             <w:noProof/>
-            <w:highlight w:val="yellow"/>
-          </w:rPr>
-          <w:t>&lt;Sistema 1&gt;</w:t>
+          </w:rPr>
+          <w:t>menuapp</w:t>
         </w:r>
         <w:r>
           <w:rPr>
@@ -1580,7 +1587,7 @@
             <w:noProof/>
             <w:webHidden/>
           </w:rPr>
-          <w:instrText xml:space="preserve"> PAGEREF _Toc51941925 \h </w:instrText>
+          <w:instrText xml:space="preserve"> PAGEREF _Toc52370095 \h </w:instrText>
         </w:r>
         <w:r>
           <w:rPr>
@@ -1600,7 +1607,7 @@
             <w:noProof/>
             <w:webHidden/>
           </w:rPr>
-          <w:t>6</w:t>
+          <w:t>7</w:t>
         </w:r>
         <w:r>
           <w:rPr>
@@ -1622,12 +1629,12 @@
           <w:rFonts w:eastAsiaTheme="minorEastAsia" w:cstheme="minorBidi"/>
           <w:noProof/>
           <w:color w:val="auto"/>
-          <w:sz w:val="24"/>
-          <w:szCs w:val="24"/>
-          <w:lang w:eastAsia="en-GB"/>
-        </w:rPr>
-      </w:pPr>
-      <w:hyperlink w:anchor="_Toc51941926" w:history="1">
+          <w:sz w:val="22"/>
+          <w:szCs w:val="22"/>
+          <w:lang w:eastAsia="pt-PT"/>
+        </w:rPr>
+      </w:pPr>
+      <w:hyperlink w:anchor="_Toc52370096" w:history="1">
         <w:r>
           <w:rPr>
             <w:rStyle w:val="Hiperligao"/>
@@ -1640,9 +1647,9 @@
             <w:rFonts w:eastAsiaTheme="minorEastAsia" w:cstheme="minorBidi"/>
             <w:noProof/>
             <w:color w:val="auto"/>
-            <w:sz w:val="24"/>
-            <w:szCs w:val="24"/>
-            <w:lang w:eastAsia="en-GB"/>
+            <w:sz w:val="22"/>
+            <w:szCs w:val="22"/>
+            <w:lang w:eastAsia="pt-PT"/>
           </w:rPr>
           <w:tab/>
         </w:r>
@@ -1650,9 +1657,8 @@
           <w:rPr>
             <w:rStyle w:val="Hiperligao"/>
             <w:noProof/>
-            <w:highlight w:val="yellow"/>
-          </w:rPr>
-          <w:t>&lt;Sistema 2&gt;</w:t>
+          </w:rPr>
+          <w:t>Menu</w:t>
         </w:r>
         <w:r>
           <w:rPr>
@@ -1673,7 +1679,7 @@
             <w:noProof/>
             <w:webHidden/>
           </w:rPr>
-          <w:instrText xml:space="preserve"> PAGEREF _Toc51941926 \h </w:instrText>
+          <w:instrText xml:space="preserve"> PAGEREF _Toc52370096 \h </w:instrText>
         </w:r>
         <w:r>
           <w:rPr>
@@ -1693,7 +1699,7 @@
             <w:noProof/>
             <w:webHidden/>
           </w:rPr>
-          <w:t>6</w:t>
+          <w:t>8</w:t>
         </w:r>
         <w:r>
           <w:rPr>
@@ -1715,12 +1721,12 @@
           <w:rFonts w:eastAsiaTheme="minorEastAsia" w:cstheme="minorBidi"/>
           <w:noProof/>
           <w:color w:val="auto"/>
-          <w:sz w:val="24"/>
-          <w:szCs w:val="24"/>
-          <w:lang w:eastAsia="en-GB"/>
-        </w:rPr>
-      </w:pPr>
-      <w:hyperlink w:anchor="_Toc51941927" w:history="1">
+          <w:sz w:val="22"/>
+          <w:szCs w:val="22"/>
+          <w:lang w:eastAsia="pt-PT"/>
+        </w:rPr>
+      </w:pPr>
+      <w:hyperlink w:anchor="_Toc52370097" w:history="1">
         <w:r>
           <w:rPr>
             <w:rStyle w:val="Hiperligao"/>
@@ -1733,9 +1739,9 @@
             <w:rFonts w:eastAsiaTheme="minorEastAsia" w:cstheme="minorBidi"/>
             <w:noProof/>
             <w:color w:val="auto"/>
-            <w:sz w:val="24"/>
-            <w:szCs w:val="24"/>
-            <w:lang w:eastAsia="en-GB"/>
+            <w:sz w:val="22"/>
+            <w:szCs w:val="22"/>
+            <w:lang w:eastAsia="pt-PT"/>
           </w:rPr>
           <w:tab/>
         </w:r>
@@ -1743,27 +1749,8 @@
           <w:rPr>
             <w:rStyle w:val="Hiperligao"/>
             <w:noProof/>
-            <w:highlight w:val="yellow"/>
-          </w:rPr>
-          <w:t xml:space="preserve">&lt;Sistema </w:t>
-        </w:r>
-        <w:r>
-          <w:rPr>
-            <w:rStyle w:val="Hiperligao"/>
-            <w:i/>
-            <w:iCs/>
-            <w:noProof/>
-            <w:highlight w:val="yellow"/>
-          </w:rPr>
-          <w:t>n</w:t>
-        </w:r>
-        <w:r>
-          <w:rPr>
-            <w:rStyle w:val="Hiperligao"/>
-            <w:noProof/>
-            <w:highlight w:val="yellow"/>
-          </w:rPr>
-          <w:t>&gt;</w:t>
+          </w:rPr>
+          <w:t>Comparação dos Sistemas</w:t>
         </w:r>
         <w:r>
           <w:rPr>
@@ -1784,7 +1771,7 @@
             <w:noProof/>
             <w:webHidden/>
           </w:rPr>
-          <w:instrText xml:space="preserve"> PAGEREF _Toc51941927 \h </w:instrText>
+          <w:instrText xml:space="preserve"> PAGEREF _Toc52370097 \h </w:instrText>
         </w:r>
         <w:r>
           <w:rPr>
@@ -1804,99 +1791,7 @@
             <w:noProof/>
             <w:webHidden/>
           </w:rPr>
-          <w:t>6</w:t>
-        </w:r>
-        <w:r>
-          <w:rPr>
-            <w:noProof/>
-            <w:webHidden/>
-          </w:rPr>
-          <w:fldChar w:fldCharType="end"/>
-        </w:r>
-      </w:hyperlink>
-    </w:p>
-    <w:p>
-      <w:pPr>
-        <w:pStyle w:val="ndice3"/>
-        <w:tabs>
-          <w:tab w:val="left" w:pos="880"/>
-          <w:tab w:val="right" w:pos="9394"/>
-        </w:tabs>
-        <w:rPr>
-          <w:rFonts w:eastAsiaTheme="minorEastAsia" w:cstheme="minorBidi"/>
-          <w:noProof/>
-          <w:color w:val="auto"/>
-          <w:sz w:val="24"/>
-          <w:szCs w:val="24"/>
-          <w:lang w:eastAsia="en-GB"/>
-        </w:rPr>
-      </w:pPr>
-      <w:hyperlink w:anchor="_Toc51941928" w:history="1">
-        <w:r>
-          <w:rPr>
-            <w:rStyle w:val="Hiperligao"/>
-            <w:noProof/>
-          </w:rPr>
-          <w:t>2.1.4</w:t>
-        </w:r>
-        <w:r>
-          <w:rPr>
-            <w:rFonts w:eastAsiaTheme="minorEastAsia" w:cstheme="minorBidi"/>
-            <w:noProof/>
-            <w:color w:val="auto"/>
-            <w:sz w:val="24"/>
-            <w:szCs w:val="24"/>
-            <w:lang w:eastAsia="en-GB"/>
-          </w:rPr>
-          <w:tab/>
-        </w:r>
-        <w:r>
-          <w:rPr>
-            <w:rStyle w:val="Hiperligao"/>
-            <w:noProof/>
-          </w:rPr>
-          <w:t>Comparação dos Sistemas</w:t>
-        </w:r>
-        <w:r>
-          <w:rPr>
-            <w:noProof/>
-            <w:webHidden/>
-          </w:rPr>
-          <w:tab/>
-        </w:r>
-        <w:r>
-          <w:rPr>
-            <w:noProof/>
-            <w:webHidden/>
-          </w:rPr>
-          <w:fldChar w:fldCharType="begin"/>
-        </w:r>
-        <w:r>
-          <w:rPr>
-            <w:noProof/>
-            <w:webHidden/>
-          </w:rPr>
-          <w:instrText xml:space="preserve"> PAGEREF _Toc51941928 \h </w:instrText>
-        </w:r>
-        <w:r>
-          <w:rPr>
-            <w:noProof/>
-            <w:webHidden/>
-          </w:rPr>
-        </w:r>
-        <w:r>
-          <w:rPr>
-            <w:noProof/>
-            <w:webHidden/>
-          </w:rPr>
-          <w:fldChar w:fldCharType="separate"/>
-        </w:r>
-        <w:r>
-          <w:rPr>
-            <w:noProof/>
-            <w:webHidden/>
-          </w:rPr>
-          <w:t>6</w:t>
+          <w:t>10</w:t>
         </w:r>
         <w:r>
           <w:rPr>
@@ -1921,10 +1816,12 @@
           <w:caps w:val="0"/>
           <w:noProof/>
           <w:color w:val="auto"/>
-          <w:lang w:eastAsia="en-GB"/>
-        </w:rPr>
-      </w:pPr>
-      <w:hyperlink w:anchor="_Toc51941929" w:history="1">
+          <w:sz w:val="22"/>
+          <w:szCs w:val="22"/>
+          <w:lang w:eastAsia="pt-PT"/>
+        </w:rPr>
+      </w:pPr>
+      <w:hyperlink w:anchor="_Toc52370098" w:history="1">
         <w:r>
           <w:rPr>
             <w:rStyle w:val="Hiperligao"/>
@@ -1940,7 +1837,9 @@
             <w:caps w:val="0"/>
             <w:noProof/>
             <w:color w:val="auto"/>
-            <w:lang w:eastAsia="en-GB"/>
+            <w:sz w:val="22"/>
+            <w:szCs w:val="22"/>
+            <w:lang w:eastAsia="pt-PT"/>
           </w:rPr>
           <w:tab/>
         </w:r>
@@ -1970,7 +1869,7 @@
             <w:noProof/>
             <w:webHidden/>
           </w:rPr>
-          <w:instrText xml:space="preserve"> PAGEREF _Toc51941929 \h </w:instrText>
+          <w:instrText xml:space="preserve"> PAGEREF _Toc52370098 \h </w:instrText>
         </w:r>
         <w:r>
           <w:rPr>
@@ -1990,7 +1889,7 @@
             <w:noProof/>
             <w:webHidden/>
           </w:rPr>
-          <w:t>7</w:t>
+          <w:t>10</w:t>
         </w:r>
         <w:r>
           <w:rPr>
@@ -2015,10 +1914,12 @@
           <w:caps w:val="0"/>
           <w:noProof/>
           <w:color w:val="auto"/>
-          <w:lang w:eastAsia="en-GB"/>
-        </w:rPr>
-      </w:pPr>
-      <w:hyperlink w:anchor="_Toc51941930" w:history="1">
+          <w:sz w:val="22"/>
+          <w:szCs w:val="22"/>
+          <w:lang w:eastAsia="pt-PT"/>
+        </w:rPr>
+      </w:pPr>
+      <w:hyperlink w:anchor="_Toc52370099" w:history="1">
         <w:r>
           <w:rPr>
             <w:rStyle w:val="Hiperligao"/>
@@ -2034,7 +1935,9 @@
             <w:caps w:val="0"/>
             <w:noProof/>
             <w:color w:val="auto"/>
-            <w:lang w:eastAsia="en-GB"/>
+            <w:sz w:val="22"/>
+            <w:szCs w:val="22"/>
+            <w:lang w:eastAsia="pt-PT"/>
           </w:rPr>
           <w:tab/>
         </w:r>
@@ -2064,7 +1967,7 @@
             <w:noProof/>
             <w:webHidden/>
           </w:rPr>
-          <w:instrText xml:space="preserve"> PAGEREF _Toc51941930 \h </w:instrText>
+          <w:instrText xml:space="preserve"> PAGEREF _Toc52370099 \h </w:instrText>
         </w:r>
         <w:r>
           <w:rPr>
@@ -2084,7 +1987,7 @@
             <w:noProof/>
             <w:webHidden/>
           </w:rPr>
-          <w:t>7</w:t>
+          <w:t>11</w:t>
         </w:r>
         <w:r>
           <w:rPr>
@@ -2109,10 +2012,12 @@
           <w:caps w:val="0"/>
           <w:noProof/>
           <w:color w:val="auto"/>
-          <w:lang w:eastAsia="en-GB"/>
-        </w:rPr>
-      </w:pPr>
-      <w:hyperlink w:anchor="_Toc51941931" w:history="1">
+          <w:sz w:val="22"/>
+          <w:szCs w:val="22"/>
+          <w:lang w:eastAsia="pt-PT"/>
+        </w:rPr>
+      </w:pPr>
+      <w:hyperlink w:anchor="_Toc52370100" w:history="1">
         <w:r>
           <w:rPr>
             <w:rStyle w:val="Hiperligao"/>
@@ -2128,7 +2033,9 @@
             <w:caps w:val="0"/>
             <w:noProof/>
             <w:color w:val="auto"/>
-            <w:lang w:eastAsia="en-GB"/>
+            <w:sz w:val="22"/>
+            <w:szCs w:val="22"/>
+            <w:lang w:eastAsia="pt-PT"/>
           </w:rPr>
           <w:tab/>
         </w:r>
@@ -2158,7 +2065,7 @@
             <w:noProof/>
             <w:webHidden/>
           </w:rPr>
-          <w:instrText xml:space="preserve"> PAGEREF _Toc51941931 \h </w:instrText>
+          <w:instrText xml:space="preserve"> PAGEREF _Toc52370100 \h </w:instrText>
         </w:r>
         <w:r>
           <w:rPr>
@@ -2178,7 +2085,7 @@
             <w:noProof/>
             <w:webHidden/>
           </w:rPr>
-          <w:t>9</w:t>
+          <w:t>13</w:t>
         </w:r>
         <w:r>
           <w:rPr>
@@ -2203,10 +2110,12 @@
           <w:caps w:val="0"/>
           <w:noProof/>
           <w:color w:val="auto"/>
-          <w:lang w:eastAsia="en-GB"/>
-        </w:rPr>
-      </w:pPr>
-      <w:hyperlink w:anchor="_Toc51941932" w:history="1">
+          <w:sz w:val="22"/>
+          <w:szCs w:val="22"/>
+          <w:lang w:eastAsia="pt-PT"/>
+        </w:rPr>
+      </w:pPr>
+      <w:hyperlink w:anchor="_Toc52370101" w:history="1">
         <w:r>
           <w:rPr>
             <w:rStyle w:val="Hiperligao"/>
@@ -2222,7 +2131,9 @@
             <w:caps w:val="0"/>
             <w:noProof/>
             <w:color w:val="auto"/>
-            <w:lang w:eastAsia="en-GB"/>
+            <w:sz w:val="22"/>
+            <w:szCs w:val="22"/>
+            <w:lang w:eastAsia="pt-PT"/>
           </w:rPr>
           <w:tab/>
         </w:r>
@@ -2252,7 +2163,7 @@
             <w:noProof/>
             <w:webHidden/>
           </w:rPr>
-          <w:instrText xml:space="preserve"> PAGEREF _Toc51941932 \h </w:instrText>
+          <w:instrText xml:space="preserve"> PAGEREF _Toc52370101 \h </w:instrText>
         </w:r>
         <w:r>
           <w:rPr>
@@ -2272,7 +2183,7 @@
             <w:noProof/>
             <w:webHidden/>
           </w:rPr>
-          <w:t>10</w:t>
+          <w:t>14</w:t>
         </w:r>
         <w:r>
           <w:rPr>
@@ -2297,10 +2208,12 @@
           <w:caps w:val="0"/>
           <w:noProof/>
           <w:color w:val="auto"/>
-          <w:lang w:eastAsia="en-GB"/>
-        </w:rPr>
-      </w:pPr>
-      <w:hyperlink w:anchor="_Toc51941933" w:history="1">
+          <w:sz w:val="22"/>
+          <w:szCs w:val="22"/>
+          <w:lang w:eastAsia="pt-PT"/>
+        </w:rPr>
+      </w:pPr>
+      <w:hyperlink w:anchor="_Toc52370102" w:history="1">
         <w:r>
           <w:rPr>
             <w:rStyle w:val="Hiperligao"/>
@@ -2316,7 +2229,9 @@
             <w:caps w:val="0"/>
             <w:noProof/>
             <w:color w:val="auto"/>
-            <w:lang w:eastAsia="en-GB"/>
+            <w:sz w:val="22"/>
+            <w:szCs w:val="22"/>
+            <w:lang w:eastAsia="pt-PT"/>
           </w:rPr>
           <w:tab/>
         </w:r>
@@ -2346,7 +2261,7 @@
             <w:noProof/>
             <w:webHidden/>
           </w:rPr>
-          <w:instrText xml:space="preserve"> PAGEREF _Toc51941933 \h </w:instrText>
+          <w:instrText xml:space="preserve"> PAGEREF _Toc52370102 \h </w:instrText>
         </w:r>
         <w:r>
           <w:rPr>
@@ -2366,7 +2281,7 @@
             <w:noProof/>
             <w:webHidden/>
           </w:rPr>
-          <w:t>11</w:t>
+          <w:t>15</w:t>
         </w:r>
         <w:r>
           <w:rPr>
@@ -2898,130 +2813,200 @@
       <w:pPr>
         <w:pStyle w:val="Ttulo1"/>
       </w:pPr>
-      <w:bookmarkStart w:id="0" w:name="_Toc51941922"/>
+      <w:bookmarkStart w:id="1" w:name="_Toc52370092"/>
       <w:r>
         <w:lastRenderedPageBreak/>
         <w:t>Definição da Lógica de Negócio</w:t>
       </w:r>
-      <w:bookmarkEnd w:id="0"/>
-    </w:p>
-    <w:p>
-      <w:r>
-        <w:rPr>
-          <w:highlight w:val="yellow"/>
-        </w:rPr>
-        <w:t xml:space="preserve">&lt;Contextualizar o </w:t>
-      </w:r>
-      <w:r>
-        <w:rPr>
-          <w:highlight w:val="yellow"/>
-        </w:rPr>
-        <w:t>SI</w:t>
-      </w:r>
-      <w:r>
-        <w:rPr>
-          <w:highlight w:val="yellow"/>
-        </w:rPr>
-        <w:t xml:space="preserve"> a implementar, </w:t>
-      </w:r>
-      <w:r>
-        <w:rPr>
-          <w:highlight w:val="yellow"/>
-        </w:rPr>
-        <w:t xml:space="preserve">temática do projeto, </w:t>
-      </w:r>
-      <w:r>
-        <w:rPr>
-          <w:highlight w:val="yellow"/>
-        </w:rPr>
-        <w:t>indicando objetivos gerais</w:t>
-      </w:r>
-      <w:r>
-        <w:rPr>
-          <w:highlight w:val="yellow"/>
-        </w:rPr>
-        <w:t xml:space="preserve">, </w:t>
-      </w:r>
-      <w:r>
-        <w:rPr>
-          <w:highlight w:val="yellow"/>
-        </w:rPr>
-        <w:t>descrição sumária</w:t>
-      </w:r>
-      <w:r>
-        <w:rPr>
-          <w:highlight w:val="yellow"/>
-        </w:rPr>
-        <w:t xml:space="preserve"> das necessidades do utilizador</w:t>
-      </w:r>
-      <w:r>
-        <w:rPr>
-          <w:highlight w:val="yellow"/>
-        </w:rPr>
-        <w:t xml:space="preserve">. </w:t>
-      </w:r>
-      <w:r>
-        <w:rPr>
-          <w:highlight w:val="yellow"/>
-        </w:rPr>
-        <w:t>Deve ficar-se com uma ideia clara do âmbito do projeto.</w:t>
-      </w:r>
-      <w:r>
-        <w:rPr>
-          <w:highlight w:val="yellow"/>
-        </w:rPr>
-        <w:t xml:space="preserve"> </w:t>
-      </w:r>
-      <w:r>
-        <w:rPr>
-          <w:highlight w:val="yellow"/>
-        </w:rPr>
-        <w:t>&gt;</w:t>
+      <w:bookmarkEnd w:id="1"/>
+    </w:p>
+    <w:p>
+      <w:r>
+        <w:t xml:space="preserve">O objetivo do SI é facilitar tanto aos clientes  como aos funcionários um melhor “tratamento” a nível dos pedidos, pedidos esses no restaurante como take </w:t>
+      </w:r>
+      <w:proofErr w:type="spellStart"/>
+      <w:r>
+        <w:t>away</w:t>
+      </w:r>
+      <w:proofErr w:type="spellEnd"/>
+      <w:r>
+        <w:t>, o cliente pode ver o menu e de seguida o empregado de mesa regista o que ele deseja comer e aparece na parte do atendedor de pedidos em que este diz ao cozinheiro o que o cliente deseja comer, caso o cliente queira comer em casa (takeaway) tem que se registar e inserir os dados para poder ser entregue ou então se preferir pode telefonar ao restaurante.</w:t>
+      </w:r>
+    </w:p>
+    <w:p>
+      <w:r>
+        <w:t xml:space="preserve">A aplicação também pode atualizar o menu caso o cozinheiro modifique os pratos, o </w:t>
+      </w:r>
+      <w:proofErr w:type="spellStart"/>
+      <w:r>
+        <w:t>backoffice</w:t>
+      </w:r>
+      <w:proofErr w:type="spellEnd"/>
+      <w:r>
+        <w:t xml:space="preserve"> é destinado ao gerente que pode criar funcionários e ter um controlo sobre tudo o que se passa.</w:t>
+      </w:r>
+    </w:p>
+    <w:p>
+      <w:r>
+        <w:t xml:space="preserve">Caso o cliente queira fazer um reserva ou takeaway a aplicação dispõe de um botão em que o cliente pode telefonar para o restaurante. </w:t>
       </w:r>
     </w:p>
     <w:p/>
     <w:p/>
+    <w:p>
+      <w:pPr>
+        <w:pStyle w:val="Ttulo1"/>
+      </w:pPr>
+      <w:bookmarkStart w:id="2" w:name="_Toc52370093"/>
+      <w:r>
+        <w:t xml:space="preserve">Análise de </w:t>
+      </w:r>
+      <w:r>
+        <w:t>I</w:t>
+      </w:r>
+      <w:r>
+        <w:t>mpacto</w:t>
+      </w:r>
+      <w:bookmarkEnd w:id="2"/>
+    </w:p>
+    <w:p>
+      <w:pPr>
+        <w:rPr>
+          <w:b/>
+          <w:bCs/>
+        </w:rPr>
+      </w:pPr>
+      <w:r>
+        <w:rPr>
+          <w:b/>
+          <w:bCs/>
+        </w:rPr>
+        <w:t>Impactos Positivos:</w:t>
+      </w:r>
+    </w:p>
+    <w:p>
+      <w:pPr>
+        <w:pStyle w:val="PargrafodaLista"/>
+        <w:numPr>
+          <w:ilvl w:val="0"/>
+          <w:numId w:val="12"/>
+        </w:numPr>
+      </w:pPr>
+      <w:r>
+        <w:t xml:space="preserve">Facilidade em consultar as ementas pelo </w:t>
+      </w:r>
+      <w:proofErr w:type="spellStart"/>
+      <w:r>
+        <w:t>frontend</w:t>
+      </w:r>
+      <w:proofErr w:type="spellEnd"/>
+      <w:r>
+        <w:t xml:space="preserve"> por parte do cliente como pela </w:t>
+      </w:r>
+      <w:r>
+        <w:t>aplicação</w:t>
+      </w:r>
+      <w:r>
+        <w:t>.</w:t>
+      </w:r>
+    </w:p>
+    <w:p>
+      <w:pPr>
+        <w:pStyle w:val="PargrafodaLista"/>
+        <w:numPr>
+          <w:ilvl w:val="0"/>
+          <w:numId w:val="12"/>
+        </w:numPr>
+      </w:pPr>
+      <w:r>
+        <w:t>A rapidez de atendimento ao cliente é aumentada</w:t>
+      </w:r>
+    </w:p>
+    <w:p>
+      <w:pPr>
+        <w:pStyle w:val="PargrafodaLista"/>
+        <w:numPr>
+          <w:ilvl w:val="0"/>
+          <w:numId w:val="12"/>
+        </w:numPr>
+      </w:pPr>
+      <w:r>
+        <w:t>Se o cliente reservar não tem o problema de chegar ao restaurante e não ter lugar</w:t>
+      </w:r>
+    </w:p>
+    <w:p>
+      <w:pPr>
+        <w:pStyle w:val="PargrafodaLista"/>
+        <w:numPr>
+          <w:ilvl w:val="0"/>
+          <w:numId w:val="12"/>
+        </w:numPr>
+      </w:pPr>
+      <w:r>
+        <w:t xml:space="preserve">Caso o cliente pretenda comer em casa pode usar a  aplicação para efetuar o pedido take </w:t>
+      </w:r>
+      <w:proofErr w:type="spellStart"/>
+      <w:r>
+        <w:t>away</w:t>
+      </w:r>
+      <w:proofErr w:type="spellEnd"/>
+      <w:r>
+        <w:t>.</w:t>
+      </w:r>
+    </w:p>
     <w:p/>
     <w:p>
       <w:pPr>
-        <w:pStyle w:val="Ttulo1"/>
-      </w:pPr>
-      <w:bookmarkStart w:id="1" w:name="_Toc51941923"/>
-      <w:r>
-        <w:t xml:space="preserve">Análise de </w:t>
-      </w:r>
-      <w:r>
-        <w:t>I</w:t>
-      </w:r>
-      <w:r>
-        <w:t>mpacto</w:t>
-      </w:r>
-      <w:bookmarkEnd w:id="1"/>
-    </w:p>
-    <w:p>
-      <w:r>
-        <w:rPr>
-          <w:highlight w:val="yellow"/>
-        </w:rPr>
-        <w:t>&lt;</w:t>
-      </w:r>
-      <w:r>
-        <w:rPr>
-          <w:highlight w:val="yellow"/>
-        </w:rPr>
-        <w:t>Impactos</w:t>
-      </w:r>
-      <w:r>
-        <w:rPr>
-          <w:highlight w:val="yellow"/>
-        </w:rPr>
-        <w:t xml:space="preserve"> positivos e negativos do</w:t>
-      </w:r>
-      <w:r>
-        <w:rPr>
-          <w:highlight w:val="yellow"/>
-        </w:rPr>
-        <w:t xml:space="preserve"> sistema a desenvolver&gt;</w:t>
+        <w:rPr>
+          <w:b/>
+          <w:bCs/>
+        </w:rPr>
+      </w:pPr>
+      <w:r>
+        <w:rPr>
+          <w:b/>
+          <w:bCs/>
+        </w:rPr>
+        <w:t>Impactos Negativos:</w:t>
+      </w:r>
+    </w:p>
+    <w:p>
+      <w:pPr>
+        <w:pStyle w:val="PargrafodaLista"/>
+        <w:numPr>
+          <w:ilvl w:val="0"/>
+          <w:numId w:val="11"/>
+        </w:numPr>
+      </w:pPr>
+      <w:r>
+        <w:t>Os clientes menos habituados a tecnologia pode se sentir desencora</w:t>
+      </w:r>
+      <w:r>
+        <w:t>jados e sentir a necessidade de se deslocar ao restaurante;</w:t>
+      </w:r>
+    </w:p>
+    <w:p>
+      <w:pPr>
+        <w:pStyle w:val="PargrafodaLista"/>
+        <w:numPr>
+          <w:ilvl w:val="0"/>
+          <w:numId w:val="11"/>
+        </w:numPr>
+      </w:pPr>
+      <w:r>
+        <w:t>Se o cliente estiver sem bateria no telemóvel não consegue aceder a aplicação</w:t>
+      </w:r>
+    </w:p>
+    <w:p>
+      <w:pPr>
+        <w:pStyle w:val="PargrafodaLista"/>
+        <w:numPr>
+          <w:ilvl w:val="0"/>
+          <w:numId w:val="11"/>
+        </w:numPr>
+      </w:pPr>
+      <w:r>
+        <w:t>As ementas podem não se encontrar atualizadas caso o utilizador não tenha acesso a internet</w:t>
       </w:r>
     </w:p>
     <w:p/>
@@ -3029,25 +3014,11 @@
     <w:p/>
     <w:p/>
     <w:p/>
-    <w:p/>
-    <w:p/>
-    <w:p/>
-    <w:p/>
-    <w:p/>
-    <w:p/>
-    <w:p/>
-    <w:p/>
-    <w:p/>
-    <w:p/>
-    <w:p/>
-    <w:p/>
-    <w:p/>
-    <w:p/>
     <w:p>
       <w:pPr>
         <w:pStyle w:val="Ttulo2"/>
       </w:pPr>
-      <w:bookmarkStart w:id="2" w:name="_Toc51941924"/>
+      <w:bookmarkStart w:id="3" w:name="_Toc52370094"/>
       <w:r>
         <w:lastRenderedPageBreak/>
         <w:t>Análise C</w:t>
@@ -3055,18 +3026,18 @@
       <w:r>
         <w:t>oncorrencial</w:t>
       </w:r>
-      <w:bookmarkEnd w:id="2"/>
+      <w:bookmarkEnd w:id="3"/>
     </w:p>
     <w:p>
       <w:pPr>
         <w:pStyle w:val="Ttulo3"/>
       </w:pPr>
-      <w:bookmarkStart w:id="3" w:name="_Toc51941925"/>
+      <w:bookmarkStart w:id="4" w:name="_Toc52370095"/>
       <w:proofErr w:type="spellStart"/>
       <w:r>
         <w:t>menuapp</w:t>
       </w:r>
-      <w:bookmarkEnd w:id="3"/>
+      <w:bookmarkEnd w:id="4"/>
       <w:proofErr w:type="spellEnd"/>
       <w:r>
         <w:rPr>
@@ -3092,7 +3063,7 @@
         <w:tc>
           <w:tcPr>
             <w:cnfStyle w:val="001000000000" w:firstRow="0" w:lastRow="0" w:firstColumn="1" w:lastColumn="0" w:oddVBand="0" w:evenVBand="0" w:oddHBand="0" w:evenHBand="0" w:firstRowFirstColumn="0" w:firstRowLastColumn="0" w:lastRowFirstColumn="0" w:lastRowLastColumn="0"/>
-            <w:tcW w:w="1418" w:type="dxa"/>
+            <w:tcW w:w="1672" w:type="dxa"/>
           </w:tcPr>
           <w:p>
             <w:pPr>
@@ -3105,7 +3076,7 @@
         </w:tc>
         <w:tc>
           <w:tcPr>
-            <w:tcW w:w="7976" w:type="dxa"/>
+            <w:tcW w:w="7732" w:type="dxa"/>
           </w:tcPr>
           <w:p>
             <w:pPr>
@@ -3133,36 +3104,91 @@
       <w:tr>
         <w:trPr>
           <w:cnfStyle w:val="000000100000" w:firstRow="0" w:lastRow="0" w:firstColumn="0" w:lastColumn="0" w:oddVBand="0" w:evenVBand="0" w:oddHBand="1" w:evenHBand="0" w:firstRowFirstColumn="0" w:firstRowLastColumn="0" w:lastRowFirstColumn="0" w:lastRowLastColumn="0"/>
-          <w:trHeight w:val="4423"/>
+          <w:trHeight w:val="4432"/>
         </w:trPr>
         <w:tc>
           <w:tcPr>
             <w:cnfStyle w:val="001000000000" w:firstRow="0" w:lastRow="0" w:firstColumn="1" w:lastColumn="0" w:oddVBand="0" w:evenVBand="0" w:oddHBand="0" w:evenHBand="0" w:firstRowFirstColumn="0" w:firstRowLastColumn="0" w:lastRowFirstColumn="0" w:lastRowLastColumn="0"/>
-            <w:tcW w:w="1418" w:type="dxa"/>
+            <w:tcW w:w="1672" w:type="dxa"/>
           </w:tcPr>
           <w:p>
             <w:pPr>
               <w:jc w:val="left"/>
+              <w:rPr>
+                <w:b w:val="0"/>
+                <w:bCs w:val="0"/>
+              </w:rPr>
             </w:pPr>
             <w:r>
               <w:t>Site</w:t>
             </w:r>
             <w:r>
-              <w:t>: (</w:t>
-            </w:r>
-            <w:proofErr w:type="spellStart"/>
-            <w:r>
-              <w:t>screenshot</w:t>
-            </w:r>
-            <w:proofErr w:type="spellEnd"/>
-            <w:r>
-              <w:t>)</w:t>
-            </w:r>
-          </w:p>
-        </w:tc>
-        <w:tc>
-          <w:tcPr>
-            <w:tcW w:w="7976" w:type="dxa"/>
+              <w:t xml:space="preserve">: </w:t>
+            </w:r>
+          </w:p>
+          <w:p>
+            <w:pPr>
+              <w:jc w:val="left"/>
+            </w:pPr>
+            <w:r>
+              <w:rPr>
+                <w:noProof/>
+              </w:rPr>
+              <w:drawing>
+                <wp:anchor distT="0" distB="0" distL="114300" distR="114300" simplePos="0" relativeHeight="251659264" behindDoc="0" locked="0" layoutInCell="1" allowOverlap="1" wp14:anchorId="0DDC8C6E" wp14:editId="6103FFBF">
+                  <wp:simplePos x="0" y="0"/>
+                  <wp:positionH relativeFrom="column">
+                    <wp:posOffset>0</wp:posOffset>
+                  </wp:positionH>
+                  <wp:positionV relativeFrom="paragraph">
+                    <wp:posOffset>8890</wp:posOffset>
+                  </wp:positionV>
+                  <wp:extent cx="5971540" cy="2388870"/>
+                  <wp:effectExtent l="0" t="0" r="0" b="0"/>
+                  <wp:wrapNone/>
+                  <wp:docPr id="6" name="Imagem 6"/>
+                  <wp:cNvGraphicFramePr>
+                    <a:graphicFrameLocks xmlns:a="http://schemas.openxmlformats.org/drawingml/2006/main" noChangeAspect="1"/>
+                  </wp:cNvGraphicFramePr>
+                  <a:graphic xmlns:a="http://schemas.openxmlformats.org/drawingml/2006/main">
+                    <a:graphicData uri="http://schemas.openxmlformats.org/drawingml/2006/picture">
+                      <pic:pic xmlns:pic="http://schemas.openxmlformats.org/drawingml/2006/picture">
+                        <pic:nvPicPr>
+                          <pic:cNvPr id="1" name=""/>
+                          <pic:cNvPicPr/>
+                        </pic:nvPicPr>
+                        <pic:blipFill>
+                          <a:blip r:embed="rId12" cstate="print">
+                            <a:extLst>
+                              <a:ext uri="{28A0092B-C50C-407E-A947-70E740481C1C}">
+                                <a14:useLocalDpi xmlns:a14="http://schemas.microsoft.com/office/drawing/2010/main" val="0"/>
+                              </a:ext>
+                            </a:extLst>
+                          </a:blip>
+                          <a:stretch>
+                            <a:fillRect/>
+                          </a:stretch>
+                        </pic:blipFill>
+                        <pic:spPr>
+                          <a:xfrm>
+                            <a:off x="0" y="0"/>
+                            <a:ext cx="5971540" cy="2388870"/>
+                          </a:xfrm>
+                          <a:prstGeom prst="rect">
+                            <a:avLst/>
+                          </a:prstGeom>
+                        </pic:spPr>
+                      </pic:pic>
+                    </a:graphicData>
+                  </a:graphic>
+                </wp:anchor>
+              </w:drawing>
+            </w:r>
+          </w:p>
+        </w:tc>
+        <w:tc>
+          <w:tcPr>
+            <w:tcW w:w="7732" w:type="dxa"/>
           </w:tcPr>
           <w:p>
             <w:pPr>
@@ -3171,26 +3197,6 @@
               </w:tabs>
               <w:cnfStyle w:val="000000100000" w:firstRow="0" w:lastRow="0" w:firstColumn="0" w:lastColumn="0" w:oddVBand="0" w:evenVBand="0" w:oddHBand="1" w:evenHBand="0" w:firstRowFirstColumn="0" w:firstRowLastColumn="0" w:lastRowFirstColumn="0" w:lastRowLastColumn="0"/>
             </w:pPr>
-            <w:r>
-              <w:rPr>
-                <w:highlight w:val="yellow"/>
-              </w:rPr>
-              <w:t>(</w:t>
-            </w:r>
-            <w:proofErr w:type="spellStart"/>
-            <w:r>
-              <w:rPr>
-                <w:highlight w:val="yellow"/>
-              </w:rPr>
-              <w:t>screenshot</w:t>
-            </w:r>
-            <w:proofErr w:type="spellEnd"/>
-            <w:r>
-              <w:rPr>
-                <w:highlight w:val="yellow"/>
-              </w:rPr>
-              <w:t>)</w:t>
-            </w:r>
           </w:p>
         </w:tc>
       </w:tr>
@@ -3198,7 +3204,7 @@
         <w:tc>
           <w:tcPr>
             <w:cnfStyle w:val="001000000000" w:firstRow="0" w:lastRow="0" w:firstColumn="1" w:lastColumn="0" w:oddVBand="0" w:evenVBand="0" w:oddHBand="0" w:evenHBand="0" w:firstRowFirstColumn="0" w:firstRowLastColumn="0" w:lastRowFirstColumn="0" w:lastRowLastColumn="0"/>
-            <w:tcW w:w="1418" w:type="dxa"/>
+            <w:tcW w:w="1672" w:type="dxa"/>
           </w:tcPr>
           <w:p>
             <w:pPr>
@@ -3214,7 +3220,7 @@
         </w:tc>
         <w:tc>
           <w:tcPr>
-            <w:tcW w:w="7976" w:type="dxa"/>
+            <w:tcW w:w="7732" w:type="dxa"/>
           </w:tcPr>
           <w:p>
             <w:pPr>
@@ -3228,12 +3234,6 @@
             </w:r>
             <w:r>
               <w:t xml:space="preserve"> </w:t>
-            </w:r>
-            <w:r>
-              <w:rPr>
-                <w:highlight w:val="yellow"/>
-              </w:rPr>
-              <w:t>(MAIS DETALHADA)</w:t>
             </w:r>
           </w:p>
         </w:tc>
@@ -3245,7 +3245,7 @@
         <w:tc>
           <w:tcPr>
             <w:cnfStyle w:val="001000000000" w:firstRow="0" w:lastRow="0" w:firstColumn="1" w:lastColumn="0" w:oddVBand="0" w:evenVBand="0" w:oddHBand="0" w:evenHBand="0" w:firstRowFirstColumn="0" w:firstRowLastColumn="0" w:lastRowFirstColumn="0" w:lastRowLastColumn="0"/>
-            <w:tcW w:w="1418" w:type="dxa"/>
+            <w:tcW w:w="1672" w:type="dxa"/>
           </w:tcPr>
           <w:p>
             <w:pPr>
@@ -3258,7 +3258,7 @@
         </w:tc>
         <w:tc>
           <w:tcPr>
-            <w:tcW w:w="7976" w:type="dxa"/>
+            <w:tcW w:w="7732" w:type="dxa"/>
           </w:tcPr>
           <w:p>
             <w:pPr>
@@ -3267,18 +3267,11 @@
               </w:tabs>
               <w:cnfStyle w:val="000000100000" w:firstRow="0" w:lastRow="0" w:firstColumn="0" w:lastColumn="0" w:oddVBand="0" w:evenVBand="0" w:oddHBand="1" w:evenHBand="0" w:firstRowFirstColumn="0" w:firstRowLastColumn="0" w:lastRowFirstColumn="0" w:lastRowLastColumn="0"/>
               <w:rPr>
-                <w:b/>
-                <w:bCs/>
                 <w:highlight w:val="yellow"/>
               </w:rPr>
             </w:pPr>
             <w:r>
-              <w:rPr>
-                <w:b/>
-                <w:bCs/>
-                <w:highlight w:val="yellow"/>
-              </w:rPr>
-              <w:t>(VANTAGENS)</w:t>
+              <w:t>Menu, Localização, Contactos, Menu Diário</w:t>
             </w:r>
           </w:p>
         </w:tc>
@@ -3287,7 +3280,7 @@
         <w:tc>
           <w:tcPr>
             <w:cnfStyle w:val="001000000000" w:firstRow="0" w:lastRow="0" w:firstColumn="1" w:lastColumn="0" w:oddVBand="0" w:evenVBand="0" w:oddHBand="0" w:evenHBand="0" w:firstRowFirstColumn="0" w:firstRowLastColumn="0" w:lastRowFirstColumn="0" w:lastRowLastColumn="0"/>
-            <w:tcW w:w="1418" w:type="dxa"/>
+            <w:tcW w:w="1672" w:type="dxa"/>
           </w:tcPr>
           <w:p>
             <w:pPr>
@@ -3300,7 +3293,7 @@
         </w:tc>
         <w:tc>
           <w:tcPr>
-            <w:tcW w:w="7976" w:type="dxa"/>
+            <w:tcW w:w="7732" w:type="dxa"/>
           </w:tcPr>
           <w:p>
             <w:pPr>
@@ -3309,18 +3302,11 @@
               </w:tabs>
               <w:cnfStyle w:val="000000000000" w:firstRow="0" w:lastRow="0" w:firstColumn="0" w:lastColumn="0" w:oddVBand="0" w:evenVBand="0" w:oddHBand="0" w:evenHBand="0" w:firstRowFirstColumn="0" w:firstRowLastColumn="0" w:lastRowFirstColumn="0" w:lastRowLastColumn="0"/>
               <w:rPr>
-                <w:b/>
-                <w:bCs/>
                 <w:highlight w:val="yellow"/>
               </w:rPr>
             </w:pPr>
             <w:r>
-              <w:rPr>
-                <w:b/>
-                <w:bCs/>
-                <w:highlight w:val="yellow"/>
-              </w:rPr>
-              <w:t>(DESVANTAGENS)</w:t>
+              <w:t>Apenas oferece aplicação, Design podia ser melhorado, Aplicação Tem que ser paga anualmente.</w:t>
             </w:r>
           </w:p>
         </w:tc>
@@ -3332,7 +3318,7 @@
         <w:tc>
           <w:tcPr>
             <w:cnfStyle w:val="001000000000" w:firstRow="0" w:lastRow="0" w:firstColumn="1" w:lastColumn="0" w:oddVBand="0" w:evenVBand="0" w:oddHBand="0" w:evenHBand="0" w:firstRowFirstColumn="0" w:firstRowLastColumn="0" w:lastRowFirstColumn="0" w:lastRowLastColumn="0"/>
-            <w:tcW w:w="1418" w:type="dxa"/>
+            <w:tcW w:w="1672" w:type="dxa"/>
           </w:tcPr>
           <w:p>
             <w:pPr>
@@ -3345,7 +3331,7 @@
         </w:tc>
         <w:tc>
           <w:tcPr>
-            <w:tcW w:w="7976" w:type="dxa"/>
+            <w:tcW w:w="7732" w:type="dxa"/>
           </w:tcPr>
           <w:p>
             <w:pPr>
@@ -3354,18 +3340,11 @@
               </w:tabs>
               <w:cnfStyle w:val="000000100000" w:firstRow="0" w:lastRow="0" w:firstColumn="0" w:lastColumn="0" w:oddVBand="0" w:evenVBand="0" w:oddHBand="1" w:evenHBand="0" w:firstRowFirstColumn="0" w:firstRowLastColumn="0" w:lastRowFirstColumn="0" w:lastRowLastColumn="0"/>
               <w:rPr>
-                <w:b/>
-                <w:bCs/>
                 <w:highlight w:val="yellow"/>
               </w:rPr>
             </w:pPr>
             <w:r>
-              <w:rPr>
-                <w:b/>
-                <w:bCs/>
-                <w:highlight w:val="yellow"/>
-              </w:rPr>
-              <w:t>(O QUE FALTA)</w:t>
+              <w:t>Takeaway, Reservas, Horário Funcionários</w:t>
             </w:r>
           </w:p>
         </w:tc>
@@ -3463,11 +3442,13 @@
       <w:pPr>
         <w:pStyle w:val="Ttulo3"/>
       </w:pPr>
-      <w:bookmarkStart w:id="4" w:name="_Hlk52284188"/>
+      <w:bookmarkStart w:id="5" w:name="_Hlk52284188"/>
+      <w:bookmarkStart w:id="6" w:name="_Toc52370096"/>
       <w:r>
         <w:lastRenderedPageBreak/>
         <w:t>Menu</w:t>
       </w:r>
+      <w:bookmarkEnd w:id="6"/>
     </w:p>
     <w:tbl>
       <w:tblPr>
@@ -3486,9 +3467,9 @@
         <w:tc>
           <w:tcPr>
             <w:cnfStyle w:val="001000000000" w:firstRow="0" w:lastRow="0" w:firstColumn="1" w:lastColumn="0" w:oddVBand="0" w:evenVBand="0" w:oddHBand="0" w:evenHBand="0" w:firstRowFirstColumn="0" w:firstRowLastColumn="0" w:lastRowFirstColumn="0" w:lastRowLastColumn="0"/>
-            <w:tcW w:w="1418" w:type="dxa"/>
-          </w:tcPr>
-          <w:bookmarkEnd w:id="4"/>
+            <w:tcW w:w="1672" w:type="dxa"/>
+          </w:tcPr>
+          <w:bookmarkEnd w:id="5"/>
           <w:p>
             <w:pPr>
               <w:jc w:val="left"/>
@@ -3500,7 +3481,7 @@
         </w:tc>
         <w:tc>
           <w:tcPr>
-            <w:tcW w:w="7976" w:type="dxa"/>
+            <w:tcW w:w="7732" w:type="dxa"/>
           </w:tcPr>
           <w:p>
             <w:pPr>
@@ -3533,60 +3514,93 @@
       <w:tr>
         <w:trPr>
           <w:cnfStyle w:val="000000100000" w:firstRow="0" w:lastRow="0" w:firstColumn="0" w:lastColumn="0" w:oddVBand="0" w:evenVBand="0" w:oddHBand="1" w:evenHBand="0" w:firstRowFirstColumn="0" w:firstRowLastColumn="0" w:lastRowFirstColumn="0" w:lastRowLastColumn="0"/>
-          <w:trHeight w:val="4423"/>
+          <w:trHeight w:val="4762"/>
         </w:trPr>
         <w:tc>
           <w:tcPr>
             <w:cnfStyle w:val="001000000000" w:firstRow="0" w:lastRow="0" w:firstColumn="1" w:lastColumn="0" w:oddVBand="0" w:evenVBand="0" w:oddHBand="0" w:evenHBand="0" w:firstRowFirstColumn="0" w:firstRowLastColumn="0" w:lastRowFirstColumn="0" w:lastRowLastColumn="0"/>
-            <w:tcW w:w="1418" w:type="dxa"/>
-          </w:tcPr>
-          <w:p>
-            <w:pPr>
-              <w:jc w:val="left"/>
-            </w:pPr>
-            <w:r>
-              <w:t>Site: (</w:t>
-            </w:r>
-            <w:proofErr w:type="spellStart"/>
-            <w:r>
-              <w:t>screenshot</w:t>
-            </w:r>
-            <w:proofErr w:type="spellEnd"/>
-            <w:r>
-              <w:t>)</w:t>
-            </w:r>
-          </w:p>
-        </w:tc>
-        <w:tc>
-          <w:tcPr>
-            <w:tcW w:w="7976" w:type="dxa"/>
+            <w:tcW w:w="9404" w:type="dxa"/>
+            <w:gridSpan w:val="2"/>
           </w:tcPr>
           <w:p>
             <w:pPr>
               <w:tabs>
                 <w:tab w:val="left" w:pos="5475"/>
               </w:tabs>
-              <w:cnfStyle w:val="000000100000" w:firstRow="0" w:lastRow="0" w:firstColumn="0" w:lastColumn="0" w:oddVBand="0" w:evenVBand="0" w:oddHBand="1" w:evenHBand="0" w:firstRowFirstColumn="0" w:firstRowLastColumn="0" w:lastRowFirstColumn="0" w:lastRowLastColumn="0"/>
-            </w:pPr>
-            <w:r>
-              <w:rPr>
-                <w:highlight w:val="yellow"/>
-              </w:rPr>
-              <w:t>(</w:t>
-            </w:r>
-            <w:proofErr w:type="spellStart"/>
-            <w:r>
-              <w:rPr>
-                <w:highlight w:val="yellow"/>
-              </w:rPr>
-              <w:t>screenshot</w:t>
-            </w:r>
-            <w:proofErr w:type="spellEnd"/>
-            <w:r>
-              <w:rPr>
-                <w:highlight w:val="yellow"/>
-              </w:rPr>
-              <w:t>)</w:t>
+              <w:rPr>
+                <w:b w:val="0"/>
+                <w:bCs w:val="0"/>
+              </w:rPr>
+            </w:pPr>
+            <w:r>
+              <w:t xml:space="preserve">Site: </w:t>
+            </w:r>
+          </w:p>
+          <w:p>
+            <w:pPr>
+              <w:tabs>
+                <w:tab w:val="left" w:pos="5475"/>
+              </w:tabs>
+            </w:pPr>
+            <w:r>
+              <w:rPr>
+                <w:noProof/>
+              </w:rPr>
+              <w:drawing>
+                <wp:anchor distT="0" distB="0" distL="114300" distR="114300" simplePos="0" relativeHeight="251661312" behindDoc="0" locked="0" layoutInCell="1" allowOverlap="1" wp14:anchorId="3CBA26CB" wp14:editId="4C6F0A5E">
+                  <wp:simplePos x="0" y="0"/>
+                  <wp:positionH relativeFrom="column">
+                    <wp:posOffset>0</wp:posOffset>
+                  </wp:positionH>
+                  <wp:positionV relativeFrom="paragraph">
+                    <wp:posOffset>8890</wp:posOffset>
+                  </wp:positionV>
+                  <wp:extent cx="5504363" cy="2604135"/>
+                  <wp:effectExtent l="0" t="0" r="1270" b="5715"/>
+                  <wp:wrapNone/>
+                  <wp:docPr id="7" name="Imagem 7"/>
+                  <wp:cNvGraphicFramePr>
+                    <a:graphicFrameLocks xmlns:a="http://schemas.openxmlformats.org/drawingml/2006/main" noChangeAspect="1"/>
+                  </wp:cNvGraphicFramePr>
+                  <a:graphic xmlns:a="http://schemas.openxmlformats.org/drawingml/2006/main">
+                    <a:graphicData uri="http://schemas.openxmlformats.org/drawingml/2006/picture">
+                      <pic:pic xmlns:pic="http://schemas.openxmlformats.org/drawingml/2006/picture">
+                        <pic:nvPicPr>
+                          <pic:cNvPr id="1" name=""/>
+                          <pic:cNvPicPr/>
+                        </pic:nvPicPr>
+                        <pic:blipFill>
+                          <a:blip r:embed="rId13" cstate="print">
+                            <a:extLst>
+                              <a:ext uri="{28A0092B-C50C-407E-A947-70E740481C1C}">
+                                <a14:useLocalDpi xmlns:a14="http://schemas.microsoft.com/office/drawing/2010/main" val="0"/>
+                              </a:ext>
+                            </a:extLst>
+                          </a:blip>
+                          <a:stretch>
+                            <a:fillRect/>
+                          </a:stretch>
+                        </pic:blipFill>
+                        <pic:spPr>
+                          <a:xfrm>
+                            <a:off x="0" y="0"/>
+                            <a:ext cx="5504363" cy="2604135"/>
+                          </a:xfrm>
+                          <a:prstGeom prst="rect">
+                            <a:avLst/>
+                          </a:prstGeom>
+                        </pic:spPr>
+                      </pic:pic>
+                    </a:graphicData>
+                  </a:graphic>
+                  <wp14:sizeRelH relativeFrom="margin">
+                    <wp14:pctWidth>0</wp14:pctWidth>
+                  </wp14:sizeRelH>
+                  <wp14:sizeRelV relativeFrom="margin">
+                    <wp14:pctHeight>0</wp14:pctHeight>
+                  </wp14:sizeRelV>
+                </wp:anchor>
+              </w:drawing>
             </w:r>
           </w:p>
         </w:tc>
@@ -3595,7 +3609,7 @@
         <w:tc>
           <w:tcPr>
             <w:cnfStyle w:val="001000000000" w:firstRow="0" w:lastRow="0" w:firstColumn="1" w:lastColumn="0" w:oddVBand="0" w:evenVBand="0" w:oddHBand="0" w:evenHBand="0" w:firstRowFirstColumn="0" w:firstRowLastColumn="0" w:lastRowFirstColumn="0" w:lastRowLastColumn="0"/>
-            <w:tcW w:w="1418" w:type="dxa"/>
+            <w:tcW w:w="1672" w:type="dxa"/>
           </w:tcPr>
           <w:p>
             <w:pPr>
@@ -3611,7 +3625,7 @@
         </w:tc>
         <w:tc>
           <w:tcPr>
-            <w:tcW w:w="7976" w:type="dxa"/>
+            <w:tcW w:w="7732" w:type="dxa"/>
           </w:tcPr>
           <w:p>
             <w:pPr>
@@ -3640,35 +3654,13 @@
             </w:r>
             <w:proofErr w:type="spellEnd"/>
             <w:r>
-              <w:t xml:space="preserve"> e com pagamento integrado disponível em </w:t>
-            </w:r>
-            <w:proofErr w:type="gramStart"/>
-            <w:r>
-              <w:t>varias</w:t>
-            </w:r>
-            <w:proofErr w:type="gramEnd"/>
-            <w:r>
-              <w:t xml:space="preserve"> linguagens.</w:t>
+              <w:t xml:space="preserve"> e com pagamento integrado disponível em varias linguagens.</w:t>
             </w:r>
             <w:r>
               <w:rPr>
                 <w:highlight w:val="yellow"/>
               </w:rPr>
               <w:t xml:space="preserve"> </w:t>
-            </w:r>
-          </w:p>
-          <w:p>
-            <w:pPr>
-              <w:tabs>
-                <w:tab w:val="left" w:pos="5475"/>
-              </w:tabs>
-              <w:cnfStyle w:val="000000000000" w:firstRow="0" w:lastRow="0" w:firstColumn="0" w:lastColumn="0" w:oddVBand="0" w:evenVBand="0" w:oddHBand="0" w:evenHBand="0" w:firstRowFirstColumn="0" w:firstRowLastColumn="0" w:lastRowFirstColumn="0" w:lastRowLastColumn="0"/>
-            </w:pPr>
-            <w:r>
-              <w:rPr>
-                <w:highlight w:val="yellow"/>
-              </w:rPr>
-              <w:t>(MAIS DETALHADA)</w:t>
             </w:r>
           </w:p>
         </w:tc>
@@ -3680,7 +3672,7 @@
         <w:tc>
           <w:tcPr>
             <w:cnfStyle w:val="001000000000" w:firstRow="0" w:lastRow="0" w:firstColumn="1" w:lastColumn="0" w:oddVBand="0" w:evenVBand="0" w:oddHBand="0" w:evenHBand="0" w:firstRowFirstColumn="0" w:firstRowLastColumn="0" w:lastRowFirstColumn="0" w:lastRowLastColumn="0"/>
-            <w:tcW w:w="1418" w:type="dxa"/>
+            <w:tcW w:w="1672" w:type="dxa"/>
           </w:tcPr>
           <w:p>
             <w:pPr>
@@ -3693,7 +3685,7 @@
         </w:tc>
         <w:tc>
           <w:tcPr>
-            <w:tcW w:w="7976" w:type="dxa"/>
+            <w:tcW w:w="7732" w:type="dxa"/>
           </w:tcPr>
           <w:p>
             <w:pPr>
@@ -3702,18 +3694,19 @@
               </w:tabs>
               <w:cnfStyle w:val="000000100000" w:firstRow="0" w:lastRow="0" w:firstColumn="0" w:lastColumn="0" w:oddVBand="0" w:evenVBand="0" w:oddHBand="1" w:evenHBand="0" w:firstRowFirstColumn="0" w:firstRowLastColumn="0" w:lastRowFirstColumn="0" w:lastRowLastColumn="0"/>
               <w:rPr>
-                <w:b/>
-                <w:bCs/>
                 <w:highlight w:val="yellow"/>
               </w:rPr>
             </w:pPr>
             <w:r>
-              <w:rPr>
-                <w:b/>
-                <w:bCs/>
-                <w:highlight w:val="yellow"/>
-              </w:rPr>
-              <w:t>(VANTAGENS)</w:t>
+              <w:t xml:space="preserve">Tem 1 </w:t>
+            </w:r>
+            <w:proofErr w:type="spellStart"/>
+            <w:r>
+              <w:t>kiosk</w:t>
+            </w:r>
+            <w:proofErr w:type="spellEnd"/>
+            <w:r>
+              <w:t xml:space="preserve"> no restaurante</w:t>
             </w:r>
           </w:p>
         </w:tc>
@@ -3722,7 +3715,7 @@
         <w:tc>
           <w:tcPr>
             <w:cnfStyle w:val="001000000000" w:firstRow="0" w:lastRow="0" w:firstColumn="1" w:lastColumn="0" w:oddVBand="0" w:evenVBand="0" w:oddHBand="0" w:evenHBand="0" w:firstRowFirstColumn="0" w:firstRowLastColumn="0" w:lastRowFirstColumn="0" w:lastRowLastColumn="0"/>
-            <w:tcW w:w="1418" w:type="dxa"/>
+            <w:tcW w:w="1672" w:type="dxa"/>
           </w:tcPr>
           <w:p>
             <w:pPr>
@@ -3735,7 +3728,7 @@
         </w:tc>
         <w:tc>
           <w:tcPr>
-            <w:tcW w:w="7976" w:type="dxa"/>
+            <w:tcW w:w="7732" w:type="dxa"/>
           </w:tcPr>
           <w:p>
             <w:pPr>
@@ -3744,19 +3737,17 @@
               </w:tabs>
               <w:cnfStyle w:val="000000000000" w:firstRow="0" w:lastRow="0" w:firstColumn="0" w:lastColumn="0" w:oddVBand="0" w:evenVBand="0" w:oddHBand="0" w:evenHBand="0" w:firstRowFirstColumn="0" w:firstRowLastColumn="0" w:lastRowFirstColumn="0" w:lastRowLastColumn="0"/>
               <w:rPr>
-                <w:b/>
-                <w:bCs/>
                 <w:highlight w:val="yellow"/>
               </w:rPr>
             </w:pPr>
             <w:r>
-              <w:rPr>
-                <w:b/>
-                <w:bCs/>
-                <w:highlight w:val="yellow"/>
-              </w:rPr>
-              <w:t>(DESVANTAGENS)</w:t>
-            </w:r>
+              <w:t xml:space="preserve">Certas pessoas têm dificuldade a fazer pedido através do </w:t>
+            </w:r>
+            <w:proofErr w:type="spellStart"/>
+            <w:r>
+              <w:t>kiosk</w:t>
+            </w:r>
+            <w:proofErr w:type="spellEnd"/>
           </w:p>
         </w:tc>
       </w:tr>
@@ -3767,7 +3758,7 @@
         <w:tc>
           <w:tcPr>
             <w:cnfStyle w:val="001000000000" w:firstRow="0" w:lastRow="0" w:firstColumn="1" w:lastColumn="0" w:oddVBand="0" w:evenVBand="0" w:oddHBand="0" w:evenHBand="0" w:firstRowFirstColumn="0" w:firstRowLastColumn="0" w:lastRowFirstColumn="0" w:lastRowLastColumn="0"/>
-            <w:tcW w:w="1418" w:type="dxa"/>
+            <w:tcW w:w="1672" w:type="dxa"/>
           </w:tcPr>
           <w:p>
             <w:pPr>
@@ -3780,7 +3771,7 @@
         </w:tc>
         <w:tc>
           <w:tcPr>
-            <w:tcW w:w="7976" w:type="dxa"/>
+            <w:tcW w:w="7732" w:type="dxa"/>
           </w:tcPr>
           <w:p>
             <w:pPr>
@@ -3789,18 +3780,11 @@
               </w:tabs>
               <w:cnfStyle w:val="000000100000" w:firstRow="0" w:lastRow="0" w:firstColumn="0" w:lastColumn="0" w:oddVBand="0" w:evenVBand="0" w:oddHBand="1" w:evenHBand="0" w:firstRowFirstColumn="0" w:firstRowLastColumn="0" w:lastRowFirstColumn="0" w:lastRowLastColumn="0"/>
               <w:rPr>
-                <w:b/>
-                <w:bCs/>
                 <w:highlight w:val="yellow"/>
               </w:rPr>
             </w:pPr>
             <w:r>
-              <w:rPr>
-                <w:b/>
-                <w:bCs/>
-                <w:highlight w:val="yellow"/>
-              </w:rPr>
-              <w:t>(O QUE FALTA)</w:t>
+              <w:t>Método para reservar mesa e Contacto do restaurante</w:t>
             </w:r>
           </w:p>
         </w:tc>
@@ -3877,7 +3861,7 @@
         <w:tc>
           <w:tcPr>
             <w:cnfStyle w:val="001000000000" w:firstRow="0" w:lastRow="0" w:firstColumn="1" w:lastColumn="0" w:oddVBand="0" w:evenVBand="0" w:oddHBand="0" w:evenHBand="0" w:firstRowFirstColumn="0" w:firstRowLastColumn="0" w:lastRowFirstColumn="0" w:lastRowLastColumn="0"/>
-            <w:tcW w:w="1418" w:type="dxa"/>
+            <w:tcW w:w="1672" w:type="dxa"/>
           </w:tcPr>
           <w:p>
             <w:pPr>
@@ -3890,7 +3874,7 @@
         </w:tc>
         <w:tc>
           <w:tcPr>
-            <w:tcW w:w="7976" w:type="dxa"/>
+            <w:tcW w:w="7732" w:type="dxa"/>
           </w:tcPr>
           <w:p>
             <w:pPr>
@@ -3903,7 +3887,7 @@
                 <w:bCs w:val="0"/>
               </w:rPr>
             </w:pPr>
-            <w:bookmarkStart w:id="5" w:name="_Hlk52284342"/>
+            <w:bookmarkStart w:id="7" w:name="_Hlk52284342"/>
             <w:proofErr w:type="spellStart"/>
             <w:r>
               <w:rPr>
@@ -3936,68 +3920,108 @@
               </w:rPr>
               <w:t xml:space="preserve"> Apps</w:t>
             </w:r>
-            <w:bookmarkEnd w:id="5"/>
+            <w:bookmarkEnd w:id="7"/>
           </w:p>
         </w:tc>
       </w:tr>
       <w:tr>
         <w:trPr>
           <w:cnfStyle w:val="000000100000" w:firstRow="0" w:lastRow="0" w:firstColumn="0" w:lastColumn="0" w:oddVBand="0" w:evenVBand="0" w:oddHBand="1" w:evenHBand="0" w:firstRowFirstColumn="0" w:firstRowLastColumn="0" w:lastRowFirstColumn="0" w:lastRowLastColumn="0"/>
-          <w:trHeight w:val="4423"/>
+          <w:trHeight w:val="4874"/>
         </w:trPr>
         <w:tc>
           <w:tcPr>
             <w:cnfStyle w:val="001000000000" w:firstRow="0" w:lastRow="0" w:firstColumn="1" w:lastColumn="0" w:oddVBand="0" w:evenVBand="0" w:oddHBand="0" w:evenHBand="0" w:firstRowFirstColumn="0" w:firstRowLastColumn="0" w:lastRowFirstColumn="0" w:lastRowLastColumn="0"/>
-            <w:tcW w:w="1418" w:type="dxa"/>
+            <w:tcW w:w="9404" w:type="dxa"/>
+            <w:gridSpan w:val="2"/>
           </w:tcPr>
           <w:p>
             <w:pPr>
               <w:jc w:val="left"/>
-            </w:pPr>
-            <w:r>
-              <w:t>Site: (</w:t>
-            </w:r>
-            <w:proofErr w:type="spellStart"/>
-            <w:r>
-              <w:t>screenshot</w:t>
-            </w:r>
-            <w:proofErr w:type="spellEnd"/>
-            <w:r>
-              <w:t>)</w:t>
-            </w:r>
-          </w:p>
-        </w:tc>
-        <w:tc>
-          <w:tcPr>
-            <w:tcW w:w="7976" w:type="dxa"/>
-          </w:tcPr>
+              <w:rPr>
+                <w:b w:val="0"/>
+                <w:bCs w:val="0"/>
+              </w:rPr>
+            </w:pPr>
+            <w:r>
+              <w:t xml:space="preserve">Site: </w:t>
+            </w:r>
+          </w:p>
+          <w:p>
+            <w:pPr>
+              <w:jc w:val="left"/>
+              <w:rPr>
+                <w:b w:val="0"/>
+                <w:bCs w:val="0"/>
+              </w:rPr>
+            </w:pPr>
+            <w:r>
+              <w:rPr>
+                <w:noProof/>
+              </w:rPr>
+              <w:drawing>
+                <wp:anchor distT="0" distB="0" distL="114300" distR="114300" simplePos="0" relativeHeight="251663360" behindDoc="0" locked="0" layoutInCell="1" allowOverlap="1" wp14:anchorId="23DF7619" wp14:editId="4EC2635D">
+                  <wp:simplePos x="0" y="0"/>
+                  <wp:positionH relativeFrom="column">
+                    <wp:posOffset>0</wp:posOffset>
+                  </wp:positionH>
+                  <wp:positionV relativeFrom="paragraph">
+                    <wp:posOffset>8890</wp:posOffset>
+                  </wp:positionV>
+                  <wp:extent cx="5530851" cy="2606040"/>
+                  <wp:effectExtent l="0" t="0" r="0" b="3810"/>
+                  <wp:wrapNone/>
+                  <wp:docPr id="8" name="Imagem 8"/>
+                  <wp:cNvGraphicFramePr>
+                    <a:graphicFrameLocks xmlns:a="http://schemas.openxmlformats.org/drawingml/2006/main" noChangeAspect="1"/>
+                  </wp:cNvGraphicFramePr>
+                  <a:graphic xmlns:a="http://schemas.openxmlformats.org/drawingml/2006/main">
+                    <a:graphicData uri="http://schemas.openxmlformats.org/drawingml/2006/picture">
+                      <pic:pic xmlns:pic="http://schemas.openxmlformats.org/drawingml/2006/picture">
+                        <pic:nvPicPr>
+                          <pic:cNvPr id="1" name=""/>
+                          <pic:cNvPicPr/>
+                        </pic:nvPicPr>
+                        <pic:blipFill>
+                          <a:blip r:embed="rId14" cstate="print">
+                            <a:extLst>
+                              <a:ext uri="{28A0092B-C50C-407E-A947-70E740481C1C}">
+                                <a14:useLocalDpi xmlns:a14="http://schemas.microsoft.com/office/drawing/2010/main" val="0"/>
+                              </a:ext>
+                            </a:extLst>
+                          </a:blip>
+                          <a:stretch>
+                            <a:fillRect/>
+                          </a:stretch>
+                        </pic:blipFill>
+                        <pic:spPr>
+                          <a:xfrm>
+                            <a:off x="0" y="0"/>
+                            <a:ext cx="5530851" cy="2606040"/>
+                          </a:xfrm>
+                          <a:prstGeom prst="rect">
+                            <a:avLst/>
+                          </a:prstGeom>
+                        </pic:spPr>
+                      </pic:pic>
+                    </a:graphicData>
+                  </a:graphic>
+                  <wp14:sizeRelH relativeFrom="margin">
+                    <wp14:pctWidth>0</wp14:pctWidth>
+                  </wp14:sizeRelH>
+                  <wp14:sizeRelV relativeFrom="margin">
+                    <wp14:pctHeight>0</wp14:pctHeight>
+                  </wp14:sizeRelV>
+                </wp:anchor>
+              </w:drawing>
+            </w:r>
+          </w:p>
           <w:p>
             <w:pPr>
               <w:tabs>
                 <w:tab w:val="left" w:pos="5475"/>
               </w:tabs>
-              <w:cnfStyle w:val="000000100000" w:firstRow="0" w:lastRow="0" w:firstColumn="0" w:lastColumn="0" w:oddVBand="0" w:evenVBand="0" w:oddHBand="1" w:evenHBand="0" w:firstRowFirstColumn="0" w:firstRowLastColumn="0" w:lastRowFirstColumn="0" w:lastRowLastColumn="0"/>
-            </w:pPr>
-            <w:r>
-              <w:rPr>
-                <w:highlight w:val="yellow"/>
-              </w:rPr>
-              <w:t>(</w:t>
-            </w:r>
-            <w:proofErr w:type="spellStart"/>
-            <w:r>
-              <w:rPr>
-                <w:highlight w:val="yellow"/>
-              </w:rPr>
-              <w:t>screenshot</w:t>
-            </w:r>
-            <w:proofErr w:type="spellEnd"/>
-            <w:r>
-              <w:rPr>
-                <w:highlight w:val="yellow"/>
-              </w:rPr>
-              <w:t>)</w:t>
-            </w:r>
+            </w:pPr>
           </w:p>
         </w:tc>
       </w:tr>
@@ -4005,7 +4029,7 @@
         <w:tc>
           <w:tcPr>
             <w:cnfStyle w:val="001000000000" w:firstRow="0" w:lastRow="0" w:firstColumn="1" w:lastColumn="0" w:oddVBand="0" w:evenVBand="0" w:oddHBand="0" w:evenHBand="0" w:firstRowFirstColumn="0" w:firstRowLastColumn="0" w:lastRowFirstColumn="0" w:lastRowLastColumn="0"/>
-            <w:tcW w:w="1418" w:type="dxa"/>
+            <w:tcW w:w="1672" w:type="dxa"/>
           </w:tcPr>
           <w:p>
             <w:pPr>
@@ -4021,7 +4045,7 @@
         </w:tc>
         <w:tc>
           <w:tcPr>
-            <w:tcW w:w="7976" w:type="dxa"/>
+            <w:tcW w:w="7732" w:type="dxa"/>
           </w:tcPr>
           <w:p>
             <w:pPr>
@@ -4043,12 +4067,6 @@
             </w:pPr>
             <w:r>
               <w:t>Aplicação para Android e iOS que disponibiliza o menu para clientes, informação sobre o restaurante com opções de pratos do dia, localização e contacto.</w:t>
-            </w:r>
-            <w:r>
-              <w:rPr>
-                <w:highlight w:val="yellow"/>
-              </w:rPr>
-              <w:t xml:space="preserve"> (MAIS DETALHADA)</w:t>
             </w:r>
           </w:p>
           <w:p>
@@ -4068,7 +4086,7 @@
         <w:tc>
           <w:tcPr>
             <w:cnfStyle w:val="001000000000" w:firstRow="0" w:lastRow="0" w:firstColumn="1" w:lastColumn="0" w:oddVBand="0" w:evenVBand="0" w:oddHBand="0" w:evenHBand="0" w:firstRowFirstColumn="0" w:firstRowLastColumn="0" w:lastRowFirstColumn="0" w:lastRowLastColumn="0"/>
-            <w:tcW w:w="1418" w:type="dxa"/>
+            <w:tcW w:w="1672" w:type="dxa"/>
           </w:tcPr>
           <w:p>
             <w:pPr>
@@ -4081,7 +4099,7 @@
         </w:tc>
         <w:tc>
           <w:tcPr>
-            <w:tcW w:w="7976" w:type="dxa"/>
+            <w:tcW w:w="7732" w:type="dxa"/>
           </w:tcPr>
           <w:p>
             <w:pPr>
@@ -4090,18 +4108,14 @@
               </w:tabs>
               <w:cnfStyle w:val="000000100000" w:firstRow="0" w:lastRow="0" w:firstColumn="0" w:lastColumn="0" w:oddVBand="0" w:evenVBand="0" w:oddHBand="1" w:evenHBand="0" w:firstRowFirstColumn="0" w:firstRowLastColumn="0" w:lastRowFirstColumn="0" w:lastRowLastColumn="0"/>
               <w:rPr>
-                <w:b/>
-                <w:bCs/>
                 <w:highlight w:val="yellow"/>
               </w:rPr>
             </w:pPr>
             <w:r>
-              <w:rPr>
-                <w:b/>
-                <w:bCs/>
-                <w:highlight w:val="yellow"/>
-              </w:rPr>
-              <w:t>(VANTAGENS)</w:t>
+              <w:t>Fácil</w:t>
+            </w:r>
+            <w:r>
+              <w:t xml:space="preserve"> de criar</w:t>
             </w:r>
           </w:p>
         </w:tc>
@@ -4110,7 +4124,7 @@
         <w:tc>
           <w:tcPr>
             <w:cnfStyle w:val="001000000000" w:firstRow="0" w:lastRow="0" w:firstColumn="1" w:lastColumn="0" w:oddVBand="0" w:evenVBand="0" w:oddHBand="0" w:evenHBand="0" w:firstRowFirstColumn="0" w:firstRowLastColumn="0" w:lastRowFirstColumn="0" w:lastRowLastColumn="0"/>
-            <w:tcW w:w="1418" w:type="dxa"/>
+            <w:tcW w:w="1672" w:type="dxa"/>
           </w:tcPr>
           <w:p>
             <w:pPr>
@@ -4123,7 +4137,7 @@
         </w:tc>
         <w:tc>
           <w:tcPr>
-            <w:tcW w:w="7976" w:type="dxa"/>
+            <w:tcW w:w="7732" w:type="dxa"/>
           </w:tcPr>
           <w:p>
             <w:pPr>
@@ -4132,18 +4146,17 @@
               </w:tabs>
               <w:cnfStyle w:val="000000000000" w:firstRow="0" w:lastRow="0" w:firstColumn="0" w:lastColumn="0" w:oddVBand="0" w:evenVBand="0" w:oddHBand="0" w:evenHBand="0" w:firstRowFirstColumn="0" w:firstRowLastColumn="0" w:lastRowFirstColumn="0" w:lastRowLastColumn="0"/>
               <w:rPr>
-                <w:b/>
-                <w:bCs/>
                 <w:highlight w:val="yellow"/>
               </w:rPr>
             </w:pPr>
             <w:r>
-              <w:rPr>
-                <w:b/>
-                <w:bCs/>
+              <w:t>Tem de ser o cliente (do software) a criar a aplicação</w:t>
+            </w:r>
+            <w:r>
+              <w:rPr>
                 <w:highlight w:val="yellow"/>
               </w:rPr>
-              <w:t>(DESVANTAGENS)</w:t>
+              <w:t xml:space="preserve"> </w:t>
             </w:r>
           </w:p>
         </w:tc>
@@ -4155,7 +4168,7 @@
         <w:tc>
           <w:tcPr>
             <w:cnfStyle w:val="001000000000" w:firstRow="0" w:lastRow="0" w:firstColumn="1" w:lastColumn="0" w:oddVBand="0" w:evenVBand="0" w:oddHBand="0" w:evenHBand="0" w:firstRowFirstColumn="0" w:firstRowLastColumn="0" w:lastRowFirstColumn="0" w:lastRowLastColumn="0"/>
-            <w:tcW w:w="1418" w:type="dxa"/>
+            <w:tcW w:w="1672" w:type="dxa"/>
           </w:tcPr>
           <w:p>
             <w:pPr>
@@ -4168,7 +4181,7 @@
         </w:tc>
         <w:tc>
           <w:tcPr>
-            <w:tcW w:w="7976" w:type="dxa"/>
+            <w:tcW w:w="7732" w:type="dxa"/>
           </w:tcPr>
           <w:p>
             <w:pPr>
@@ -4177,18 +4190,14 @@
               </w:tabs>
               <w:cnfStyle w:val="000000100000" w:firstRow="0" w:lastRow="0" w:firstColumn="0" w:lastColumn="0" w:oddVBand="0" w:evenVBand="0" w:oddHBand="1" w:evenHBand="0" w:firstRowFirstColumn="0" w:firstRowLastColumn="0" w:lastRowFirstColumn="0" w:lastRowLastColumn="0"/>
               <w:rPr>
-                <w:b/>
-                <w:bCs/>
                 <w:highlight w:val="yellow"/>
               </w:rPr>
             </w:pPr>
             <w:r>
-              <w:rPr>
-                <w:b/>
-                <w:bCs/>
-                <w:highlight w:val="yellow"/>
-              </w:rPr>
-              <w:t>(O QUE FALTA)</w:t>
+              <w:t>Horário</w:t>
+            </w:r>
+            <w:r>
+              <w:t xml:space="preserve"> para funcionários, site para o restaurante</w:t>
             </w:r>
           </w:p>
         </w:tc>
@@ -4205,7 +4214,7 @@
       <w:pPr>
         <w:pStyle w:val="Ttulo3"/>
       </w:pPr>
-      <w:bookmarkStart w:id="6" w:name="_Toc51941928"/>
+      <w:bookmarkStart w:id="8" w:name="_Toc52370097"/>
       <w:r>
         <w:lastRenderedPageBreak/>
         <w:t xml:space="preserve">Comparação dos </w:t>
@@ -4216,54 +4225,43 @@
       <w:r>
         <w:t>istemas</w:t>
       </w:r>
-      <w:bookmarkEnd w:id="6"/>
+      <w:bookmarkEnd w:id="8"/>
     </w:p>
     <w:p>
       <w:pPr>
         <w:pStyle w:val="Legenda"/>
         <w:keepNext/>
       </w:pPr>
-      <w:bookmarkStart w:id="7" w:name="_Toc51941862"/>
+      <w:bookmarkStart w:id="9" w:name="_Toc51941862"/>
       <w:r>
         <w:t xml:space="preserve">Tabela </w:t>
       </w:r>
-      <w:r>
-        <w:fldChar w:fldCharType="begin"/>
-      </w:r>
-      <w:r>
-        <w:instrText xml:space="preserve"> SEQ Tabela \* ARABIC </w:instrText>
-      </w:r>
-      <w:r>
-        <w:fldChar w:fldCharType="separate"/>
-      </w:r>
-      <w:r>
-        <w:rPr>
-          <w:noProof/>
-        </w:rPr>
-        <w:t>1</w:t>
-      </w:r>
-      <w:r>
-        <w:rPr>
-          <w:noProof/>
-        </w:rPr>
-        <w:fldChar w:fldCharType="end"/>
-      </w:r>
+      <w:fldSimple w:instr=" SEQ Tabela \* ARABIC ">
+        <w:r>
+          <w:rPr>
+            <w:noProof/>
+          </w:rPr>
+          <w:t>1</w:t>
+        </w:r>
+      </w:fldSimple>
       <w:r>
         <w:t xml:space="preserve"> – Comparação entre os sistemas concorrenciais</w:t>
       </w:r>
-      <w:bookmarkEnd w:id="7"/>
+      <w:bookmarkEnd w:id="9"/>
     </w:p>
     <w:tbl>
       <w:tblPr>
-        <w:tblStyle w:val="TabeladeGrelha7Colorida-Destaque3"/>
-        <w:tblW w:w="0" w:type="auto"/>
+        <w:tblStyle w:val="ListaMdia2-Cor1"/>
+        <w:tblW w:w="4202" w:type="pct"/>
+        <w:tblInd w:w="736" w:type="dxa"/>
         <w:tblLook w:val="04A0" w:firstRow="1" w:lastRow="0" w:firstColumn="1" w:lastColumn="0" w:noHBand="0" w:noVBand="1"/>
       </w:tblPr>
       <w:tblGrid>
-        <w:gridCol w:w="2348"/>
-        <w:gridCol w:w="2348"/>
-        <w:gridCol w:w="2349"/>
-        <w:gridCol w:w="2349"/>
+        <w:gridCol w:w="2314"/>
+        <w:gridCol w:w="1396"/>
+        <w:gridCol w:w="1396"/>
+        <w:gridCol w:w="1397"/>
+        <w:gridCol w:w="1400"/>
       </w:tblGrid>
       <w:tr>
         <w:trPr>
@@ -4272,68 +4270,163 @@
         <w:tc>
           <w:tcPr>
             <w:cnfStyle w:val="001000000100" w:firstRow="0" w:lastRow="0" w:firstColumn="1" w:lastColumn="0" w:oddVBand="0" w:evenVBand="0" w:oddHBand="0" w:evenHBand="0" w:firstRowFirstColumn="1" w:firstRowLastColumn="0" w:lastRowFirstColumn="0" w:lastRowLastColumn="0"/>
-            <w:tcW w:w="2348" w:type="dxa"/>
-          </w:tcPr>
-          <w:p>
-            <w:r>
+            <w:tcW w:w="1463" w:type="pct"/>
+            <w:noWrap/>
+          </w:tcPr>
+          <w:p>
+            <w:pPr>
+              <w:rPr>
+                <w:rFonts w:asciiTheme="minorHAnsi" w:eastAsiaTheme="minorEastAsia" w:hAnsiTheme="minorHAnsi" w:cstheme="minorBidi"/>
+                <w:color w:val="auto"/>
+                <w:sz w:val="22"/>
+                <w:szCs w:val="22"/>
+              </w:rPr>
+            </w:pPr>
+            <w:r>
+              <w:rPr>
+                <w:rFonts w:asciiTheme="minorHAnsi" w:eastAsiaTheme="minorEastAsia" w:hAnsiTheme="minorHAnsi" w:cstheme="minorBidi"/>
+                <w:color w:val="auto"/>
+                <w:sz w:val="22"/>
+                <w:szCs w:val="22"/>
+              </w:rPr>
               <w:t>Funcionalidades</w:t>
             </w:r>
           </w:p>
         </w:tc>
         <w:tc>
           <w:tcPr>
-            <w:tcW w:w="2348" w:type="dxa"/>
+            <w:tcW w:w="883" w:type="pct"/>
           </w:tcPr>
           <w:p>
             <w:pPr>
               <w:jc w:val="center"/>
               <w:cnfStyle w:val="100000000000" w:firstRow="1" w:lastRow="0" w:firstColumn="0" w:lastColumn="0" w:oddVBand="0" w:evenVBand="0" w:oddHBand="0" w:evenHBand="0" w:firstRowFirstColumn="0" w:firstRowLastColumn="0" w:lastRowFirstColumn="0" w:lastRowLastColumn="0"/>
+              <w:rPr>
+                <w:rFonts w:asciiTheme="minorHAnsi" w:eastAsiaTheme="minorEastAsia" w:hAnsiTheme="minorHAnsi" w:cstheme="minorBidi"/>
+                <w:color w:val="auto"/>
+                <w:sz w:val="22"/>
+                <w:szCs w:val="22"/>
+              </w:rPr>
             </w:pPr>
             <w:proofErr w:type="spellStart"/>
             <w:r>
-              <w:t>menuapp</w:t>
+              <w:rPr>
+                <w:rFonts w:asciiTheme="minorHAnsi" w:eastAsiaTheme="minorEastAsia" w:hAnsiTheme="minorHAnsi" w:cstheme="minorBidi"/>
+                <w:color w:val="auto"/>
+                <w:sz w:val="22"/>
+                <w:szCs w:val="22"/>
+              </w:rPr>
+              <w:t>Menuapp</w:t>
             </w:r>
             <w:proofErr w:type="spellEnd"/>
           </w:p>
         </w:tc>
         <w:tc>
           <w:tcPr>
-            <w:tcW w:w="2349" w:type="dxa"/>
+            <w:tcW w:w="883" w:type="pct"/>
           </w:tcPr>
           <w:p>
             <w:pPr>
               <w:jc w:val="center"/>
               <w:cnfStyle w:val="100000000000" w:firstRow="1" w:lastRow="0" w:firstColumn="0" w:lastColumn="0" w:oddVBand="0" w:evenVBand="0" w:oddHBand="0" w:evenHBand="0" w:firstRowFirstColumn="0" w:firstRowLastColumn="0" w:lastRowFirstColumn="0" w:lastRowLastColumn="0"/>
-            </w:pPr>
-            <w:r>
-              <w:t>menu</w:t>
-            </w:r>
-          </w:p>
-        </w:tc>
-        <w:tc>
-          <w:tcPr>
-            <w:tcW w:w="2349" w:type="dxa"/>
+              <w:rPr>
+                <w:rFonts w:asciiTheme="minorHAnsi" w:eastAsiaTheme="minorEastAsia" w:hAnsiTheme="minorHAnsi" w:cstheme="minorBidi"/>
+                <w:color w:val="auto"/>
+                <w:sz w:val="22"/>
+                <w:szCs w:val="22"/>
+              </w:rPr>
+            </w:pPr>
+            <w:r>
+              <w:rPr>
+                <w:rFonts w:asciiTheme="minorHAnsi" w:eastAsiaTheme="minorEastAsia" w:hAnsiTheme="minorHAnsi" w:cstheme="minorBidi"/>
+                <w:color w:val="auto"/>
+                <w:sz w:val="22"/>
+                <w:szCs w:val="22"/>
+              </w:rPr>
+              <w:t>Menu</w:t>
+            </w:r>
+          </w:p>
+        </w:tc>
+        <w:tc>
+          <w:tcPr>
+            <w:tcW w:w="884" w:type="pct"/>
           </w:tcPr>
           <w:p>
             <w:pPr>
               <w:jc w:val="center"/>
               <w:cnfStyle w:val="100000000000" w:firstRow="1" w:lastRow="0" w:firstColumn="0" w:lastColumn="0" w:oddVBand="0" w:evenVBand="0" w:oddHBand="0" w:evenHBand="0" w:firstRowFirstColumn="0" w:firstRowLastColumn="0" w:lastRowFirstColumn="0" w:lastRowLastColumn="0"/>
+              <w:rPr>
+                <w:rFonts w:asciiTheme="minorHAnsi" w:eastAsiaTheme="minorEastAsia" w:hAnsiTheme="minorHAnsi" w:cstheme="minorBidi"/>
+                <w:color w:val="auto"/>
+                <w:sz w:val="22"/>
+                <w:szCs w:val="22"/>
+              </w:rPr>
             </w:pPr>
             <w:proofErr w:type="spellStart"/>
             <w:r>
+              <w:rPr>
+                <w:rFonts w:asciiTheme="minorHAnsi" w:eastAsiaTheme="minorEastAsia" w:hAnsiTheme="minorHAnsi" w:cstheme="minorBidi"/>
+                <w:color w:val="auto"/>
+                <w:sz w:val="22"/>
+                <w:szCs w:val="22"/>
+              </w:rPr>
               <w:t>Easy</w:t>
             </w:r>
             <w:proofErr w:type="spellEnd"/>
             <w:r>
+              <w:rPr>
+                <w:rFonts w:asciiTheme="minorHAnsi" w:eastAsiaTheme="minorEastAsia" w:hAnsiTheme="minorHAnsi" w:cstheme="minorBidi"/>
+                <w:color w:val="auto"/>
+                <w:sz w:val="22"/>
+                <w:szCs w:val="22"/>
+              </w:rPr>
               <w:t xml:space="preserve"> </w:t>
             </w:r>
             <w:proofErr w:type="spellStart"/>
             <w:r>
+              <w:rPr>
+                <w:rFonts w:asciiTheme="minorHAnsi" w:eastAsiaTheme="minorEastAsia" w:hAnsiTheme="minorHAnsi" w:cstheme="minorBidi"/>
+                <w:color w:val="auto"/>
+                <w:sz w:val="22"/>
+                <w:szCs w:val="22"/>
+              </w:rPr>
               <w:t>Easy</w:t>
             </w:r>
             <w:proofErr w:type="spellEnd"/>
             <w:r>
-              <w:t xml:space="preserve"> App</w:t>
+              <w:rPr>
+                <w:rFonts w:asciiTheme="minorHAnsi" w:eastAsiaTheme="minorEastAsia" w:hAnsiTheme="minorHAnsi" w:cstheme="minorBidi"/>
+                <w:color w:val="auto"/>
+                <w:sz w:val="22"/>
+                <w:szCs w:val="22"/>
+              </w:rPr>
+              <w:t xml:space="preserve"> apps</w:t>
+            </w:r>
+          </w:p>
+        </w:tc>
+        <w:tc>
+          <w:tcPr>
+            <w:tcW w:w="886" w:type="pct"/>
+          </w:tcPr>
+          <w:p>
+            <w:pPr>
+              <w:jc w:val="center"/>
+              <w:cnfStyle w:val="100000000000" w:firstRow="1" w:lastRow="0" w:firstColumn="0" w:lastColumn="0" w:oddVBand="0" w:evenVBand="0" w:oddHBand="0" w:evenHBand="0" w:firstRowFirstColumn="0" w:firstRowLastColumn="0" w:lastRowFirstColumn="0" w:lastRowLastColumn="0"/>
+              <w:rPr>
+                <w:rFonts w:asciiTheme="minorHAnsi" w:eastAsiaTheme="minorEastAsia" w:hAnsiTheme="minorHAnsi" w:cstheme="minorBidi"/>
+                <w:color w:val="auto"/>
+                <w:sz w:val="22"/>
+                <w:szCs w:val="22"/>
+              </w:rPr>
+            </w:pPr>
+            <w:r>
+              <w:rPr>
+                <w:rFonts w:asciiTheme="minorHAnsi" w:eastAsiaTheme="minorEastAsia" w:hAnsiTheme="minorHAnsi" w:cstheme="minorBidi"/>
+                <w:color w:val="00B050"/>
+                <w:sz w:val="22"/>
+                <w:szCs w:val="22"/>
+              </w:rPr>
+              <w:t>Gestor restaurante</w:t>
             </w:r>
           </w:p>
         </w:tc>
@@ -4345,87 +4438,112 @@
         <w:tc>
           <w:tcPr>
             <w:cnfStyle w:val="001000000000" w:firstRow="0" w:lastRow="0" w:firstColumn="1" w:lastColumn="0" w:oddVBand="0" w:evenVBand="0" w:oddHBand="0" w:evenHBand="0" w:firstRowFirstColumn="0" w:firstRowLastColumn="0" w:lastRowFirstColumn="0" w:lastRowLastColumn="0"/>
-            <w:tcW w:w="2348" w:type="dxa"/>
-          </w:tcPr>
-          <w:p>
-            <w:pPr>
-              <w:rPr>
-                <w:highlight w:val="yellow"/>
-              </w:rPr>
-            </w:pPr>
-            <w:proofErr w:type="spellStart"/>
-            <w:r>
-              <w:rPr>
-                <w:highlight w:val="yellow"/>
-              </w:rPr>
-              <w:t>Func</w:t>
-            </w:r>
-            <w:proofErr w:type="spellEnd"/>
-            <w:r>
-              <w:rPr>
-                <w:highlight w:val="yellow"/>
-              </w:rPr>
-              <w:t>. 1</w:t>
-            </w:r>
-          </w:p>
-        </w:tc>
-        <w:tc>
-          <w:tcPr>
-            <w:tcW w:w="2348" w:type="dxa"/>
+            <w:tcW w:w="1463" w:type="pct"/>
+            <w:noWrap/>
+          </w:tcPr>
+          <w:p>
+            <w:pPr>
+              <w:rPr>
+                <w:rFonts w:asciiTheme="minorHAnsi" w:eastAsiaTheme="minorEastAsia" w:hAnsiTheme="minorHAnsi" w:cstheme="minorBidi"/>
+                <w:color w:val="auto"/>
+              </w:rPr>
+            </w:pPr>
+            <w:r>
+              <w:rPr>
+                <w:rFonts w:asciiTheme="minorHAnsi" w:eastAsiaTheme="minorEastAsia" w:hAnsiTheme="minorHAnsi" w:cstheme="minorBidi"/>
+                <w:color w:val="auto"/>
+              </w:rPr>
+              <w:t>Ementa</w:t>
+            </w:r>
+          </w:p>
+        </w:tc>
+        <w:tc>
+          <w:tcPr>
+            <w:tcW w:w="883" w:type="pct"/>
           </w:tcPr>
           <w:p>
             <w:pPr>
               <w:jc w:val="center"/>
               <w:cnfStyle w:val="000000100000" w:firstRow="0" w:lastRow="0" w:firstColumn="0" w:lastColumn="0" w:oddVBand="0" w:evenVBand="0" w:oddHBand="1" w:evenHBand="0" w:firstRowFirstColumn="0" w:firstRowLastColumn="0" w:lastRowFirstColumn="0" w:lastRowLastColumn="0"/>
               <w:rPr>
-                <w:highlight w:val="yellow"/>
-              </w:rPr>
-            </w:pPr>
-            <w:r>
-              <w:rPr>
-                <w:highlight w:val="yellow"/>
-              </w:rPr>
-              <w:t>x</w:t>
-            </w:r>
-          </w:p>
-        </w:tc>
-        <w:tc>
-          <w:tcPr>
-            <w:tcW w:w="2349" w:type="dxa"/>
+                <w:rFonts w:ascii="Nirmala UI" w:eastAsiaTheme="minorEastAsia" w:hAnsi="Nirmala UI" w:cs="Nirmala UI"/>
+                <w:color w:val="auto"/>
+                <w:sz w:val="28"/>
+                <w:szCs w:val="28"/>
+              </w:rPr>
+            </w:pPr>
+            <w:r>
+              <w:rPr>
+                <w:rFonts w:ascii="Segoe UI Emoji" w:eastAsiaTheme="minorEastAsia" w:hAnsi="Segoe UI Emoji" w:cs="Segoe UI Emoji"/>
+                <w:color w:val="auto"/>
+              </w:rPr>
+              <w:t>✅</w:t>
+            </w:r>
+          </w:p>
+        </w:tc>
+        <w:tc>
+          <w:tcPr>
+            <w:tcW w:w="883" w:type="pct"/>
           </w:tcPr>
           <w:p>
             <w:pPr>
               <w:jc w:val="center"/>
               <w:cnfStyle w:val="000000100000" w:firstRow="0" w:lastRow="0" w:firstColumn="0" w:lastColumn="0" w:oddVBand="0" w:evenVBand="0" w:oddHBand="1" w:evenHBand="0" w:firstRowFirstColumn="0" w:firstRowLastColumn="0" w:lastRowFirstColumn="0" w:lastRowLastColumn="0"/>
               <w:rPr>
-                <w:highlight w:val="yellow"/>
-              </w:rPr>
-            </w:pPr>
-            <w:r>
-              <w:rPr>
-                <w:highlight w:val="yellow"/>
-              </w:rPr>
-              <w:t>-</w:t>
-            </w:r>
-          </w:p>
-        </w:tc>
-        <w:tc>
-          <w:tcPr>
-            <w:tcW w:w="2349" w:type="dxa"/>
+                <w:rFonts w:asciiTheme="minorHAnsi" w:eastAsiaTheme="minorEastAsia" w:hAnsiTheme="minorHAnsi" w:cstheme="minorBidi"/>
+                <w:color w:val="auto"/>
+              </w:rPr>
+            </w:pPr>
+            <w:r>
+              <w:rPr>
+                <w:rFonts w:ascii="Segoe UI Emoji" w:eastAsiaTheme="minorEastAsia" w:hAnsi="Segoe UI Emoji" w:cs="Segoe UI Emoji"/>
+                <w:color w:val="auto"/>
+              </w:rPr>
+              <w:t>✅</w:t>
+            </w:r>
+          </w:p>
+        </w:tc>
+        <w:tc>
+          <w:tcPr>
+            <w:tcW w:w="884" w:type="pct"/>
           </w:tcPr>
           <w:p>
             <w:pPr>
               <w:jc w:val="center"/>
               <w:cnfStyle w:val="000000100000" w:firstRow="0" w:lastRow="0" w:firstColumn="0" w:lastColumn="0" w:oddVBand="0" w:evenVBand="0" w:oddHBand="1" w:evenHBand="0" w:firstRowFirstColumn="0" w:firstRowLastColumn="0" w:lastRowFirstColumn="0" w:lastRowLastColumn="0"/>
               <w:rPr>
-                <w:highlight w:val="yellow"/>
-              </w:rPr>
-            </w:pPr>
-            <w:r>
-              <w:rPr>
-                <w:highlight w:val="yellow"/>
-              </w:rPr>
-              <w:t>x</w:t>
+                <w:rFonts w:asciiTheme="minorHAnsi" w:eastAsiaTheme="minorEastAsia" w:hAnsiTheme="minorHAnsi" w:cstheme="minorBidi"/>
+                <w:color w:val="auto"/>
+              </w:rPr>
+            </w:pPr>
+            <w:r>
+              <w:rPr>
+                <w:rFonts w:ascii="Segoe UI Emoji" w:eastAsiaTheme="minorEastAsia" w:hAnsi="Segoe UI Emoji" w:cs="Segoe UI Emoji"/>
+                <w:color w:val="auto"/>
+              </w:rPr>
+              <w:t>✅</w:t>
+            </w:r>
+          </w:p>
+        </w:tc>
+        <w:tc>
+          <w:tcPr>
+            <w:tcW w:w="886" w:type="pct"/>
+          </w:tcPr>
+          <w:p>
+            <w:pPr>
+              <w:jc w:val="center"/>
+              <w:cnfStyle w:val="000000100000" w:firstRow="0" w:lastRow="0" w:firstColumn="0" w:lastColumn="0" w:oddVBand="0" w:evenVBand="0" w:oddHBand="1" w:evenHBand="0" w:firstRowFirstColumn="0" w:firstRowLastColumn="0" w:lastRowFirstColumn="0" w:lastRowLastColumn="0"/>
+              <w:rPr>
+                <w:rFonts w:asciiTheme="minorHAnsi" w:eastAsiaTheme="minorEastAsia" w:hAnsiTheme="minorHAnsi" w:cstheme="minorBidi"/>
+                <w:color w:val="auto"/>
+              </w:rPr>
+            </w:pPr>
+            <w:r>
+              <w:rPr>
+                <w:rFonts w:ascii="Segoe UI Emoji" w:eastAsiaTheme="minorEastAsia" w:hAnsi="Segoe UI Emoji" w:cs="Segoe UI Emoji"/>
+                <w:color w:val="auto"/>
+              </w:rPr>
+              <w:t>✅</w:t>
             </w:r>
           </w:p>
         </w:tc>
@@ -4434,61 +4552,111 @@
         <w:tc>
           <w:tcPr>
             <w:cnfStyle w:val="001000000000" w:firstRow="0" w:lastRow="0" w:firstColumn="1" w:lastColumn="0" w:oddVBand="0" w:evenVBand="0" w:oddHBand="0" w:evenHBand="0" w:firstRowFirstColumn="0" w:firstRowLastColumn="0" w:lastRowFirstColumn="0" w:lastRowLastColumn="0"/>
-            <w:tcW w:w="2348" w:type="dxa"/>
-          </w:tcPr>
-          <w:p>
-            <w:pPr>
-              <w:rPr>
-                <w:highlight w:val="yellow"/>
-              </w:rPr>
-            </w:pPr>
-            <w:proofErr w:type="spellStart"/>
-            <w:r>
-              <w:rPr>
-                <w:highlight w:val="yellow"/>
-              </w:rPr>
-              <w:t>Func</w:t>
-            </w:r>
-            <w:proofErr w:type="spellEnd"/>
-            <w:r>
-              <w:rPr>
-                <w:highlight w:val="yellow"/>
-              </w:rPr>
-              <w:t>. 2</w:t>
-            </w:r>
-          </w:p>
-        </w:tc>
-        <w:tc>
-          <w:tcPr>
-            <w:tcW w:w="2348" w:type="dxa"/>
+            <w:tcW w:w="1463" w:type="pct"/>
+            <w:noWrap/>
+          </w:tcPr>
+          <w:p>
+            <w:pPr>
+              <w:rPr>
+                <w:rFonts w:asciiTheme="minorHAnsi" w:eastAsiaTheme="minorEastAsia" w:hAnsiTheme="minorHAnsi" w:cstheme="minorBidi"/>
+                <w:color w:val="auto"/>
+              </w:rPr>
+            </w:pPr>
+            <w:r>
+              <w:rPr>
+                <w:rFonts w:asciiTheme="minorHAnsi" w:eastAsiaTheme="minorEastAsia" w:hAnsiTheme="minorHAnsi" w:cstheme="minorBidi"/>
+                <w:color w:val="auto"/>
+              </w:rPr>
+              <w:t>Takeaway</w:t>
+            </w:r>
+          </w:p>
+        </w:tc>
+        <w:tc>
+          <w:tcPr>
+            <w:tcW w:w="883" w:type="pct"/>
           </w:tcPr>
           <w:p>
             <w:pPr>
               <w:jc w:val="center"/>
               <w:cnfStyle w:val="000000000000" w:firstRow="0" w:lastRow="0" w:firstColumn="0" w:lastColumn="0" w:oddVBand="0" w:evenVBand="0" w:oddHBand="0" w:evenHBand="0" w:firstRowFirstColumn="0" w:firstRowLastColumn="0" w:lastRowFirstColumn="0" w:lastRowLastColumn="0"/>
-            </w:pPr>
-          </w:p>
-        </w:tc>
-        <w:tc>
-          <w:tcPr>
-            <w:tcW w:w="2349" w:type="dxa"/>
+              <w:rPr>
+                <w:rFonts w:asciiTheme="minorHAnsi" w:eastAsiaTheme="minorEastAsia" w:hAnsiTheme="minorHAnsi" w:cstheme="minorBidi"/>
+                <w:color w:val="auto"/>
+              </w:rPr>
+            </w:pPr>
+            <w:r>
+              <w:rPr>
+                <w:rFonts w:ascii="Segoe UI Emoji" w:eastAsiaTheme="minorEastAsia" w:hAnsi="Segoe UI Emoji" w:cs="Segoe UI Emoji"/>
+                <w:color w:val="auto"/>
+              </w:rPr>
+              <w:t>❌</w:t>
+            </w:r>
+          </w:p>
+        </w:tc>
+        <w:tc>
+          <w:tcPr>
+            <w:tcW w:w="883" w:type="pct"/>
           </w:tcPr>
           <w:p>
             <w:pPr>
               <w:jc w:val="center"/>
               <w:cnfStyle w:val="000000000000" w:firstRow="0" w:lastRow="0" w:firstColumn="0" w:lastColumn="0" w:oddVBand="0" w:evenVBand="0" w:oddHBand="0" w:evenHBand="0" w:firstRowFirstColumn="0" w:firstRowLastColumn="0" w:lastRowFirstColumn="0" w:lastRowLastColumn="0"/>
-            </w:pPr>
-          </w:p>
-        </w:tc>
-        <w:tc>
-          <w:tcPr>
-            <w:tcW w:w="2349" w:type="dxa"/>
+              <w:rPr>
+                <w:rFonts w:asciiTheme="minorHAnsi" w:eastAsiaTheme="minorEastAsia" w:hAnsiTheme="minorHAnsi" w:cstheme="minorBidi"/>
+                <w:color w:val="auto"/>
+              </w:rPr>
+            </w:pPr>
+            <w:r>
+              <w:rPr>
+                <w:rFonts w:ascii="Segoe UI Emoji" w:eastAsiaTheme="minorEastAsia" w:hAnsi="Segoe UI Emoji" w:cs="Segoe UI Emoji"/>
+                <w:color w:val="auto"/>
+              </w:rPr>
+              <w:t>✅</w:t>
+            </w:r>
+          </w:p>
+        </w:tc>
+        <w:tc>
+          <w:tcPr>
+            <w:tcW w:w="884" w:type="pct"/>
           </w:tcPr>
           <w:p>
             <w:pPr>
               <w:jc w:val="center"/>
               <w:cnfStyle w:val="000000000000" w:firstRow="0" w:lastRow="0" w:firstColumn="0" w:lastColumn="0" w:oddVBand="0" w:evenVBand="0" w:oddHBand="0" w:evenHBand="0" w:firstRowFirstColumn="0" w:firstRowLastColumn="0" w:lastRowFirstColumn="0" w:lastRowLastColumn="0"/>
-            </w:pPr>
+              <w:rPr>
+                <w:rFonts w:asciiTheme="minorHAnsi" w:eastAsiaTheme="minorEastAsia" w:hAnsiTheme="minorHAnsi" w:cstheme="minorBidi"/>
+                <w:color w:val="auto"/>
+              </w:rPr>
+            </w:pPr>
+            <w:r>
+              <w:rPr>
+                <w:rFonts w:ascii="Segoe UI Emoji" w:eastAsiaTheme="minorEastAsia" w:hAnsi="Segoe UI Emoji" w:cs="Segoe UI Emoji"/>
+                <w:color w:val="auto"/>
+              </w:rPr>
+              <w:t>✅</w:t>
+            </w:r>
+          </w:p>
+        </w:tc>
+        <w:tc>
+          <w:tcPr>
+            <w:tcW w:w="886" w:type="pct"/>
+          </w:tcPr>
+          <w:p>
+            <w:pPr>
+              <w:jc w:val="center"/>
+              <w:cnfStyle w:val="000000000000" w:firstRow="0" w:lastRow="0" w:firstColumn="0" w:lastColumn="0" w:oddVBand="0" w:evenVBand="0" w:oddHBand="0" w:evenHBand="0" w:firstRowFirstColumn="0" w:firstRowLastColumn="0" w:lastRowFirstColumn="0" w:lastRowLastColumn="0"/>
+              <w:rPr>
+                <w:rFonts w:asciiTheme="minorHAnsi" w:eastAsiaTheme="minorEastAsia" w:hAnsiTheme="minorHAnsi" w:cstheme="minorBidi"/>
+                <w:color w:val="auto"/>
+              </w:rPr>
+            </w:pPr>
+            <w:r>
+              <w:rPr>
+                <w:rFonts w:ascii="Segoe UI Emoji" w:eastAsiaTheme="minorEastAsia" w:hAnsi="Segoe UI Emoji" w:cs="Segoe UI Emoji"/>
+                <w:color w:val="auto"/>
+              </w:rPr>
+              <w:t>✅</w:t>
+            </w:r>
           </w:p>
         </w:tc>
       </w:tr>
@@ -4499,61 +4667,111 @@
         <w:tc>
           <w:tcPr>
             <w:cnfStyle w:val="001000000000" w:firstRow="0" w:lastRow="0" w:firstColumn="1" w:lastColumn="0" w:oddVBand="0" w:evenVBand="0" w:oddHBand="0" w:evenHBand="0" w:firstRowFirstColumn="0" w:firstRowLastColumn="0" w:lastRowFirstColumn="0" w:lastRowLastColumn="0"/>
-            <w:tcW w:w="2348" w:type="dxa"/>
-          </w:tcPr>
-          <w:p>
-            <w:pPr>
-              <w:rPr>
-                <w:highlight w:val="yellow"/>
-              </w:rPr>
-            </w:pPr>
-            <w:proofErr w:type="spellStart"/>
-            <w:r>
-              <w:rPr>
-                <w:highlight w:val="yellow"/>
-              </w:rPr>
-              <w:t>Func</w:t>
-            </w:r>
-            <w:proofErr w:type="spellEnd"/>
-            <w:r>
-              <w:rPr>
-                <w:highlight w:val="yellow"/>
-              </w:rPr>
-              <w:t>. 3</w:t>
-            </w:r>
-          </w:p>
-        </w:tc>
-        <w:tc>
-          <w:tcPr>
-            <w:tcW w:w="2348" w:type="dxa"/>
+            <w:tcW w:w="1463" w:type="pct"/>
+            <w:noWrap/>
+          </w:tcPr>
+          <w:p>
+            <w:pPr>
+              <w:rPr>
+                <w:rFonts w:asciiTheme="minorHAnsi" w:eastAsiaTheme="minorEastAsia" w:hAnsiTheme="minorHAnsi" w:cstheme="minorBidi"/>
+                <w:color w:val="auto"/>
+              </w:rPr>
+            </w:pPr>
+            <w:r>
+              <w:rPr>
+                <w:rFonts w:asciiTheme="minorHAnsi" w:eastAsiaTheme="minorEastAsia" w:hAnsiTheme="minorHAnsi" w:cstheme="minorBidi"/>
+                <w:color w:val="auto"/>
+              </w:rPr>
+              <w:t>Reservas</w:t>
+            </w:r>
+          </w:p>
+        </w:tc>
+        <w:tc>
+          <w:tcPr>
+            <w:tcW w:w="883" w:type="pct"/>
           </w:tcPr>
           <w:p>
             <w:pPr>
               <w:jc w:val="center"/>
               <w:cnfStyle w:val="000000100000" w:firstRow="0" w:lastRow="0" w:firstColumn="0" w:lastColumn="0" w:oddVBand="0" w:evenVBand="0" w:oddHBand="1" w:evenHBand="0" w:firstRowFirstColumn="0" w:firstRowLastColumn="0" w:lastRowFirstColumn="0" w:lastRowLastColumn="0"/>
-            </w:pPr>
-          </w:p>
-        </w:tc>
-        <w:tc>
-          <w:tcPr>
-            <w:tcW w:w="2349" w:type="dxa"/>
+              <w:rPr>
+                <w:rFonts w:asciiTheme="minorHAnsi" w:eastAsiaTheme="minorEastAsia" w:hAnsiTheme="minorHAnsi" w:cstheme="minorBidi"/>
+                <w:color w:val="auto"/>
+              </w:rPr>
+            </w:pPr>
+            <w:r>
+              <w:rPr>
+                <w:rFonts w:ascii="Segoe UI Emoji" w:eastAsiaTheme="minorEastAsia" w:hAnsi="Segoe UI Emoji" w:cs="Segoe UI Emoji"/>
+                <w:color w:val="auto"/>
+              </w:rPr>
+              <w:t>❌</w:t>
+            </w:r>
+          </w:p>
+        </w:tc>
+        <w:tc>
+          <w:tcPr>
+            <w:tcW w:w="883" w:type="pct"/>
           </w:tcPr>
           <w:p>
             <w:pPr>
               <w:jc w:val="center"/>
               <w:cnfStyle w:val="000000100000" w:firstRow="0" w:lastRow="0" w:firstColumn="0" w:lastColumn="0" w:oddVBand="0" w:evenVBand="0" w:oddHBand="1" w:evenHBand="0" w:firstRowFirstColumn="0" w:firstRowLastColumn="0" w:lastRowFirstColumn="0" w:lastRowLastColumn="0"/>
-            </w:pPr>
-          </w:p>
-        </w:tc>
-        <w:tc>
-          <w:tcPr>
-            <w:tcW w:w="2349" w:type="dxa"/>
+              <w:rPr>
+                <w:rFonts w:asciiTheme="minorHAnsi" w:eastAsiaTheme="minorEastAsia" w:hAnsiTheme="minorHAnsi" w:cstheme="minorBidi"/>
+                <w:color w:val="auto"/>
+              </w:rPr>
+            </w:pPr>
+            <w:r>
+              <w:rPr>
+                <w:rFonts w:ascii="Segoe UI Emoji" w:eastAsiaTheme="minorEastAsia" w:hAnsi="Segoe UI Emoji" w:cs="Segoe UI Emoji"/>
+                <w:color w:val="auto"/>
+              </w:rPr>
+              <w:t>❌</w:t>
+            </w:r>
+          </w:p>
+        </w:tc>
+        <w:tc>
+          <w:tcPr>
+            <w:tcW w:w="884" w:type="pct"/>
           </w:tcPr>
           <w:p>
             <w:pPr>
               <w:jc w:val="center"/>
               <w:cnfStyle w:val="000000100000" w:firstRow="0" w:lastRow="0" w:firstColumn="0" w:lastColumn="0" w:oddVBand="0" w:evenVBand="0" w:oddHBand="1" w:evenHBand="0" w:firstRowFirstColumn="0" w:firstRowLastColumn="0" w:lastRowFirstColumn="0" w:lastRowLastColumn="0"/>
-            </w:pPr>
+              <w:rPr>
+                <w:rFonts w:asciiTheme="minorHAnsi" w:eastAsiaTheme="minorEastAsia" w:hAnsiTheme="minorHAnsi" w:cstheme="minorBidi"/>
+                <w:color w:val="auto"/>
+              </w:rPr>
+            </w:pPr>
+            <w:r>
+              <w:rPr>
+                <w:rFonts w:ascii="Segoe UI Emoji" w:eastAsiaTheme="minorEastAsia" w:hAnsi="Segoe UI Emoji" w:cs="Segoe UI Emoji"/>
+                <w:color w:val="auto"/>
+              </w:rPr>
+              <w:t>✅</w:t>
+            </w:r>
+          </w:p>
+        </w:tc>
+        <w:tc>
+          <w:tcPr>
+            <w:tcW w:w="886" w:type="pct"/>
+          </w:tcPr>
+          <w:p>
+            <w:pPr>
+              <w:jc w:val="center"/>
+              <w:cnfStyle w:val="000000100000" w:firstRow="0" w:lastRow="0" w:firstColumn="0" w:lastColumn="0" w:oddVBand="0" w:evenVBand="0" w:oddHBand="1" w:evenHBand="0" w:firstRowFirstColumn="0" w:firstRowLastColumn="0" w:lastRowFirstColumn="0" w:lastRowLastColumn="0"/>
+              <w:rPr>
+                <w:rFonts w:asciiTheme="minorHAnsi" w:eastAsiaTheme="minorEastAsia" w:hAnsiTheme="minorHAnsi" w:cstheme="minorBidi"/>
+                <w:color w:val="auto"/>
+              </w:rPr>
+            </w:pPr>
+            <w:r>
+              <w:rPr>
+                <w:rFonts w:ascii="Segoe UI Emoji" w:eastAsiaTheme="minorEastAsia" w:hAnsi="Segoe UI Emoji" w:cs="Segoe UI Emoji"/>
+                <w:color w:val="auto"/>
+              </w:rPr>
+              <w:t>✅</w:t>
+            </w:r>
           </w:p>
         </w:tc>
       </w:tr>
@@ -4561,61 +4779,129 @@
         <w:tc>
           <w:tcPr>
             <w:cnfStyle w:val="001000000000" w:firstRow="0" w:lastRow="0" w:firstColumn="1" w:lastColumn="0" w:oddVBand="0" w:evenVBand="0" w:oddHBand="0" w:evenHBand="0" w:firstRowFirstColumn="0" w:firstRowLastColumn="0" w:lastRowFirstColumn="0" w:lastRowLastColumn="0"/>
-            <w:tcW w:w="2348" w:type="dxa"/>
-          </w:tcPr>
-          <w:p>
-            <w:pPr>
-              <w:rPr>
-                <w:highlight w:val="yellow"/>
+            <w:tcW w:w="1463" w:type="pct"/>
+            <w:noWrap/>
+          </w:tcPr>
+          <w:p>
+            <w:pPr>
+              <w:rPr>
+                <w:rFonts w:asciiTheme="minorHAnsi" w:eastAsiaTheme="minorEastAsia" w:hAnsiTheme="minorHAnsi" w:cstheme="minorBidi"/>
+                <w:color w:val="auto"/>
               </w:rPr>
             </w:pPr>
             <w:proofErr w:type="spellStart"/>
             <w:r>
               <w:rPr>
-                <w:highlight w:val="yellow"/>
-              </w:rPr>
-              <w:t>Func</w:t>
+                <w:rFonts w:asciiTheme="minorHAnsi" w:eastAsiaTheme="minorEastAsia" w:hAnsiTheme="minorHAnsi" w:cstheme="minorBidi"/>
+                <w:color w:val="auto"/>
+              </w:rPr>
+              <w:t>Horarios</w:t>
             </w:r>
             <w:proofErr w:type="spellEnd"/>
             <w:r>
               <w:rPr>
-                <w:highlight w:val="yellow"/>
-              </w:rPr>
-              <w:t>. 4</w:t>
-            </w:r>
-          </w:p>
-        </w:tc>
-        <w:tc>
-          <w:tcPr>
-            <w:tcW w:w="2348" w:type="dxa"/>
+                <w:rFonts w:asciiTheme="minorHAnsi" w:eastAsiaTheme="minorEastAsia" w:hAnsiTheme="minorHAnsi" w:cstheme="minorBidi"/>
+                <w:color w:val="auto"/>
+              </w:rPr>
+              <w:t xml:space="preserve"> </w:t>
+            </w:r>
+            <w:proofErr w:type="spellStart"/>
+            <w:r>
+              <w:rPr>
+                <w:rFonts w:asciiTheme="minorHAnsi" w:eastAsiaTheme="minorEastAsia" w:hAnsiTheme="minorHAnsi" w:cstheme="minorBidi"/>
+                <w:color w:val="auto"/>
+              </w:rPr>
+              <w:t>funcionarios</w:t>
+            </w:r>
+            <w:proofErr w:type="spellEnd"/>
+          </w:p>
+        </w:tc>
+        <w:tc>
+          <w:tcPr>
+            <w:tcW w:w="883" w:type="pct"/>
           </w:tcPr>
           <w:p>
             <w:pPr>
               <w:jc w:val="center"/>
               <w:cnfStyle w:val="000000000000" w:firstRow="0" w:lastRow="0" w:firstColumn="0" w:lastColumn="0" w:oddVBand="0" w:evenVBand="0" w:oddHBand="0" w:evenHBand="0" w:firstRowFirstColumn="0" w:firstRowLastColumn="0" w:lastRowFirstColumn="0" w:lastRowLastColumn="0"/>
-            </w:pPr>
-          </w:p>
-        </w:tc>
-        <w:tc>
-          <w:tcPr>
-            <w:tcW w:w="2349" w:type="dxa"/>
+              <w:rPr>
+                <w:rFonts w:asciiTheme="minorHAnsi" w:eastAsiaTheme="minorEastAsia" w:hAnsiTheme="minorHAnsi" w:cstheme="minorBidi"/>
+                <w:color w:val="auto"/>
+              </w:rPr>
+            </w:pPr>
+            <w:r>
+              <w:rPr>
+                <w:rFonts w:ascii="Segoe UI Emoji" w:eastAsiaTheme="minorEastAsia" w:hAnsi="Segoe UI Emoji" w:cs="Segoe UI Emoji"/>
+                <w:color w:val="auto"/>
+              </w:rPr>
+              <w:t>❌</w:t>
+            </w:r>
+          </w:p>
+        </w:tc>
+        <w:tc>
+          <w:tcPr>
+            <w:tcW w:w="883" w:type="pct"/>
           </w:tcPr>
           <w:p>
             <w:pPr>
               <w:jc w:val="center"/>
               <w:cnfStyle w:val="000000000000" w:firstRow="0" w:lastRow="0" w:firstColumn="0" w:lastColumn="0" w:oddVBand="0" w:evenVBand="0" w:oddHBand="0" w:evenHBand="0" w:firstRowFirstColumn="0" w:firstRowLastColumn="0" w:lastRowFirstColumn="0" w:lastRowLastColumn="0"/>
-            </w:pPr>
-          </w:p>
-        </w:tc>
-        <w:tc>
-          <w:tcPr>
-            <w:tcW w:w="2349" w:type="dxa"/>
+              <w:rPr>
+                <w:rFonts w:asciiTheme="minorHAnsi" w:eastAsiaTheme="minorEastAsia" w:hAnsiTheme="minorHAnsi" w:cstheme="minorBidi"/>
+                <w:color w:val="auto"/>
+              </w:rPr>
+            </w:pPr>
+            <w:r>
+              <w:rPr>
+                <w:rFonts w:ascii="Segoe UI Emoji" w:eastAsiaTheme="minorEastAsia" w:hAnsi="Segoe UI Emoji" w:cs="Segoe UI Emoji"/>
+                <w:color w:val="auto"/>
+              </w:rPr>
+              <w:t>❌</w:t>
+            </w:r>
+          </w:p>
+        </w:tc>
+        <w:tc>
+          <w:tcPr>
+            <w:tcW w:w="884" w:type="pct"/>
           </w:tcPr>
           <w:p>
             <w:pPr>
               <w:jc w:val="center"/>
               <w:cnfStyle w:val="000000000000" w:firstRow="0" w:lastRow="0" w:firstColumn="0" w:lastColumn="0" w:oddVBand="0" w:evenVBand="0" w:oddHBand="0" w:evenHBand="0" w:firstRowFirstColumn="0" w:firstRowLastColumn="0" w:lastRowFirstColumn="0" w:lastRowLastColumn="0"/>
-            </w:pPr>
+              <w:rPr>
+                <w:rFonts w:asciiTheme="minorHAnsi" w:eastAsiaTheme="minorEastAsia" w:hAnsiTheme="minorHAnsi" w:cstheme="minorBidi"/>
+                <w:color w:val="auto"/>
+              </w:rPr>
+            </w:pPr>
+            <w:r>
+              <w:rPr>
+                <w:rFonts w:ascii="Segoe UI Emoji" w:eastAsiaTheme="minorEastAsia" w:hAnsi="Segoe UI Emoji" w:cs="Segoe UI Emoji"/>
+                <w:color w:val="auto"/>
+              </w:rPr>
+              <w:t>❌</w:t>
+            </w:r>
+          </w:p>
+        </w:tc>
+        <w:tc>
+          <w:tcPr>
+            <w:tcW w:w="886" w:type="pct"/>
+          </w:tcPr>
+          <w:p>
+            <w:pPr>
+              <w:jc w:val="center"/>
+              <w:cnfStyle w:val="000000000000" w:firstRow="0" w:lastRow="0" w:firstColumn="0" w:lastColumn="0" w:oddVBand="0" w:evenVBand="0" w:oddHBand="0" w:evenHBand="0" w:firstRowFirstColumn="0" w:firstRowLastColumn="0" w:lastRowFirstColumn="0" w:lastRowLastColumn="0"/>
+              <w:rPr>
+                <w:rFonts w:asciiTheme="minorHAnsi" w:eastAsiaTheme="minorEastAsia" w:hAnsiTheme="minorHAnsi" w:cstheme="minorBidi"/>
+                <w:color w:val="auto"/>
+              </w:rPr>
+            </w:pPr>
+            <w:r>
+              <w:rPr>
+                <w:rFonts w:ascii="Segoe UI Emoji" w:eastAsiaTheme="minorEastAsia" w:hAnsi="Segoe UI Emoji" w:cs="Segoe UI Emoji"/>
+                <w:color w:val="auto"/>
+              </w:rPr>
+              <w:t>✅</w:t>
+            </w:r>
           </w:p>
         </w:tc>
       </w:tr>
@@ -4626,140 +4912,111 @@
         <w:tc>
           <w:tcPr>
             <w:cnfStyle w:val="001000000000" w:firstRow="0" w:lastRow="0" w:firstColumn="1" w:lastColumn="0" w:oddVBand="0" w:evenVBand="0" w:oddHBand="0" w:evenHBand="0" w:firstRowFirstColumn="0" w:firstRowLastColumn="0" w:lastRowFirstColumn="0" w:lastRowLastColumn="0"/>
-            <w:tcW w:w="2348" w:type="dxa"/>
-          </w:tcPr>
-          <w:p>
-            <w:pPr>
-              <w:rPr>
-                <w:highlight w:val="yellow"/>
-              </w:rPr>
-            </w:pPr>
-            <w:r>
-              <w:rPr>
-                <w:highlight w:val="yellow"/>
-              </w:rPr>
-              <w:t>...</w:t>
-            </w:r>
-          </w:p>
-        </w:tc>
-        <w:tc>
-          <w:tcPr>
-            <w:tcW w:w="2348" w:type="dxa"/>
+            <w:tcW w:w="1463" w:type="pct"/>
+            <w:noWrap/>
+          </w:tcPr>
+          <w:p>
+            <w:pPr>
+              <w:rPr>
+                <w:rFonts w:asciiTheme="minorHAnsi" w:eastAsiaTheme="minorEastAsia" w:hAnsiTheme="minorHAnsi" w:cstheme="minorBidi"/>
+                <w:color w:val="auto"/>
+              </w:rPr>
+            </w:pPr>
+            <w:r>
+              <w:rPr>
+                <w:rFonts w:asciiTheme="minorHAnsi" w:eastAsiaTheme="minorEastAsia" w:hAnsiTheme="minorHAnsi" w:cstheme="minorBidi"/>
+                <w:color w:val="auto"/>
+              </w:rPr>
+              <w:t>Contactos</w:t>
+            </w:r>
+          </w:p>
+        </w:tc>
+        <w:tc>
+          <w:tcPr>
+            <w:tcW w:w="883" w:type="pct"/>
           </w:tcPr>
           <w:p>
             <w:pPr>
               <w:jc w:val="center"/>
               <w:cnfStyle w:val="000000100000" w:firstRow="0" w:lastRow="0" w:firstColumn="0" w:lastColumn="0" w:oddVBand="0" w:evenVBand="0" w:oddHBand="1" w:evenHBand="0" w:firstRowFirstColumn="0" w:firstRowLastColumn="0" w:lastRowFirstColumn="0" w:lastRowLastColumn="0"/>
-            </w:pPr>
-          </w:p>
-        </w:tc>
-        <w:tc>
-          <w:tcPr>
-            <w:tcW w:w="2349" w:type="dxa"/>
+              <w:rPr>
+                <w:rFonts w:asciiTheme="minorHAnsi" w:eastAsiaTheme="minorEastAsia" w:hAnsiTheme="minorHAnsi" w:cstheme="minorBidi"/>
+                <w:color w:val="auto"/>
+              </w:rPr>
+            </w:pPr>
+            <w:r>
+              <w:rPr>
+                <w:rFonts w:ascii="Segoe UI Emoji" w:eastAsiaTheme="minorEastAsia" w:hAnsi="Segoe UI Emoji" w:cs="Segoe UI Emoji"/>
+                <w:color w:val="auto"/>
+              </w:rPr>
+              <w:t>✅</w:t>
+            </w:r>
+          </w:p>
+        </w:tc>
+        <w:tc>
+          <w:tcPr>
+            <w:tcW w:w="883" w:type="pct"/>
           </w:tcPr>
           <w:p>
             <w:pPr>
               <w:jc w:val="center"/>
               <w:cnfStyle w:val="000000100000" w:firstRow="0" w:lastRow="0" w:firstColumn="0" w:lastColumn="0" w:oddVBand="0" w:evenVBand="0" w:oddHBand="1" w:evenHBand="0" w:firstRowFirstColumn="0" w:firstRowLastColumn="0" w:lastRowFirstColumn="0" w:lastRowLastColumn="0"/>
-            </w:pPr>
-          </w:p>
-        </w:tc>
-        <w:tc>
-          <w:tcPr>
-            <w:tcW w:w="2349" w:type="dxa"/>
+              <w:rPr>
+                <w:rFonts w:asciiTheme="minorHAnsi" w:eastAsiaTheme="minorEastAsia" w:hAnsiTheme="minorHAnsi" w:cstheme="minorBidi"/>
+                <w:color w:val="auto"/>
+              </w:rPr>
+            </w:pPr>
+            <w:r>
+              <w:rPr>
+                <w:rFonts w:ascii="Segoe UI Emoji" w:eastAsiaTheme="minorEastAsia" w:hAnsi="Segoe UI Emoji" w:cs="Segoe UI Emoji"/>
+                <w:color w:val="auto"/>
+              </w:rPr>
+              <w:t>❌</w:t>
+            </w:r>
+          </w:p>
+        </w:tc>
+        <w:tc>
+          <w:tcPr>
+            <w:tcW w:w="884" w:type="pct"/>
           </w:tcPr>
           <w:p>
             <w:pPr>
               <w:jc w:val="center"/>
               <w:cnfStyle w:val="000000100000" w:firstRow="0" w:lastRow="0" w:firstColumn="0" w:lastColumn="0" w:oddVBand="0" w:evenVBand="0" w:oddHBand="1" w:evenHBand="0" w:firstRowFirstColumn="0" w:firstRowLastColumn="0" w:lastRowFirstColumn="0" w:lastRowLastColumn="0"/>
-            </w:pPr>
-          </w:p>
-        </w:tc>
-      </w:tr>
-      <w:tr>
-        <w:tc>
-          <w:tcPr>
-            <w:cnfStyle w:val="001000000000" w:firstRow="0" w:lastRow="0" w:firstColumn="1" w:lastColumn="0" w:oddVBand="0" w:evenVBand="0" w:oddHBand="0" w:evenHBand="0" w:firstRowFirstColumn="0" w:firstRowLastColumn="0" w:lastRowFirstColumn="0" w:lastRowLastColumn="0"/>
-            <w:tcW w:w="2348" w:type="dxa"/>
-          </w:tcPr>
-          <w:p/>
-        </w:tc>
-        <w:tc>
-          <w:tcPr>
-            <w:tcW w:w="2348" w:type="dxa"/>
-          </w:tcPr>
-          <w:p>
-            <w:pPr>
-              <w:jc w:val="center"/>
-              <w:cnfStyle w:val="000000000000" w:firstRow="0" w:lastRow="0" w:firstColumn="0" w:lastColumn="0" w:oddVBand="0" w:evenVBand="0" w:oddHBand="0" w:evenHBand="0" w:firstRowFirstColumn="0" w:firstRowLastColumn="0" w:lastRowFirstColumn="0" w:lastRowLastColumn="0"/>
-            </w:pPr>
-          </w:p>
-        </w:tc>
-        <w:tc>
-          <w:tcPr>
-            <w:tcW w:w="2349" w:type="dxa"/>
-          </w:tcPr>
-          <w:p>
-            <w:pPr>
-              <w:jc w:val="center"/>
-              <w:cnfStyle w:val="000000000000" w:firstRow="0" w:lastRow="0" w:firstColumn="0" w:lastColumn="0" w:oddVBand="0" w:evenVBand="0" w:oddHBand="0" w:evenHBand="0" w:firstRowFirstColumn="0" w:firstRowLastColumn="0" w:lastRowFirstColumn="0" w:lastRowLastColumn="0"/>
-            </w:pPr>
-          </w:p>
-        </w:tc>
-        <w:tc>
-          <w:tcPr>
-            <w:tcW w:w="2349" w:type="dxa"/>
-          </w:tcPr>
-          <w:p>
-            <w:pPr>
-              <w:jc w:val="center"/>
-              <w:cnfStyle w:val="000000000000" w:firstRow="0" w:lastRow="0" w:firstColumn="0" w:lastColumn="0" w:oddVBand="0" w:evenVBand="0" w:oddHBand="0" w:evenHBand="0" w:firstRowFirstColumn="0" w:firstRowLastColumn="0" w:lastRowFirstColumn="0" w:lastRowLastColumn="0"/>
-            </w:pPr>
-          </w:p>
-        </w:tc>
-      </w:tr>
-      <w:tr>
-        <w:trPr>
-          <w:cnfStyle w:val="000000100000" w:firstRow="0" w:lastRow="0" w:firstColumn="0" w:lastColumn="0" w:oddVBand="0" w:evenVBand="0" w:oddHBand="1" w:evenHBand="0" w:firstRowFirstColumn="0" w:firstRowLastColumn="0" w:lastRowFirstColumn="0" w:lastRowLastColumn="0"/>
-        </w:trPr>
-        <w:tc>
-          <w:tcPr>
-            <w:cnfStyle w:val="001000000000" w:firstRow="0" w:lastRow="0" w:firstColumn="1" w:lastColumn="0" w:oddVBand="0" w:evenVBand="0" w:oddHBand="0" w:evenHBand="0" w:firstRowFirstColumn="0" w:firstRowLastColumn="0" w:lastRowFirstColumn="0" w:lastRowLastColumn="0"/>
-            <w:tcW w:w="2348" w:type="dxa"/>
-          </w:tcPr>
-          <w:p/>
-        </w:tc>
-        <w:tc>
-          <w:tcPr>
-            <w:tcW w:w="2348" w:type="dxa"/>
+              <w:rPr>
+                <w:rFonts w:asciiTheme="minorHAnsi" w:eastAsiaTheme="minorEastAsia" w:hAnsiTheme="minorHAnsi" w:cstheme="minorBidi"/>
+                <w:color w:val="auto"/>
+              </w:rPr>
+            </w:pPr>
+            <w:r>
+              <w:rPr>
+                <w:rFonts w:ascii="Segoe UI Emoji" w:eastAsiaTheme="minorEastAsia" w:hAnsi="Segoe UI Emoji" w:cs="Segoe UI Emoji"/>
+                <w:color w:val="auto"/>
+              </w:rPr>
+              <w:t>✅</w:t>
+            </w:r>
+          </w:p>
+        </w:tc>
+        <w:tc>
+          <w:tcPr>
+            <w:tcW w:w="886" w:type="pct"/>
           </w:tcPr>
           <w:p>
             <w:pPr>
               <w:jc w:val="center"/>
               <w:cnfStyle w:val="000000100000" w:firstRow="0" w:lastRow="0" w:firstColumn="0" w:lastColumn="0" w:oddVBand="0" w:evenVBand="0" w:oddHBand="1" w:evenHBand="0" w:firstRowFirstColumn="0" w:firstRowLastColumn="0" w:lastRowFirstColumn="0" w:lastRowLastColumn="0"/>
-            </w:pPr>
-          </w:p>
-        </w:tc>
-        <w:tc>
-          <w:tcPr>
-            <w:tcW w:w="2349" w:type="dxa"/>
-          </w:tcPr>
-          <w:p>
-            <w:pPr>
-              <w:jc w:val="center"/>
-              <w:cnfStyle w:val="000000100000" w:firstRow="0" w:lastRow="0" w:firstColumn="0" w:lastColumn="0" w:oddVBand="0" w:evenVBand="0" w:oddHBand="1" w:evenHBand="0" w:firstRowFirstColumn="0" w:firstRowLastColumn="0" w:lastRowFirstColumn="0" w:lastRowLastColumn="0"/>
-            </w:pPr>
-          </w:p>
-        </w:tc>
-        <w:tc>
-          <w:tcPr>
-            <w:tcW w:w="2349" w:type="dxa"/>
-          </w:tcPr>
-          <w:p>
-            <w:pPr>
-              <w:jc w:val="center"/>
-              <w:cnfStyle w:val="000000100000" w:firstRow="0" w:lastRow="0" w:firstColumn="0" w:lastColumn="0" w:oddVBand="0" w:evenVBand="0" w:oddHBand="1" w:evenHBand="0" w:firstRowFirstColumn="0" w:firstRowLastColumn="0" w:lastRowFirstColumn="0" w:lastRowLastColumn="0"/>
-            </w:pPr>
+              <w:rPr>
+                <w:rFonts w:asciiTheme="minorHAnsi" w:eastAsiaTheme="minorEastAsia" w:hAnsiTheme="minorHAnsi" w:cstheme="minorBidi"/>
+                <w:color w:val="auto"/>
+              </w:rPr>
+            </w:pPr>
+            <w:r>
+              <w:rPr>
+                <w:rFonts w:ascii="Segoe UI Emoji" w:eastAsiaTheme="minorEastAsia" w:hAnsi="Segoe UI Emoji" w:cs="Segoe UI Emoji"/>
+                <w:color w:val="auto"/>
+              </w:rPr>
+              <w:t>✅</w:t>
+            </w:r>
           </w:p>
         </w:tc>
       </w:tr>
@@ -4770,11 +5027,11 @@
       <w:pPr>
         <w:pStyle w:val="Ttulo1"/>
       </w:pPr>
-      <w:bookmarkStart w:id="8" w:name="_Toc51941929"/>
+      <w:bookmarkStart w:id="10" w:name="_Toc52370098"/>
       <w:r>
         <w:t>Requisitos do Sistema</w:t>
       </w:r>
-      <w:bookmarkEnd w:id="8"/>
+      <w:bookmarkEnd w:id="10"/>
     </w:p>
     <w:p>
       <w:r>
@@ -4810,24 +5067,14 @@
       <w:r>
         <w:t xml:space="preserve">Tabela </w:t>
       </w:r>
-      <w:r>
-        <w:fldChar w:fldCharType="begin"/>
-      </w:r>
-      <w:r>
-        <w:instrText xml:space="preserve"> SEQ Tabela \* ARABIC </w:instrText>
-      </w:r>
-      <w:r>
-        <w:fldChar w:fldCharType="separate"/>
-      </w:r>
-      <w:r>
-        <w:rPr>
-          <w:noProof/>
-        </w:rPr>
-        <w:t>2</w:t>
-      </w:r>
-      <w:r>
-        <w:fldChar w:fldCharType="end"/>
-      </w:r>
+      <w:fldSimple w:instr=" SEQ Tabela \* ARABIC ">
+        <w:r>
+          <w:rPr>
+            <w:noProof/>
+          </w:rPr>
+          <w:t>2</w:t>
+        </w:r>
+      </w:fldSimple>
       <w:r>
         <w:t xml:space="preserve"> - Requisitos Funcionais</w:t>
       </w:r>
@@ -4956,14 +5203,7 @@
                 <w:b w:val="0"/>
                 <w:bCs w:val="0"/>
               </w:rPr>
-              <w:t xml:space="preserve">Criar, editar, consultar e eliminar </w:t>
-            </w:r>
-            <w:r>
-              <w:rPr>
-                <w:b w:val="0"/>
-                <w:bCs w:val="0"/>
-              </w:rPr>
-              <w:t>perfis</w:t>
+              <w:t>Criar, editar, consultar e eliminar perfis</w:t>
             </w:r>
           </w:p>
         </w:tc>
@@ -5370,23 +5610,7 @@
                 <w:b w:val="0"/>
                 <w:bCs w:val="0"/>
               </w:rPr>
-              <w:t xml:space="preserve"> (durante um determinado </w:t>
-            </w:r>
-            <w:proofErr w:type="gramStart"/>
-            <w:r>
-              <w:rPr>
-                <w:b w:val="0"/>
-                <w:bCs w:val="0"/>
-              </w:rPr>
-              <w:t>período de tempo</w:t>
-            </w:r>
-            <w:proofErr w:type="gramEnd"/>
-            <w:r>
-              <w:rPr>
-                <w:b w:val="0"/>
-                <w:bCs w:val="0"/>
-              </w:rPr>
-              <w:t>)</w:t>
+              <w:t xml:space="preserve"> (durante um determinado período de tempo)</w:t>
             </w:r>
             <w:r>
               <w:rPr>
@@ -5603,24 +5827,14 @@
         <w:lastRenderedPageBreak/>
         <w:t xml:space="preserve">Tabela </w:t>
       </w:r>
-      <w:r>
-        <w:fldChar w:fldCharType="begin"/>
-      </w:r>
-      <w:r>
-        <w:instrText xml:space="preserve"> SEQ Tabela \* ARABIC </w:instrText>
-      </w:r>
-      <w:r>
-        <w:fldChar w:fldCharType="separate"/>
-      </w:r>
-      <w:r>
-        <w:rPr>
-          <w:noProof/>
-        </w:rPr>
-        <w:t>3</w:t>
-      </w:r>
-      <w:r>
-        <w:fldChar w:fldCharType="end"/>
-      </w:r>
+      <w:fldSimple w:instr=" SEQ Tabela \* ARABIC ">
+        <w:r>
+          <w:rPr>
+            <w:noProof/>
+          </w:rPr>
+          <w:t>3</w:t>
+        </w:r>
+      </w:fldSimple>
       <w:r>
         <w:t xml:space="preserve"> - Requisitos Não Funcionais</w:t>
       </w:r>
@@ -5936,7 +6150,7 @@
       <w:pPr>
         <w:pStyle w:val="Ttulo1"/>
       </w:pPr>
-      <w:bookmarkStart w:id="9" w:name="_Toc51941930"/>
+      <w:bookmarkStart w:id="11" w:name="_Toc52370099"/>
       <w:r>
         <w:t xml:space="preserve">User </w:t>
       </w:r>
@@ -5944,7 +6158,7 @@
       <w:r>
         <w:t>Stories</w:t>
       </w:r>
-      <w:bookmarkEnd w:id="9"/>
+      <w:bookmarkEnd w:id="11"/>
       <w:proofErr w:type="spellEnd"/>
     </w:p>
     <w:p>
@@ -6302,32 +6516,19 @@
         <w:pStyle w:val="Legenda"/>
         <w:keepNext/>
       </w:pPr>
-      <w:bookmarkStart w:id="10" w:name="_Toc51941864"/>
+      <w:bookmarkStart w:id="12" w:name="_Toc51941864"/>
       <w:r>
         <w:lastRenderedPageBreak/>
         <w:t xml:space="preserve">Tabela </w:t>
       </w:r>
-      <w:r>
-        <w:fldChar w:fldCharType="begin"/>
-      </w:r>
-      <w:r>
-        <w:instrText xml:space="preserve"> SEQ Tabela \* ARABIC </w:instrText>
-      </w:r>
-      <w:r>
-        <w:fldChar w:fldCharType="separate"/>
-      </w:r>
-      <w:r>
-        <w:rPr>
-          <w:noProof/>
-        </w:rPr>
-        <w:t>4</w:t>
-      </w:r>
-      <w:r>
-        <w:rPr>
-          <w:noProof/>
-        </w:rPr>
-        <w:fldChar w:fldCharType="end"/>
-      </w:r>
+      <w:fldSimple w:instr=" SEQ Tabela \* ARABIC ">
+        <w:r>
+          <w:rPr>
+            <w:noProof/>
+          </w:rPr>
+          <w:t>4</w:t>
+        </w:r>
+      </w:fldSimple>
       <w:r>
         <w:t xml:space="preserve"> – User </w:t>
       </w:r>
@@ -6339,7 +6540,7 @@
       <w:r>
         <w:t xml:space="preserve"> e respetivos critérios de aceitação</w:t>
       </w:r>
-      <w:bookmarkEnd w:id="10"/>
+      <w:bookmarkEnd w:id="12"/>
     </w:p>
     <w:tbl>
       <w:tblPr>
@@ -6836,23 +7037,7 @@
                 <w:b w:val="0"/>
                 <w:bCs w:val="0"/>
               </w:rPr>
-              <w:t xml:space="preserve">Como gerente quero poder adicionar </w:t>
-            </w:r>
-            <w:proofErr w:type="gramStart"/>
-            <w:r>
-              <w:rPr>
-                <w:b w:val="0"/>
-                <w:bCs w:val="0"/>
-              </w:rPr>
-              <w:t>um utilizadores</w:t>
-            </w:r>
-            <w:proofErr w:type="gramEnd"/>
-            <w:r>
-              <w:rPr>
-                <w:b w:val="0"/>
-                <w:bCs w:val="0"/>
-              </w:rPr>
-              <w:t xml:space="preserve"> de forma a ficarem registados</w:t>
+              <w:t>Como gerente quero poder adicionar um utilizadores de forma a ficarem registados</w:t>
             </w:r>
           </w:p>
           <w:p>
@@ -7148,23 +7333,7 @@
                 <w:b w:val="0"/>
                 <w:bCs w:val="0"/>
               </w:rPr>
-              <w:t xml:space="preserve">Como gerente quero poder consultar individualmente ou </w:t>
-            </w:r>
-            <w:proofErr w:type="gramStart"/>
-            <w:r>
-              <w:rPr>
-                <w:b w:val="0"/>
-                <w:bCs w:val="0"/>
-              </w:rPr>
-              <w:t>ate</w:t>
-            </w:r>
-            <w:proofErr w:type="gramEnd"/>
-            <w:r>
-              <w:rPr>
-                <w:b w:val="0"/>
-                <w:bCs w:val="0"/>
-              </w:rPr>
-              <w:t xml:space="preserve"> todos os utilizadores já registados</w:t>
+              <w:t>Como gerente quero poder consultar individualmente ou ate todos os utilizadores já registados</w:t>
             </w:r>
           </w:p>
           <w:p>
@@ -7235,21 +7404,7 @@
                 <w:b w:val="0"/>
                 <w:bCs w:val="0"/>
               </w:rPr>
-              <w:t xml:space="preserve">US3 – </w:t>
-            </w:r>
-            <w:r>
-              <w:rPr>
-                <w:b w:val="0"/>
-                <w:bCs w:val="0"/>
-              </w:rPr>
-              <w:t>Apagar</w:t>
-            </w:r>
-            <w:r>
-              <w:rPr>
-                <w:b w:val="0"/>
-                <w:bCs w:val="0"/>
-              </w:rPr>
-              <w:t xml:space="preserve"> utilizadores</w:t>
+              <w:t>US3 – Apagar utilizadores</w:t>
             </w:r>
           </w:p>
         </w:tc>
@@ -7526,7 +7681,6 @@
             <w:r>
               <w:t>:</w:t>
             </w:r>
-            <w:bookmarkStart w:id="11" w:name="_GoBack"/>
           </w:p>
           <w:p>
             <w:pPr>
@@ -7585,42 +7739,25 @@
                 <w:b w:val="0"/>
                 <w:bCs w:val="0"/>
               </w:rPr>
-              <w:t xml:space="preserve">Deverá </w:t>
-            </w:r>
-            <w:proofErr w:type="gramStart"/>
+              <w:t xml:space="preserve">Deverá atribuir  a função, se </w:t>
+            </w:r>
+            <w:proofErr w:type="spellStart"/>
             <w:r>
               <w:rPr>
                 <w:b w:val="0"/>
                 <w:bCs w:val="0"/>
               </w:rPr>
-              <w:t>atribuir  a</w:t>
-            </w:r>
-            <w:proofErr w:type="gramEnd"/>
+              <w:t>sera</w:t>
+            </w:r>
+            <w:proofErr w:type="spellEnd"/>
             <w:r>
               <w:rPr>
                 <w:b w:val="0"/>
                 <w:bCs w:val="0"/>
               </w:rPr>
-              <w:t xml:space="preserve"> função, se </w:t>
-            </w:r>
-            <w:proofErr w:type="spellStart"/>
-            <w:r>
-              <w:rPr>
-                <w:b w:val="0"/>
-                <w:bCs w:val="0"/>
-              </w:rPr>
-              <w:t>sera</w:t>
-            </w:r>
-            <w:proofErr w:type="spellEnd"/>
-            <w:r>
-              <w:rPr>
-                <w:b w:val="0"/>
-                <w:bCs w:val="0"/>
-              </w:rPr>
               <w:t xml:space="preserve"> cliente ou funcionário e se for funcionário que cargo esta esta associado</w:t>
             </w:r>
           </w:p>
-          <w:bookmarkEnd w:id="11"/>
           <w:p/>
         </w:tc>
         <w:tc>
@@ -7793,13 +7930,11 @@
       <w:pPr>
         <w:pStyle w:val="Ttulo1"/>
       </w:pPr>
-      <w:bookmarkStart w:id="12" w:name="_Toc51941931"/>
-      <w:proofErr w:type="gramStart"/>
+      <w:bookmarkStart w:id="13" w:name="_Toc52370100"/>
       <w:r>
         <w:t>Use Cases</w:t>
       </w:r>
-      <w:bookmarkEnd w:id="12"/>
-      <w:proofErr w:type="gramEnd"/>
+      <w:bookmarkEnd w:id="13"/>
     </w:p>
     <w:p>
       <w:r>
@@ -7885,7 +8020,7 @@
           <w:lang w:val="en-US"/>
         </w:rPr>
       </w:pPr>
-      <w:bookmarkStart w:id="13" w:name="_Toc51941841"/>
+      <w:bookmarkStart w:id="14" w:name="_Toc51941841"/>
       <w:proofErr w:type="spellStart"/>
       <w:r>
         <w:rPr>
@@ -7943,7 +8078,7 @@
         </w:rPr>
         <w:t>iagram</w:t>
       </w:r>
-      <w:bookmarkEnd w:id="13"/>
+      <w:bookmarkEnd w:id="14"/>
     </w:p>
     <w:p>
       <w:pPr>
@@ -8487,11 +8622,11 @@
       <w:pPr>
         <w:pStyle w:val="Ttulo1"/>
       </w:pPr>
-      <w:bookmarkStart w:id="14" w:name="_Toc51941932"/>
+      <w:bookmarkStart w:id="15" w:name="_Toc52370101"/>
       <w:r>
         <w:t>Diagrama de Classes e Modelo de Dados</w:t>
       </w:r>
-      <w:bookmarkEnd w:id="14"/>
+      <w:bookmarkEnd w:id="15"/>
     </w:p>
     <w:p>
       <w:r>
@@ -8540,7 +8675,7 @@
                     <pic:cNvPicPr/>
                   </pic:nvPicPr>
                   <pic:blipFill>
-                    <a:blip r:embed="rId12">
+                    <a:blip r:embed="rId15">
                       <a:extLst>
                         <a:ext uri="{28A0092B-C50C-407E-A947-70E740481C1C}">
                           <a14:useLocalDpi xmlns:a14="http://schemas.microsoft.com/office/drawing/2010/main" val="0"/>
@@ -8571,35 +8706,22 @@
       <w:pPr>
         <w:pStyle w:val="Legenda"/>
       </w:pPr>
-      <w:bookmarkStart w:id="15" w:name="_Toc51941842"/>
+      <w:bookmarkStart w:id="16" w:name="_Toc51941842"/>
       <w:r>
         <w:t xml:space="preserve">Figura </w:t>
       </w:r>
-      <w:r>
-        <w:fldChar w:fldCharType="begin"/>
-      </w:r>
-      <w:r>
-        <w:instrText xml:space="preserve"> SEQ Figura \* ARABIC </w:instrText>
-      </w:r>
-      <w:r>
-        <w:fldChar w:fldCharType="separate"/>
-      </w:r>
-      <w:r>
-        <w:rPr>
-          <w:noProof/>
-        </w:rPr>
-        <w:t>2</w:t>
-      </w:r>
-      <w:r>
-        <w:rPr>
-          <w:noProof/>
-        </w:rPr>
-        <w:fldChar w:fldCharType="end"/>
-      </w:r>
+      <w:fldSimple w:instr=" SEQ Figura \* ARABIC ">
+        <w:r>
+          <w:rPr>
+            <w:noProof/>
+          </w:rPr>
+          <w:t>2</w:t>
+        </w:r>
+      </w:fldSimple>
       <w:r>
         <w:t xml:space="preserve"> – Diagrama de classes do projeto</w:t>
       </w:r>
-      <w:bookmarkEnd w:id="15"/>
+      <w:bookmarkEnd w:id="16"/>
     </w:p>
     <w:p/>
     <w:p/>
@@ -8607,7 +8729,7 @@
       <w:pPr>
         <w:pStyle w:val="Ttulo1"/>
       </w:pPr>
-      <w:bookmarkStart w:id="16" w:name="_Toc51941933"/>
+      <w:bookmarkStart w:id="17" w:name="_Toc52370102"/>
       <w:proofErr w:type="spellStart"/>
       <w:r>
         <w:t>Wireframes</w:t>
@@ -8620,7 +8742,7 @@
       <w:r>
         <w:t>Mockups</w:t>
       </w:r>
-      <w:bookmarkEnd w:id="16"/>
+      <w:bookmarkEnd w:id="17"/>
       <w:proofErr w:type="spellEnd"/>
     </w:p>
     <w:p>
@@ -9710,6 +9832,119 @@
     </w:lvl>
   </w:abstractNum>
   <w:abstractNum w:abstractNumId="6" w15:restartNumberingAfterBreak="0">
+    <w:nsid w:val="47CE6BC4"/>
+    <w:multiLevelType w:val="hybridMultilevel"/>
+    <w:tmpl w:val="00EA4876"/>
+    <w:lvl w:ilvl="0" w:tplc="08160001">
+      <w:start w:val="1"/>
+      <w:numFmt w:val="bullet"/>
+      <w:lvlText w:val=""/>
+      <w:lvlJc w:val="left"/>
+      <w:pPr>
+        <w:ind w:left="720" w:hanging="360"/>
+      </w:pPr>
+      <w:rPr>
+        <w:rFonts w:ascii="Symbol" w:hAnsi="Symbol" w:hint="default"/>
+      </w:rPr>
+    </w:lvl>
+    <w:lvl w:ilvl="1" w:tplc="08160003" w:tentative="1">
+      <w:start w:val="1"/>
+      <w:numFmt w:val="bullet"/>
+      <w:lvlText w:val="o"/>
+      <w:lvlJc w:val="left"/>
+      <w:pPr>
+        <w:ind w:left="1440" w:hanging="360"/>
+      </w:pPr>
+      <w:rPr>
+        <w:rFonts w:ascii="Courier New" w:hAnsi="Courier New" w:cs="Courier New" w:hint="default"/>
+      </w:rPr>
+    </w:lvl>
+    <w:lvl w:ilvl="2" w:tplc="08160005" w:tentative="1">
+      <w:start w:val="1"/>
+      <w:numFmt w:val="bullet"/>
+      <w:lvlText w:val=""/>
+      <w:lvlJc w:val="left"/>
+      <w:pPr>
+        <w:ind w:left="2160" w:hanging="360"/>
+      </w:pPr>
+      <w:rPr>
+        <w:rFonts w:ascii="Wingdings" w:hAnsi="Wingdings" w:hint="default"/>
+      </w:rPr>
+    </w:lvl>
+    <w:lvl w:ilvl="3" w:tplc="08160001" w:tentative="1">
+      <w:start w:val="1"/>
+      <w:numFmt w:val="bullet"/>
+      <w:lvlText w:val=""/>
+      <w:lvlJc w:val="left"/>
+      <w:pPr>
+        <w:ind w:left="2880" w:hanging="360"/>
+      </w:pPr>
+      <w:rPr>
+        <w:rFonts w:ascii="Symbol" w:hAnsi="Symbol" w:hint="default"/>
+      </w:rPr>
+    </w:lvl>
+    <w:lvl w:ilvl="4" w:tplc="08160003" w:tentative="1">
+      <w:start w:val="1"/>
+      <w:numFmt w:val="bullet"/>
+      <w:lvlText w:val="o"/>
+      <w:lvlJc w:val="left"/>
+      <w:pPr>
+        <w:ind w:left="3600" w:hanging="360"/>
+      </w:pPr>
+      <w:rPr>
+        <w:rFonts w:ascii="Courier New" w:hAnsi="Courier New" w:cs="Courier New" w:hint="default"/>
+      </w:rPr>
+    </w:lvl>
+    <w:lvl w:ilvl="5" w:tplc="08160005" w:tentative="1">
+      <w:start w:val="1"/>
+      <w:numFmt w:val="bullet"/>
+      <w:lvlText w:val=""/>
+      <w:lvlJc w:val="left"/>
+      <w:pPr>
+        <w:ind w:left="4320" w:hanging="360"/>
+      </w:pPr>
+      <w:rPr>
+        <w:rFonts w:ascii="Wingdings" w:hAnsi="Wingdings" w:hint="default"/>
+      </w:rPr>
+    </w:lvl>
+    <w:lvl w:ilvl="6" w:tplc="08160001" w:tentative="1">
+      <w:start w:val="1"/>
+      <w:numFmt w:val="bullet"/>
+      <w:lvlText w:val=""/>
+      <w:lvlJc w:val="left"/>
+      <w:pPr>
+        <w:ind w:left="5040" w:hanging="360"/>
+      </w:pPr>
+      <w:rPr>
+        <w:rFonts w:ascii="Symbol" w:hAnsi="Symbol" w:hint="default"/>
+      </w:rPr>
+    </w:lvl>
+    <w:lvl w:ilvl="7" w:tplc="08160003" w:tentative="1">
+      <w:start w:val="1"/>
+      <w:numFmt w:val="bullet"/>
+      <w:lvlText w:val="o"/>
+      <w:lvlJc w:val="left"/>
+      <w:pPr>
+        <w:ind w:left="5760" w:hanging="360"/>
+      </w:pPr>
+      <w:rPr>
+        <w:rFonts w:ascii="Courier New" w:hAnsi="Courier New" w:cs="Courier New" w:hint="default"/>
+      </w:rPr>
+    </w:lvl>
+    <w:lvl w:ilvl="8" w:tplc="08160005" w:tentative="1">
+      <w:start w:val="1"/>
+      <w:numFmt w:val="bullet"/>
+      <w:lvlText w:val=""/>
+      <w:lvlJc w:val="left"/>
+      <w:pPr>
+        <w:ind w:left="6480" w:hanging="360"/>
+      </w:pPr>
+      <w:rPr>
+        <w:rFonts w:ascii="Wingdings" w:hAnsi="Wingdings" w:hint="default"/>
+      </w:rPr>
+    </w:lvl>
+  </w:abstractNum>
+  <w:abstractNum w:abstractNumId="7" w15:restartNumberingAfterBreak="0">
     <w:nsid w:val="548A7FE1"/>
     <w:multiLevelType w:val="multilevel"/>
     <w:tmpl w:val="F0CECED0"/>
@@ -9804,7 +10039,7 @@
       </w:pPr>
     </w:lvl>
   </w:abstractNum>
-  <w:abstractNum w:abstractNumId="7" w15:restartNumberingAfterBreak="0">
+  <w:abstractNum w:abstractNumId="8" w15:restartNumberingAfterBreak="0">
     <w:nsid w:val="58DA7190"/>
     <w:multiLevelType w:val="hybridMultilevel"/>
     <w:tmpl w:val="993407A8"/>
@@ -9894,7 +10129,7 @@
       </w:pPr>
     </w:lvl>
   </w:abstractNum>
-  <w:abstractNum w:abstractNumId="8" w15:restartNumberingAfterBreak="0">
+  <w:abstractNum w:abstractNumId="9" w15:restartNumberingAfterBreak="0">
     <w:nsid w:val="5B0F18B6"/>
     <w:multiLevelType w:val="hybridMultilevel"/>
     <w:tmpl w:val="4D181508"/>
@@ -10007,10 +10242,10 @@
       </w:rPr>
     </w:lvl>
   </w:abstractNum>
-  <w:abstractNum w:abstractNumId="9" w15:restartNumberingAfterBreak="0">
-    <w:nsid w:val="6FA71766"/>
+  <w:abstractNum w:abstractNumId="10" w15:restartNumberingAfterBreak="0">
+    <w:nsid w:val="5C562A2B"/>
     <w:multiLevelType w:val="hybridMultilevel"/>
-    <w:tmpl w:val="C26654A8"/>
+    <w:tmpl w:val="C028794A"/>
     <w:lvl w:ilvl="0" w:tplc="08160001">
       <w:start w:val="1"/>
       <w:numFmt w:val="bullet"/>
@@ -10120,14 +10355,127 @@
       </w:rPr>
     </w:lvl>
   </w:abstractNum>
+  <w:abstractNum w:abstractNumId="11" w15:restartNumberingAfterBreak="0">
+    <w:nsid w:val="6FA71766"/>
+    <w:multiLevelType w:val="hybridMultilevel"/>
+    <w:tmpl w:val="C26654A8"/>
+    <w:lvl w:ilvl="0" w:tplc="08160001">
+      <w:start w:val="1"/>
+      <w:numFmt w:val="bullet"/>
+      <w:lvlText w:val=""/>
+      <w:lvlJc w:val="left"/>
+      <w:pPr>
+        <w:ind w:left="720" w:hanging="360"/>
+      </w:pPr>
+      <w:rPr>
+        <w:rFonts w:ascii="Symbol" w:hAnsi="Symbol" w:hint="default"/>
+      </w:rPr>
+    </w:lvl>
+    <w:lvl w:ilvl="1" w:tplc="08160003" w:tentative="1">
+      <w:start w:val="1"/>
+      <w:numFmt w:val="bullet"/>
+      <w:lvlText w:val="o"/>
+      <w:lvlJc w:val="left"/>
+      <w:pPr>
+        <w:ind w:left="1440" w:hanging="360"/>
+      </w:pPr>
+      <w:rPr>
+        <w:rFonts w:ascii="Courier New" w:hAnsi="Courier New" w:cs="Courier New" w:hint="default"/>
+      </w:rPr>
+    </w:lvl>
+    <w:lvl w:ilvl="2" w:tplc="08160005" w:tentative="1">
+      <w:start w:val="1"/>
+      <w:numFmt w:val="bullet"/>
+      <w:lvlText w:val=""/>
+      <w:lvlJc w:val="left"/>
+      <w:pPr>
+        <w:ind w:left="2160" w:hanging="360"/>
+      </w:pPr>
+      <w:rPr>
+        <w:rFonts w:ascii="Wingdings" w:hAnsi="Wingdings" w:hint="default"/>
+      </w:rPr>
+    </w:lvl>
+    <w:lvl w:ilvl="3" w:tplc="08160001" w:tentative="1">
+      <w:start w:val="1"/>
+      <w:numFmt w:val="bullet"/>
+      <w:lvlText w:val=""/>
+      <w:lvlJc w:val="left"/>
+      <w:pPr>
+        <w:ind w:left="2880" w:hanging="360"/>
+      </w:pPr>
+      <w:rPr>
+        <w:rFonts w:ascii="Symbol" w:hAnsi="Symbol" w:hint="default"/>
+      </w:rPr>
+    </w:lvl>
+    <w:lvl w:ilvl="4" w:tplc="08160003" w:tentative="1">
+      <w:start w:val="1"/>
+      <w:numFmt w:val="bullet"/>
+      <w:lvlText w:val="o"/>
+      <w:lvlJc w:val="left"/>
+      <w:pPr>
+        <w:ind w:left="3600" w:hanging="360"/>
+      </w:pPr>
+      <w:rPr>
+        <w:rFonts w:ascii="Courier New" w:hAnsi="Courier New" w:cs="Courier New" w:hint="default"/>
+      </w:rPr>
+    </w:lvl>
+    <w:lvl w:ilvl="5" w:tplc="08160005" w:tentative="1">
+      <w:start w:val="1"/>
+      <w:numFmt w:val="bullet"/>
+      <w:lvlText w:val=""/>
+      <w:lvlJc w:val="left"/>
+      <w:pPr>
+        <w:ind w:left="4320" w:hanging="360"/>
+      </w:pPr>
+      <w:rPr>
+        <w:rFonts w:ascii="Wingdings" w:hAnsi="Wingdings" w:hint="default"/>
+      </w:rPr>
+    </w:lvl>
+    <w:lvl w:ilvl="6" w:tplc="08160001" w:tentative="1">
+      <w:start w:val="1"/>
+      <w:numFmt w:val="bullet"/>
+      <w:lvlText w:val=""/>
+      <w:lvlJc w:val="left"/>
+      <w:pPr>
+        <w:ind w:left="5040" w:hanging="360"/>
+      </w:pPr>
+      <w:rPr>
+        <w:rFonts w:ascii="Symbol" w:hAnsi="Symbol" w:hint="default"/>
+      </w:rPr>
+    </w:lvl>
+    <w:lvl w:ilvl="7" w:tplc="08160003" w:tentative="1">
+      <w:start w:val="1"/>
+      <w:numFmt w:val="bullet"/>
+      <w:lvlText w:val="o"/>
+      <w:lvlJc w:val="left"/>
+      <w:pPr>
+        <w:ind w:left="5760" w:hanging="360"/>
+      </w:pPr>
+      <w:rPr>
+        <w:rFonts w:ascii="Courier New" w:hAnsi="Courier New" w:cs="Courier New" w:hint="default"/>
+      </w:rPr>
+    </w:lvl>
+    <w:lvl w:ilvl="8" w:tplc="08160005" w:tentative="1">
+      <w:start w:val="1"/>
+      <w:numFmt w:val="bullet"/>
+      <w:lvlText w:val=""/>
+      <w:lvlJc w:val="left"/>
+      <w:pPr>
+        <w:ind w:left="6480" w:hanging="360"/>
+      </w:pPr>
+      <w:rPr>
+        <w:rFonts w:ascii="Wingdings" w:hAnsi="Wingdings" w:hint="default"/>
+      </w:rPr>
+    </w:lvl>
+  </w:abstractNum>
   <w:num w:numId="1">
-    <w:abstractNumId w:val="6"/>
+    <w:abstractNumId w:val="7"/>
   </w:num>
   <w:num w:numId="2">
     <w:abstractNumId w:val="0"/>
   </w:num>
   <w:num w:numId="3">
-    <w:abstractNumId w:val="8"/>
+    <w:abstractNumId w:val="9"/>
   </w:num>
   <w:num w:numId="4">
     <w:abstractNumId w:val="3"/>
@@ -10142,13 +10490,19 @@
     <w:abstractNumId w:val="1"/>
   </w:num>
   <w:num w:numId="8">
-    <w:abstractNumId w:val="7"/>
+    <w:abstractNumId w:val="8"/>
   </w:num>
   <w:num w:numId="9">
-    <w:abstractNumId w:val="9"/>
+    <w:abstractNumId w:val="11"/>
   </w:num>
   <w:num w:numId="10">
     <w:abstractNumId w:val="2"/>
+  </w:num>
+  <w:num w:numId="11">
+    <w:abstractNumId w:val="10"/>
+  </w:num>
+  <w:num w:numId="12">
+    <w:abstractNumId w:val="6"/>
   </w:num>
   <w:numIdMacAtCleanup w:val="10"/>
 </w:numbering>
@@ -11910,6 +12264,128 @@
       </w:tcPr>
     </w:tblStylePr>
   </w:style>
+  <w:style w:type="table" w:styleId="ListaMdia2-Cor1">
+    <w:name w:val="Medium List 2 Accent 1"/>
+    <w:basedOn w:val="Tabelanormal"/>
+    <w:uiPriority w:val="66"/>
+    <w:rsid w:val="005D23EE"/>
+    <w:pPr>
+      <w:spacing w:after="0" w:line="240" w:lineRule="auto"/>
+    </w:pPr>
+    <w:rPr>
+      <w:rFonts w:asciiTheme="majorHAnsi" w:eastAsiaTheme="majorEastAsia" w:hAnsiTheme="majorHAnsi" w:cstheme="majorBidi"/>
+      <w:color w:val="000000" w:themeColor="text1"/>
+      <w:lang w:eastAsia="pt-PT" w:bidi="ar-SA"/>
+    </w:rPr>
+    <w:tblPr>
+      <w:tblStyleRowBandSize w:val="1"/>
+      <w:tblStyleColBandSize w:val="1"/>
+      <w:tblBorders>
+        <w:top w:val="single" w:sz="8" w:space="0" w:color="4472C4" w:themeColor="accent1"/>
+        <w:left w:val="single" w:sz="8" w:space="0" w:color="4472C4" w:themeColor="accent1"/>
+        <w:bottom w:val="single" w:sz="8" w:space="0" w:color="4472C4" w:themeColor="accent1"/>
+        <w:right w:val="single" w:sz="8" w:space="0" w:color="4472C4" w:themeColor="accent1"/>
+      </w:tblBorders>
+    </w:tblPr>
+    <w:tblStylePr w:type="firstRow">
+      <w:rPr>
+        <w:sz w:val="24"/>
+        <w:szCs w:val="24"/>
+      </w:rPr>
+      <w:tblPr/>
+      <w:tcPr>
+        <w:tcBorders>
+          <w:top w:val="nil"/>
+          <w:left w:val="nil"/>
+          <w:bottom w:val="single" w:sz="24" w:space="0" w:color="4472C4" w:themeColor="accent1"/>
+          <w:right w:val="nil"/>
+          <w:insideH w:val="nil"/>
+          <w:insideV w:val="nil"/>
+        </w:tcBorders>
+        <w:shd w:val="clear" w:color="auto" w:fill="FFFFFF" w:themeFill="background1"/>
+      </w:tcPr>
+    </w:tblStylePr>
+    <w:tblStylePr w:type="lastRow">
+      <w:tblPr/>
+      <w:tcPr>
+        <w:tcBorders>
+          <w:top w:val="single" w:sz="8" w:space="0" w:color="4472C4" w:themeColor="accent1"/>
+          <w:left w:val="nil"/>
+          <w:bottom w:val="nil"/>
+          <w:right w:val="nil"/>
+          <w:insideH w:val="nil"/>
+          <w:insideV w:val="nil"/>
+        </w:tcBorders>
+        <w:shd w:val="clear" w:color="auto" w:fill="FFFFFF" w:themeFill="background1"/>
+      </w:tcPr>
+    </w:tblStylePr>
+    <w:tblStylePr w:type="firstCol">
+      <w:tblPr/>
+      <w:tcPr>
+        <w:tcBorders>
+          <w:top w:val="nil"/>
+          <w:left w:val="nil"/>
+          <w:bottom w:val="nil"/>
+          <w:right w:val="single" w:sz="8" w:space="0" w:color="4472C4" w:themeColor="accent1"/>
+          <w:insideH w:val="nil"/>
+          <w:insideV w:val="nil"/>
+        </w:tcBorders>
+        <w:shd w:val="clear" w:color="auto" w:fill="FFFFFF" w:themeFill="background1"/>
+      </w:tcPr>
+    </w:tblStylePr>
+    <w:tblStylePr w:type="lastCol">
+      <w:tblPr/>
+      <w:tcPr>
+        <w:tcBorders>
+          <w:top w:val="nil"/>
+          <w:left w:val="single" w:sz="8" w:space="0" w:color="4472C4" w:themeColor="accent1"/>
+          <w:bottom w:val="nil"/>
+          <w:right w:val="nil"/>
+          <w:insideH w:val="nil"/>
+          <w:insideV w:val="nil"/>
+        </w:tcBorders>
+        <w:shd w:val="clear" w:color="auto" w:fill="FFFFFF" w:themeFill="background1"/>
+      </w:tcPr>
+    </w:tblStylePr>
+    <w:tblStylePr w:type="band1Vert">
+      <w:tblPr/>
+      <w:tcPr>
+        <w:tcBorders>
+          <w:left w:val="nil"/>
+          <w:right w:val="nil"/>
+          <w:insideH w:val="nil"/>
+          <w:insideV w:val="nil"/>
+        </w:tcBorders>
+        <w:shd w:val="clear" w:color="auto" w:fill="D0DBF0" w:themeFill="accent1" w:themeFillTint="3F"/>
+      </w:tcPr>
+    </w:tblStylePr>
+    <w:tblStylePr w:type="band1Horz">
+      <w:tblPr/>
+      <w:tcPr>
+        <w:tcBorders>
+          <w:top w:val="nil"/>
+          <w:bottom w:val="nil"/>
+          <w:insideH w:val="nil"/>
+          <w:insideV w:val="nil"/>
+        </w:tcBorders>
+        <w:shd w:val="clear" w:color="auto" w:fill="D0DBF0" w:themeFill="accent1" w:themeFillTint="3F"/>
+      </w:tcPr>
+    </w:tblStylePr>
+    <w:tblStylePr w:type="nwCell">
+      <w:tblPr/>
+      <w:tcPr>
+        <w:shd w:val="clear" w:color="auto" w:fill="FFFFFF" w:themeFill="background1"/>
+      </w:tcPr>
+    </w:tblStylePr>
+    <w:tblStylePr w:type="swCell">
+      <w:tblPr/>
+      <w:tcPr>
+        <w:tcBorders>
+          <w:top w:val="nil"/>
+        </w:tcBorders>
+      </w:tcPr>
+    </w:tblStylePr>
+  </w:style>
 </w:styles>
 </file>
 
@@ -12213,7 +12689,7 @@
 </file>
 
 <file path=customXml/itemProps1.xml><?xml version="1.0" encoding="utf-8"?>
-<ds:datastoreItem xmlns:ds="http://schemas.openxmlformats.org/officeDocument/2006/customXml" ds:itemID="{8DE09FAA-785B-4D51-B324-D6F952FBD095}">
+<ds:datastoreItem xmlns:ds="http://schemas.openxmlformats.org/officeDocument/2006/customXml" ds:itemID="{A13BB82D-57F3-48FB-8F2D-08B4D419F708}">
   <ds:schemaRefs>
     <ds:schemaRef ds:uri="http://schemas.openxmlformats.org/officeDocument/2006/bibliography"/>
   </ds:schemaRefs>

</xml_diff>

<commit_message>
Texto adicionado no ponto 2.1.3
Texto Adicionado a explicar o que cada aplicação tem e o que podia ser melhorado
</commit_message>
<xml_diff>
--- a/Documentos/IPL-TeSP-PSI-PSI-Template_Analise_v1.0.docx
+++ b/Documentos/IPL-TeSP-PSI-PSI-Template_Analise_v1.0.docx
@@ -1,6 +1,6 @@
 
 <file path=word/document.xml><?xml version="1.0" encoding="utf-8"?>
-<w:document xmlns:wpc="http://schemas.microsoft.com/office/word/2010/wordprocessingCanvas" xmlns:cx="http://schemas.microsoft.com/office/drawing/2014/chartex" xmlns:cx1="http://schemas.microsoft.com/office/drawing/2015/9/8/chartex" xmlns:cx2="http://schemas.microsoft.com/office/drawing/2015/10/21/chartex" xmlns:cx3="http://schemas.microsoft.com/office/drawing/2016/5/9/chartex" xmlns:cx4="http://schemas.microsoft.com/office/drawing/2016/5/10/chartex" xmlns:cx5="http://schemas.microsoft.com/office/drawing/2016/5/11/chartex" xmlns:cx6="http://schemas.microsoft.com/office/drawing/2016/5/12/chartex" xmlns:cx7="http://schemas.microsoft.com/office/drawing/2016/5/13/chartex" xmlns:cx8="http://schemas.microsoft.com/office/drawing/2016/5/14/chartex" xmlns:mc="http://schemas.openxmlformats.org/markup-compatibility/2006" xmlns:aink="http://schemas.microsoft.com/office/drawing/2016/ink" xmlns:am3d="http://schemas.microsoft.com/office/drawing/2017/model3d" xmlns:o="urn:schemas-microsoft-com:office:office" xmlns:r="http://schemas.openxmlformats.org/officeDocument/2006/relationships" xmlns:m="http://schemas.openxmlformats.org/officeDocument/2006/math" xmlns:v="urn:schemas-microsoft-com:vml" xmlns:wp14="http://schemas.microsoft.com/office/word/2010/wordprocessingDrawing" xmlns:wp="http://schemas.openxmlformats.org/drawingml/2006/wordprocessingDrawing" xmlns:w10="urn:schemas-microsoft-com:office:word" xmlns:w="http://schemas.openxmlformats.org/wordprocessingml/2006/main" xmlns:w14="http://schemas.microsoft.com/office/word/2010/wordml" xmlns:w15="http://schemas.microsoft.com/office/word/2012/wordml" xmlns:w16cid="http://schemas.microsoft.com/office/word/2016/wordml/cid" xmlns:w16se="http://schemas.microsoft.com/office/word/2015/wordml/symex" xmlns:wpg="http://schemas.microsoft.com/office/word/2010/wordprocessingGroup" xmlns:wpi="http://schemas.microsoft.com/office/word/2010/wordprocessingInk" xmlns:wne="http://schemas.microsoft.com/office/word/2006/wordml" xmlns:wps="http://schemas.microsoft.com/office/word/2010/wordprocessingShape" mc:Ignorable="w14 w15 w16se w16cid wp14">
+<w:document xmlns:wpc="http://schemas.microsoft.com/office/word/2010/wordprocessingCanvas" xmlns:cx="http://schemas.microsoft.com/office/drawing/2014/chartex" xmlns:cx1="http://schemas.microsoft.com/office/drawing/2015/9/8/chartex" xmlns:cx2="http://schemas.microsoft.com/office/drawing/2015/10/21/chartex" xmlns:cx3="http://schemas.microsoft.com/office/drawing/2016/5/9/chartex" xmlns:cx4="http://schemas.microsoft.com/office/drawing/2016/5/10/chartex" xmlns:cx5="http://schemas.microsoft.com/office/drawing/2016/5/11/chartex" xmlns:cx6="http://schemas.microsoft.com/office/drawing/2016/5/12/chartex" xmlns:cx7="http://schemas.microsoft.com/office/drawing/2016/5/13/chartex" xmlns:cx8="http://schemas.microsoft.com/office/drawing/2016/5/14/chartex" xmlns:mc="http://schemas.openxmlformats.org/markup-compatibility/2006" xmlns:aink="http://schemas.microsoft.com/office/drawing/2016/ink" xmlns:am3d="http://schemas.microsoft.com/office/drawing/2017/model3d" xmlns:o="urn:schemas-microsoft-com:office:office" xmlns:r="http://schemas.openxmlformats.org/officeDocument/2006/relationships" xmlns:m="http://schemas.openxmlformats.org/officeDocument/2006/math" xmlns:v="urn:schemas-microsoft-com:vml" xmlns:wp14="http://schemas.microsoft.com/office/word/2010/wordprocessingDrawing" xmlns:wp="http://schemas.openxmlformats.org/drawingml/2006/wordprocessingDrawing" xmlns:w10="urn:schemas-microsoft-com:office:word" xmlns:w="http://schemas.openxmlformats.org/wordprocessingml/2006/main" xmlns:w14="http://schemas.microsoft.com/office/word/2010/wordml" xmlns:w15="http://schemas.microsoft.com/office/word/2012/wordml" xmlns:w16cex="http://schemas.microsoft.com/office/word/2018/wordml/cex" xmlns:w16cid="http://schemas.microsoft.com/office/word/2016/wordml/cid" xmlns:w16="http://schemas.microsoft.com/office/word/2018/wordml" xmlns:w16se="http://schemas.microsoft.com/office/word/2015/wordml/symex" xmlns:wpg="http://schemas.microsoft.com/office/word/2010/wordprocessingGroup" xmlns:wpi="http://schemas.microsoft.com/office/word/2010/wordprocessingInk" xmlns:wne="http://schemas.microsoft.com/office/word/2006/wordml" xmlns:wps="http://schemas.microsoft.com/office/word/2010/wordprocessingShape" mc:Ignorable="w14 w15 w16se w16cid w16 w16cex wp14">
   <w:body>
     <w:p/>
     <w:tbl>
@@ -152,6 +152,7 @@
                 <w:sz w:val="20"/>
               </w:rPr>
             </w:pPr>
+            <w:proofErr w:type="spellStart"/>
             <w:r>
               <w:rPr>
                 <w:rFonts w:asciiTheme="minorHAnsi" w:hAnsiTheme="minorHAnsi" w:cstheme="minorHAnsi"/>
@@ -159,7 +160,17 @@
                 <w:bCs/>
                 <w:sz w:val="20"/>
               </w:rPr>
-              <w:t>TeSP - PSI</w:t>
+              <w:t>TeSP</w:t>
+            </w:r>
+            <w:proofErr w:type="spellEnd"/>
+            <w:r>
+              <w:rPr>
+                <w:rFonts w:asciiTheme="minorHAnsi" w:hAnsiTheme="minorHAnsi" w:cstheme="minorHAnsi"/>
+                <w:b/>
+                <w:bCs/>
+                <w:sz w:val="20"/>
+              </w:rPr>
+              <w:t xml:space="preserve"> - PSI</w:t>
             </w:r>
           </w:p>
         </w:tc>
@@ -2815,12 +2826,28 @@
     </w:p>
     <w:p>
       <w:r>
-        <w:t>O objetivo do SI é facilitar tanto aos clientes  como aos funcionários um melhor “tratamento” a nível dos pedidos, pedidos esses no restaurante como take away, o cliente pode ver o menu e de seguida o empregado de mesa regista o que ele deseja comer e aparece na parte do atendedor de pedidos em que este diz ao cozinheiro o que o cliente deseja comer, caso o cliente queira comer em casa (takeaway) tem que se registar e inserir os dados para poder ser entregue ou então se preferir pode telefonar ao restaurante.</w:t>
+        <w:t xml:space="preserve">O objetivo do SI é facilitar tanto aos clientes  como aos funcionários um melhor “tratamento” a nível dos pedidos, pedidos esses no restaurante como take </w:t>
+      </w:r>
+      <w:proofErr w:type="spellStart"/>
+      <w:r>
+        <w:t>away</w:t>
+      </w:r>
+      <w:proofErr w:type="spellEnd"/>
+      <w:r>
+        <w:t>, o cliente pode ver o menu e de seguida o empregado de mesa regista o que ele deseja comer e aparece na parte do atendedor de pedidos em que este diz ao cozinheiro o que o cliente deseja comer, caso o cliente queira comer em casa (takeaway) tem que se registar e inserir os dados para poder ser entregue ou então se preferir pode telefonar ao restaurante.</w:t>
       </w:r>
     </w:p>
     <w:p>
       <w:r>
-        <w:t>A aplicação também pode atualizar o menu caso o cozinheiro modifique os pratos, o backoffice é destinado ao gerente que pode criar funcionários e ter um controlo sobre tudo o que se passa.</w:t>
+        <w:t xml:space="preserve">A aplicação também pode atualizar o menu caso o cozinheiro modifique os pratos, o </w:t>
+      </w:r>
+      <w:proofErr w:type="spellStart"/>
+      <w:r>
+        <w:t>backoffice</w:t>
+      </w:r>
+      <w:proofErr w:type="spellEnd"/>
+      <w:r>
+        <w:t xml:space="preserve"> é destinado ao gerente que pode criar funcionários e ter um controlo sobre tudo o que se passa.</w:t>
       </w:r>
     </w:p>
     <w:p>
@@ -2870,7 +2897,15 @@
         </w:numPr>
       </w:pPr>
       <w:r>
-        <w:t xml:space="preserve">Facilidade em consultar as ementas pelo frontend por parte do cliente como pela </w:t>
+        <w:t xml:space="preserve">Facilidade em consultar as ementas pelo </w:t>
+      </w:r>
+      <w:proofErr w:type="spellStart"/>
+      <w:r>
+        <w:t>frontend</w:t>
+      </w:r>
+      <w:proofErr w:type="spellEnd"/>
+      <w:r>
+        <w:t xml:space="preserve"> por parte do cliente como pela </w:t>
       </w:r>
       <w:r>
         <w:t>aplicação</w:t>
@@ -2912,7 +2947,15 @@
         </w:numPr>
       </w:pPr>
       <w:r>
-        <w:t>Caso o cliente pretenda comer em casa pode usar a  aplicação para efetuar o pedido take away.</w:t>
+        <w:t xml:space="preserve">Caso o cliente pretenda comer em casa pode usar a  aplicação para efetuar o pedido take </w:t>
+      </w:r>
+      <w:proofErr w:type="spellStart"/>
+      <w:r>
+        <w:t>away</w:t>
+      </w:r>
+      <w:proofErr w:type="spellEnd"/>
+      <w:r>
+        <w:t>.</w:t>
       </w:r>
     </w:p>
     <w:p/>
@@ -2994,10 +3037,12 @@
         <w:pStyle w:val="Ttulo3"/>
       </w:pPr>
       <w:bookmarkStart w:id="3" w:name="_Toc52370095"/>
+      <w:proofErr w:type="spellStart"/>
       <w:r>
         <w:t>menuapp</w:t>
       </w:r>
       <w:bookmarkEnd w:id="3"/>
+      <w:proofErr w:type="spellEnd"/>
       <w:r>
         <w:rPr>
           <w:bCs/>
@@ -3048,6 +3093,7 @@
                 <w:bCs w:val="0"/>
               </w:rPr>
             </w:pPr>
+            <w:proofErr w:type="spellStart"/>
             <w:r>
               <w:rPr>
                 <w:b w:val="0"/>
@@ -3055,6 +3101,7 @@
               </w:rPr>
               <w:t>menuapp</w:t>
             </w:r>
+            <w:proofErr w:type="spellEnd"/>
           </w:p>
         </w:tc>
       </w:tr>
@@ -3595,7 +3642,23 @@
               </w:rPr>
             </w:pPr>
             <w:r>
-              <w:t>Programa que funciona num Kiosk, Mobile App, e Web app que funciona para a pessoa pedir o seu próprio pedido, tem takeout e com pagamento integrado disponível em varias linguagens.</w:t>
+              <w:t xml:space="preserve">Programa que funciona num </w:t>
+            </w:r>
+            <w:proofErr w:type="spellStart"/>
+            <w:r>
+              <w:t>Kiosk</w:t>
+            </w:r>
+            <w:proofErr w:type="spellEnd"/>
+            <w:r>
+              <w:t xml:space="preserve">, Mobile App, e Web app que funciona para a pessoa pedir o seu próprio pedido, tem </w:t>
+            </w:r>
+            <w:proofErr w:type="spellStart"/>
+            <w:r>
+              <w:t>takeout</w:t>
+            </w:r>
+            <w:proofErr w:type="spellEnd"/>
+            <w:r>
+              <w:t xml:space="preserve"> e com pagamento integrado disponível em varias linguagens.</w:t>
             </w:r>
             <w:r>
               <w:rPr>
@@ -3639,7 +3702,15 @@
               </w:rPr>
             </w:pPr>
             <w:r>
-              <w:t>Tem 1 kiosk no restaurante</w:t>
+              <w:t xml:space="preserve">Tem 1 </w:t>
+            </w:r>
+            <w:proofErr w:type="spellStart"/>
+            <w:r>
+              <w:t>kiosk</w:t>
+            </w:r>
+            <w:proofErr w:type="spellEnd"/>
+            <w:r>
+              <w:t xml:space="preserve"> no restaurante</w:t>
             </w:r>
           </w:p>
         </w:tc>
@@ -3674,8 +3745,13 @@
               </w:rPr>
             </w:pPr>
             <w:r>
-              <w:t>Certas pessoas têm dificuldade a fazer pedido através do kiosk</w:t>
-            </w:r>
+              <w:t xml:space="preserve">Certas pessoas têm dificuldade a fazer pedido através do </w:t>
+            </w:r>
+            <w:proofErr w:type="spellStart"/>
+            <w:r>
+              <w:t>kiosk</w:t>
+            </w:r>
+            <w:proofErr w:type="spellEnd"/>
           </w:p>
         </w:tc>
       </w:tr>
@@ -3730,6 +3806,7 @@
     <w:p/>
     <w:p/>
     <w:p>
+      <w:proofErr w:type="spellStart"/>
       <w:r>
         <w:rPr>
           <w:rFonts w:eastAsiaTheme="majorEastAsia" w:cstheme="majorBidi"/>
@@ -3738,7 +3815,37 @@
           <w:sz w:val="32"/>
         </w:rPr>
         <w:lastRenderedPageBreak/>
-        <w:t>Easy Easy Apps</w:t>
+        <w:t>Easy</w:t>
+      </w:r>
+      <w:proofErr w:type="spellEnd"/>
+      <w:r>
+        <w:rPr>
+          <w:rFonts w:eastAsiaTheme="majorEastAsia" w:cstheme="majorBidi"/>
+          <w:b/>
+          <w:color w:val="C00000"/>
+          <w:sz w:val="32"/>
+        </w:rPr>
+        <w:t xml:space="preserve"> </w:t>
+      </w:r>
+      <w:proofErr w:type="spellStart"/>
+      <w:r>
+        <w:rPr>
+          <w:rFonts w:eastAsiaTheme="majorEastAsia" w:cstheme="majorBidi"/>
+          <w:b/>
+          <w:color w:val="C00000"/>
+          <w:sz w:val="32"/>
+        </w:rPr>
+        <w:t>Easy</w:t>
+      </w:r>
+      <w:proofErr w:type="spellEnd"/>
+      <w:r>
+        <w:rPr>
+          <w:rFonts w:eastAsiaTheme="majorEastAsia" w:cstheme="majorBidi"/>
+          <w:b/>
+          <w:color w:val="C00000"/>
+          <w:sz w:val="32"/>
+        </w:rPr>
+        <w:t xml:space="preserve"> Apps</w:t>
       </w:r>
     </w:p>
     <w:tbl>
@@ -3785,12 +3892,37 @@
               </w:rPr>
             </w:pPr>
             <w:bookmarkStart w:id="6" w:name="_Hlk52284342"/>
+            <w:proofErr w:type="spellStart"/>
             <w:r>
               <w:rPr>
                 <w:b w:val="0"/>
                 <w:bCs w:val="0"/>
               </w:rPr>
-              <w:t>Easy Easy Apps</w:t>
+              <w:t>Easy</w:t>
+            </w:r>
+            <w:proofErr w:type="spellEnd"/>
+            <w:r>
+              <w:rPr>
+                <w:b w:val="0"/>
+                <w:bCs w:val="0"/>
+              </w:rPr>
+              <w:t xml:space="preserve"> </w:t>
+            </w:r>
+            <w:proofErr w:type="spellStart"/>
+            <w:r>
+              <w:rPr>
+                <w:b w:val="0"/>
+                <w:bCs w:val="0"/>
+              </w:rPr>
+              <w:t>Easy</w:t>
+            </w:r>
+            <w:proofErr w:type="spellEnd"/>
+            <w:r>
+              <w:rPr>
+                <w:b w:val="0"/>
+                <w:bCs w:val="0"/>
+              </w:rPr>
+              <w:t xml:space="preserve"> Apps</w:t>
             </w:r>
             <w:bookmarkEnd w:id="6"/>
           </w:p>
@@ -4094,14 +4226,27 @@
       <w:r>
         <w:t xml:space="preserve">Tabela </w:t>
       </w:r>
-      <w:fldSimple w:instr=" SEQ Tabela \* ARABIC ">
-        <w:r>
-          <w:rPr>
-            <w:noProof/>
-          </w:rPr>
-          <w:t>1</w:t>
-        </w:r>
-      </w:fldSimple>
+      <w:r>
+        <w:fldChar w:fldCharType="begin"/>
+      </w:r>
+      <w:r>
+        <w:instrText xml:space="preserve"> SEQ Tabela \* ARABIC </w:instrText>
+      </w:r>
+      <w:r>
+        <w:fldChar w:fldCharType="separate"/>
+      </w:r>
+      <w:r>
+        <w:rPr>
+          <w:noProof/>
+        </w:rPr>
+        <w:t>1</w:t>
+      </w:r>
+      <w:r>
+        <w:rPr>
+          <w:noProof/>
+        </w:rPr>
+        <w:fldChar w:fldCharType="end"/>
+      </w:r>
       <w:r>
         <w:t xml:space="preserve"> – Comparação entre os sistemas concorrenciais</w:t>
       </w:r>
@@ -4166,6 +4311,7 @@
                 <w:szCs w:val="22"/>
               </w:rPr>
             </w:pPr>
+            <w:proofErr w:type="spellStart"/>
             <w:r>
               <w:rPr>
                 <w:rFonts w:asciiTheme="minorHAnsi" w:eastAsiaTheme="minorEastAsia" w:hAnsiTheme="minorHAnsi" w:cstheme="minorBidi"/>
@@ -4175,6 +4321,7 @@
               </w:rPr>
               <w:t>Menuapp</w:t>
             </w:r>
+            <w:proofErr w:type="spellEnd"/>
           </w:p>
         </w:tc>
         <w:tc>
@@ -4218,6 +4365,7 @@
                 <w:szCs w:val="22"/>
               </w:rPr>
             </w:pPr>
+            <w:proofErr w:type="spellStart"/>
             <w:r>
               <w:rPr>
                 <w:rFonts w:asciiTheme="minorHAnsi" w:eastAsiaTheme="minorEastAsia" w:hAnsiTheme="minorHAnsi" w:cstheme="minorBidi"/>
@@ -4225,7 +4373,37 @@
                 <w:sz w:val="22"/>
                 <w:szCs w:val="22"/>
               </w:rPr>
-              <w:t>Easy Easy apps</w:t>
+              <w:t>Easy</w:t>
+            </w:r>
+            <w:proofErr w:type="spellEnd"/>
+            <w:r>
+              <w:rPr>
+                <w:rFonts w:asciiTheme="minorHAnsi" w:eastAsiaTheme="minorEastAsia" w:hAnsiTheme="minorHAnsi" w:cstheme="minorBidi"/>
+                <w:color w:val="auto"/>
+                <w:sz w:val="22"/>
+                <w:szCs w:val="22"/>
+              </w:rPr>
+              <w:t xml:space="preserve"> </w:t>
+            </w:r>
+            <w:proofErr w:type="spellStart"/>
+            <w:r>
+              <w:rPr>
+                <w:rFonts w:asciiTheme="minorHAnsi" w:eastAsiaTheme="minorEastAsia" w:hAnsiTheme="minorHAnsi" w:cstheme="minorBidi"/>
+                <w:color w:val="auto"/>
+                <w:sz w:val="22"/>
+                <w:szCs w:val="22"/>
+              </w:rPr>
+              <w:t>Easy</w:t>
+            </w:r>
+            <w:proofErr w:type="spellEnd"/>
+            <w:r>
+              <w:rPr>
+                <w:rFonts w:asciiTheme="minorHAnsi" w:eastAsiaTheme="minorEastAsia" w:hAnsiTheme="minorHAnsi" w:cstheme="minorBidi"/>
+                <w:color w:val="auto"/>
+                <w:sz w:val="22"/>
+                <w:szCs w:val="22"/>
+              </w:rPr>
+              <w:t xml:space="preserve"> apps</w:t>
             </w:r>
           </w:p>
         </w:tc>
@@ -4614,13 +4792,31 @@
                 <w:color w:val="auto"/>
               </w:rPr>
             </w:pPr>
+            <w:proofErr w:type="spellStart"/>
             <w:r>
               <w:rPr>
                 <w:rFonts w:asciiTheme="minorHAnsi" w:eastAsiaTheme="minorEastAsia" w:hAnsiTheme="minorHAnsi" w:cstheme="minorBidi"/>
                 <w:color w:val="auto"/>
               </w:rPr>
-              <w:t>Horarios funcionarios</w:t>
-            </w:r>
+              <w:t>Horarios</w:t>
+            </w:r>
+            <w:proofErr w:type="spellEnd"/>
+            <w:r>
+              <w:rPr>
+                <w:rFonts w:asciiTheme="minorHAnsi" w:eastAsiaTheme="minorEastAsia" w:hAnsiTheme="minorHAnsi" w:cstheme="minorBidi"/>
+                <w:color w:val="auto"/>
+              </w:rPr>
+              <w:t xml:space="preserve"> </w:t>
+            </w:r>
+            <w:proofErr w:type="spellStart"/>
+            <w:r>
+              <w:rPr>
+                <w:rFonts w:asciiTheme="minorHAnsi" w:eastAsiaTheme="minorEastAsia" w:hAnsiTheme="minorHAnsi" w:cstheme="minorBidi"/>
+                <w:color w:val="auto"/>
+              </w:rPr>
+              <w:t>funcionarios</w:t>
+            </w:r>
+            <w:proofErr w:type="spellEnd"/>
           </w:p>
         </w:tc>
         <w:tc>
@@ -4829,6 +5025,122 @@
       </w:tr>
     </w:tbl>
     <w:p/>
+    <w:p>
+      <w:r>
+        <w:t xml:space="preserve">As aplicações </w:t>
+      </w:r>
+      <w:proofErr w:type="spellStart"/>
+      <w:r>
+        <w:t>Menuapp</w:t>
+      </w:r>
+      <w:proofErr w:type="spellEnd"/>
+      <w:r>
+        <w:t xml:space="preserve"> , Menu e Gestor restaurante vêm com 1 Ementa integrada na aplicação no caso do </w:t>
+      </w:r>
+      <w:proofErr w:type="spellStart"/>
+      <w:r>
+        <w:t>Easy</w:t>
+      </w:r>
+      <w:proofErr w:type="spellEnd"/>
+      <w:r>
+        <w:t xml:space="preserve"> </w:t>
+      </w:r>
+      <w:proofErr w:type="spellStart"/>
+      <w:r>
+        <w:t>Easy</w:t>
+      </w:r>
+      <w:proofErr w:type="spellEnd"/>
+      <w:r>
+        <w:t xml:space="preserve"> apps visto que é 1 aplicação para criar aplicações o utilizador pode implementar a parte da Ementa, na parte do Takeaway o </w:t>
+      </w:r>
+      <w:proofErr w:type="spellStart"/>
+      <w:r>
+        <w:t>Menuapp</w:t>
+      </w:r>
+      <w:proofErr w:type="spellEnd"/>
+      <w:r>
+        <w:t xml:space="preserve"> não disponibiliza dessa função, o menu e o Gestor restaurante têm essa opção e o </w:t>
+      </w:r>
+      <w:proofErr w:type="spellStart"/>
+      <w:r>
+        <w:t>Easy</w:t>
+      </w:r>
+      <w:proofErr w:type="spellEnd"/>
+      <w:r>
+        <w:t xml:space="preserve"> </w:t>
+      </w:r>
+      <w:proofErr w:type="spellStart"/>
+      <w:r>
+        <w:t>Easy</w:t>
+      </w:r>
+      <w:proofErr w:type="spellEnd"/>
+      <w:r>
+        <w:t xml:space="preserve"> apps pode criar esse serviço.</w:t>
+      </w:r>
+    </w:p>
+    <w:p>
+      <w:r>
+        <w:t xml:space="preserve">No </w:t>
+      </w:r>
+      <w:proofErr w:type="spellStart"/>
+      <w:r>
+        <w:t>Menuapp</w:t>
+      </w:r>
+      <w:proofErr w:type="spellEnd"/>
+      <w:r>
+        <w:t xml:space="preserve"> a função de reservas não esta incluída e no Menu visto que é 1 aplicação que se destina mais para cadeiras de </w:t>
+      </w:r>
+      <w:proofErr w:type="spellStart"/>
+      <w:r>
+        <w:t>fast-food</w:t>
+      </w:r>
+      <w:proofErr w:type="spellEnd"/>
+      <w:r>
+        <w:t xml:space="preserve"> essa opção também não esta incluída, no </w:t>
+      </w:r>
+      <w:proofErr w:type="spellStart"/>
+      <w:r>
+        <w:t>Easy</w:t>
+      </w:r>
+      <w:proofErr w:type="spellEnd"/>
+      <w:r>
+        <w:t xml:space="preserve"> </w:t>
+      </w:r>
+      <w:proofErr w:type="spellStart"/>
+      <w:r>
+        <w:t>Easy</w:t>
+      </w:r>
+      <w:proofErr w:type="spellEnd"/>
+      <w:r>
+        <w:t xml:space="preserve"> apps essa função pode ser implementada e no Gestor restaurante existe a função de contacto para reservar 1 mesa.</w:t>
+      </w:r>
+    </w:p>
+    <w:p>
+      <w:r>
+        <w:t xml:space="preserve">Na parte do Horários de funcionamento apenas o Gestor restaurante dispõe da opção de os funcionários verem o seu horário, o </w:t>
+      </w:r>
+      <w:proofErr w:type="spellStart"/>
+      <w:r>
+        <w:t>Easy</w:t>
+      </w:r>
+      <w:proofErr w:type="spellEnd"/>
+      <w:r>
+        <w:t xml:space="preserve"> </w:t>
+      </w:r>
+      <w:proofErr w:type="spellStart"/>
+      <w:r>
+        <w:t>Easy</w:t>
+      </w:r>
+      <w:proofErr w:type="spellEnd"/>
+      <w:r>
+        <w:t xml:space="preserve"> apps pode vir a implementar essa função, mas no exemplo que eles mostram de 1 aplicação para restaurante essa opção não existe.</w:t>
+      </w:r>
+    </w:p>
+    <w:p>
+      <w:r>
+        <w:t>Na parte do contacto todas as aplicações possuem com exceção do Menu.</w:t>
+      </w:r>
+    </w:p>
     <w:p/>
     <w:p>
       <w:pPr>
@@ -5268,8 +5580,13 @@
               <w:cnfStyle w:val="000000100000" w:firstRow="0" w:lastRow="0" w:firstColumn="0" w:lastColumn="0" w:oddVBand="0" w:evenVBand="0" w:oddHBand="1" w:evenHBand="0" w:firstRowFirstColumn="0" w:firstRowLastColumn="0" w:lastRowFirstColumn="0" w:lastRowLastColumn="0"/>
             </w:pPr>
             <w:r>
-              <w:t>Criar, editar, consultar e apagar pedidos take away</w:t>
-            </w:r>
+              <w:t xml:space="preserve">Criar, editar, consultar e apagar pedidos take </w:t>
+            </w:r>
+            <w:proofErr w:type="spellStart"/>
+            <w:r>
+              <w:t>away</w:t>
+            </w:r>
+            <w:proofErr w:type="spellEnd"/>
           </w:p>
         </w:tc>
         <w:tc>
@@ -5513,7 +5830,6 @@
           </w:tcPr>
           <w:p>
             <w:r>
-              <w:lastRenderedPageBreak/>
               <w:t>FRONTOFFICE</w:t>
             </w:r>
           </w:p>
@@ -5775,8 +6091,13 @@
               <w:cnfStyle w:val="000000000000" w:firstRow="0" w:lastRow="0" w:firstColumn="0" w:lastColumn="0" w:oddVBand="0" w:evenVBand="0" w:oddHBand="0" w:evenHBand="0" w:firstRowFirstColumn="0" w:firstRowLastColumn="0" w:lastRowFirstColumn="0" w:lastRowLastColumn="0"/>
             </w:pPr>
             <w:r>
-              <w:t>Criar, editar, consultar e apagar pedidos take away</w:t>
-            </w:r>
+              <w:t xml:space="preserve">Criar, editar, consultar e apagar pedidos take </w:t>
+            </w:r>
+            <w:proofErr w:type="spellStart"/>
+            <w:r>
+              <w:t>away</w:t>
+            </w:r>
+            <w:proofErr w:type="spellEnd"/>
           </w:p>
         </w:tc>
         <w:tc>
@@ -6215,8 +6536,13 @@
               <w:cnfStyle w:val="000000000000" w:firstRow="0" w:lastRow="0" w:firstColumn="0" w:lastColumn="0" w:oddVBand="0" w:evenVBand="0" w:oddHBand="0" w:evenHBand="0" w:firstRowFirstColumn="0" w:firstRowLastColumn="0" w:lastRowFirstColumn="0" w:lastRowLastColumn="0"/>
             </w:pPr>
             <w:r>
-              <w:t>Criar, editar, consultar e apagar pedidos take away</w:t>
-            </w:r>
+              <w:t xml:space="preserve">Criar, editar, consultar e apagar pedidos take </w:t>
+            </w:r>
+            <w:proofErr w:type="spellStart"/>
+            <w:r>
+              <w:t>away</w:t>
+            </w:r>
+            <w:proofErr w:type="spellEnd"/>
           </w:p>
         </w:tc>
         <w:tc>
@@ -6738,7 +7064,6 @@
                 <w:i/>
                 <w:iCs/>
               </w:rPr>
-              <w:lastRenderedPageBreak/>
               <w:t>Cliente</w:t>
             </w:r>
           </w:p>
@@ -6823,8 +7148,13 @@
               <w:cnfStyle w:val="000000000000" w:firstRow="0" w:lastRow="0" w:firstColumn="0" w:lastColumn="0" w:oddVBand="0" w:evenVBand="0" w:oddHBand="0" w:evenHBand="0" w:firstRowFirstColumn="0" w:firstRowLastColumn="0" w:lastRowFirstColumn="0" w:lastRowLastColumn="0"/>
             </w:pPr>
             <w:r>
-              <w:t>Criar, editar, consultar e apagar (durante um intervalo de tempo) pedidos take away</w:t>
-            </w:r>
+              <w:t xml:space="preserve">Criar, editar, consultar e apagar (durante um intervalo de tempo) pedidos take </w:t>
+            </w:r>
+            <w:proofErr w:type="spellStart"/>
+            <w:r>
+              <w:t>away</w:t>
+            </w:r>
+            <w:proofErr w:type="spellEnd"/>
           </w:p>
         </w:tc>
         <w:tc>
@@ -7929,7 +8259,6 @@
           </w:tcPr>
           <w:p>
             <w:r>
-              <w:lastRenderedPageBreak/>
               <w:t>C</w:t>
             </w:r>
             <w:r>
@@ -8017,8 +8346,13 @@
               <w:cnfStyle w:val="000000100000" w:firstRow="0" w:lastRow="0" w:firstColumn="0" w:lastColumn="0" w:oddVBand="0" w:evenVBand="0" w:oddHBand="1" w:evenHBand="0" w:firstRowFirstColumn="0" w:firstRowLastColumn="0" w:lastRowFirstColumn="0" w:lastRowLastColumn="0"/>
             </w:pPr>
             <w:r>
-              <w:t>Criar, editar, consultar e apagar pedidos take away</w:t>
-            </w:r>
+              <w:t xml:space="preserve">Criar, editar, consultar e apagar pedidos take </w:t>
+            </w:r>
+            <w:proofErr w:type="spellStart"/>
+            <w:r>
+              <w:t>away</w:t>
+            </w:r>
+            <w:proofErr w:type="spellEnd"/>
           </w:p>
         </w:tc>
         <w:tc>
@@ -8150,14 +8484,27 @@
       <w:r>
         <w:t xml:space="preserve">Tabela </w:t>
       </w:r>
-      <w:fldSimple w:instr=" SEQ Tabela \* ARABIC ">
-        <w:r>
-          <w:rPr>
-            <w:noProof/>
-          </w:rPr>
-          <w:t>3</w:t>
-        </w:r>
-      </w:fldSimple>
+      <w:r>
+        <w:fldChar w:fldCharType="begin"/>
+      </w:r>
+      <w:r>
+        <w:instrText xml:space="preserve"> SEQ Tabela \* ARABIC </w:instrText>
+      </w:r>
+      <w:r>
+        <w:fldChar w:fldCharType="separate"/>
+      </w:r>
+      <w:r>
+        <w:rPr>
+          <w:noProof/>
+        </w:rPr>
+        <w:t>3</w:t>
+      </w:r>
+      <w:r>
+        <w:rPr>
+          <w:noProof/>
+        </w:rPr>
+        <w:fldChar w:fldCharType="end"/>
+      </w:r>
       <w:r>
         <w:t xml:space="preserve"> - Requisitos Não Funcionais</w:t>
       </w:r>
@@ -8255,8 +8602,6 @@
               </w:rPr>
               <w:t>BAIXA</w:t>
             </w:r>
-            <w:bookmarkStart w:id="10" w:name="_GoBack"/>
-            <w:bookmarkEnd w:id="10"/>
           </w:p>
         </w:tc>
       </w:tr>
@@ -8361,11 +8706,21 @@
       <w:pPr>
         <w:pStyle w:val="Ttulo1"/>
       </w:pPr>
-      <w:bookmarkStart w:id="11" w:name="_Toc52370099"/>
-      <w:r>
-        <w:t>User Stories</w:t>
-      </w:r>
-      <w:bookmarkEnd w:id="11"/>
+      <w:bookmarkStart w:id="10" w:name="_Toc52370099"/>
+      <w:proofErr w:type="spellStart"/>
+      <w:r>
+        <w:t>User</w:t>
+      </w:r>
+      <w:proofErr w:type="spellEnd"/>
+      <w:r>
+        <w:t xml:space="preserve"> </w:t>
+      </w:r>
+      <w:proofErr w:type="spellStart"/>
+      <w:r>
+        <w:t>Stories</w:t>
+      </w:r>
+      <w:bookmarkEnd w:id="10"/>
+      <w:proofErr w:type="spellEnd"/>
     </w:p>
     <w:p>
       <w:r>
@@ -8378,16 +8733,108 @@
         <w:rPr>
           <w:highlight w:val="yellow"/>
         </w:rPr>
-        <w:t>especificados os requisitos funcionais do ponto de vista do utilizador sob forma de User Stories</w:t>
-      </w:r>
-      <w:r>
+        <w:t xml:space="preserve">especificados os requisitos funcionais do ponto de vista do utilizador sob forma de </w:t>
+      </w:r>
+      <w:proofErr w:type="spellStart"/>
+      <w:r>
+        <w:rPr>
+          <w:highlight w:val="yellow"/>
+        </w:rPr>
+        <w:t>User</w:t>
+      </w:r>
+      <w:proofErr w:type="spellEnd"/>
+      <w:r>
+        <w:rPr>
+          <w:highlight w:val="yellow"/>
+        </w:rPr>
         <w:t xml:space="preserve"> </w:t>
       </w:r>
+      <w:proofErr w:type="spellStart"/>
       <w:r>
         <w:rPr>
           <w:highlight w:val="yellow"/>
         </w:rPr>
-        <w:t>As issues devem ser estimadas em Story Points utilizando a sequência de Fibonacci: 1, 2, 3, 5, 8, 13, 20, 40 (máx).&gt;</w:t>
+        <w:t>Stories</w:t>
+      </w:r>
+      <w:proofErr w:type="spellEnd"/>
+      <w:r>
+        <w:t xml:space="preserve"> </w:t>
+      </w:r>
+      <w:r>
+        <w:rPr>
+          <w:highlight w:val="yellow"/>
+        </w:rPr>
+        <w:t xml:space="preserve">As </w:t>
+      </w:r>
+      <w:proofErr w:type="spellStart"/>
+      <w:r>
+        <w:rPr>
+          <w:highlight w:val="yellow"/>
+        </w:rPr>
+        <w:t>issues</w:t>
+      </w:r>
+      <w:proofErr w:type="spellEnd"/>
+      <w:r>
+        <w:rPr>
+          <w:highlight w:val="yellow"/>
+        </w:rPr>
+        <w:t xml:space="preserve"> devem ser estimadas em </w:t>
+      </w:r>
+      <w:proofErr w:type="spellStart"/>
+      <w:r>
+        <w:rPr>
+          <w:highlight w:val="yellow"/>
+        </w:rPr>
+        <w:t>Story</w:t>
+      </w:r>
+      <w:proofErr w:type="spellEnd"/>
+      <w:r>
+        <w:rPr>
+          <w:highlight w:val="yellow"/>
+        </w:rPr>
+        <w:t xml:space="preserve"> </w:t>
+      </w:r>
+      <w:proofErr w:type="spellStart"/>
+      <w:r>
+        <w:rPr>
+          <w:highlight w:val="yellow"/>
+        </w:rPr>
+        <w:t>Points</w:t>
+      </w:r>
+      <w:proofErr w:type="spellEnd"/>
+      <w:r>
+        <w:rPr>
+          <w:highlight w:val="yellow"/>
+        </w:rPr>
+        <w:t xml:space="preserve"> utilizando a sequência de </w:t>
+      </w:r>
+      <w:proofErr w:type="spellStart"/>
+      <w:r>
+        <w:rPr>
+          <w:highlight w:val="yellow"/>
+        </w:rPr>
+        <w:t>Fibonacci</w:t>
+      </w:r>
+      <w:proofErr w:type="spellEnd"/>
+      <w:r>
+        <w:rPr>
+          <w:highlight w:val="yellow"/>
+        </w:rPr>
+        <w:t>: 1, 2, 3, 5, 8, 13, 20, 40 (</w:t>
+      </w:r>
+      <w:proofErr w:type="spellStart"/>
+      <w:r>
+        <w:rPr>
+          <w:highlight w:val="yellow"/>
+        </w:rPr>
+        <w:t>máx</w:t>
+      </w:r>
+      <w:proofErr w:type="spellEnd"/>
+      <w:r>
+        <w:rPr>
+          <w:highlight w:val="yellow"/>
+        </w:rPr>
+        <w:t>).&gt;</w:t>
       </w:r>
     </w:p>
     <w:p>
@@ -8481,7 +8928,22 @@
         <w:rPr>
           <w:highlight w:val="yellow"/>
         </w:rPr>
-        <w:t xml:space="preserve">O quê – quais os ados que são tratados e necessários </w:t>
+        <w:lastRenderedPageBreak/>
+        <w:t xml:space="preserve">O quê – quais os </w:t>
+      </w:r>
+      <w:proofErr w:type="spellStart"/>
+      <w:r>
+        <w:rPr>
+          <w:highlight w:val="yellow"/>
+        </w:rPr>
+        <w:t>ados</w:t>
+      </w:r>
+      <w:proofErr w:type="spellEnd"/>
+      <w:r>
+        <w:rPr>
+          <w:highlight w:val="yellow"/>
+        </w:rPr>
+        <w:t xml:space="preserve"> que são tratados e necessários </w:t>
       </w:r>
     </w:p>
     <w:p>
@@ -8496,12 +8958,37 @@
           <w:lang w:val="en-US"/>
         </w:rPr>
       </w:pPr>
+      <w:proofErr w:type="spellStart"/>
       <w:r>
         <w:rPr>
           <w:highlight w:val="yellow"/>
           <w:lang w:val="en-US"/>
         </w:rPr>
-        <w:t xml:space="preserve">Porquê – segue o “so that” numa user story. </w:t>
+        <w:t>Porquê</w:t>
+      </w:r>
+      <w:proofErr w:type="spellEnd"/>
+      <w:r>
+        <w:rPr>
+          <w:highlight w:val="yellow"/>
+          <w:lang w:val="en-US"/>
+        </w:rPr>
+        <w:t xml:space="preserve"> – segue o “so that” </w:t>
+      </w:r>
+      <w:proofErr w:type="spellStart"/>
+      <w:r>
+        <w:rPr>
+          <w:highlight w:val="yellow"/>
+          <w:lang w:val="en-US"/>
+        </w:rPr>
+        <w:t>numa</w:t>
+      </w:r>
+      <w:proofErr w:type="spellEnd"/>
+      <w:r>
+        <w:rPr>
+          <w:highlight w:val="yellow"/>
+          <w:lang w:val="en-US"/>
+        </w:rPr>
+        <w:t xml:space="preserve"> user story. </w:t>
       </w:r>
     </w:p>
     <w:p>
@@ -8514,7 +9001,21 @@
         <w:rPr>
           <w:highlight w:val="yellow"/>
         </w:rPr>
-        <w:t>Focar nestes 3 e evitar o Como (excluir aspetos de desenho, interface design statements).</w:t>
+        <w:t xml:space="preserve">Focar nestes 3 e evitar o Como (excluir aspetos de desenho, interface design </w:t>
+      </w:r>
+      <w:proofErr w:type="spellStart"/>
+      <w:r>
+        <w:rPr>
+          <w:highlight w:val="yellow"/>
+        </w:rPr>
+        <w:t>statements</w:t>
+      </w:r>
+      <w:proofErr w:type="spellEnd"/>
+      <w:r>
+        <w:rPr>
+          <w:highlight w:val="yellow"/>
+        </w:rPr>
+        <w:t>).</w:t>
       </w:r>
     </w:p>
     <w:p>
@@ -8548,8 +9049,35 @@
         <w:rPr>
           <w:highlight w:val="yellow"/>
         </w:rPr>
-        <w:lastRenderedPageBreak/>
-        <w:t>“[para que].” – como é que o desejo imediato deles para fazer algo se integra na big picture? Qual o objetivo geral que estão a tentar atingir? Qual o principal problema que precisa de ser resolvido?</w:t>
+        <w:t xml:space="preserve">“[para que].” – como é que o desejo imediato deles para fazer algo se integra na </w:t>
+      </w:r>
+      <w:proofErr w:type="spellStart"/>
+      <w:r>
+        <w:rPr>
+          <w:highlight w:val="yellow"/>
+        </w:rPr>
+        <w:t>big</w:t>
+      </w:r>
+      <w:proofErr w:type="spellEnd"/>
+      <w:r>
+        <w:rPr>
+          <w:highlight w:val="yellow"/>
+        </w:rPr>
+        <w:t xml:space="preserve"> </w:t>
+      </w:r>
+      <w:proofErr w:type="spellStart"/>
+      <w:r>
+        <w:rPr>
+          <w:highlight w:val="yellow"/>
+        </w:rPr>
+        <w:t>picture</w:t>
+      </w:r>
+      <w:proofErr w:type="spellEnd"/>
+      <w:r>
+        <w:rPr>
+          <w:highlight w:val="yellow"/>
+        </w:rPr>
+        <w:t>? Qual o objetivo geral que estão a tentar atingir? Qual o principal problema que precisa de ser resolvido?</w:t>
       </w:r>
     </w:p>
     <w:p>
@@ -8564,22 +9092,51 @@
         <w:pStyle w:val="Legenda"/>
         <w:keepNext/>
       </w:pPr>
-      <w:bookmarkStart w:id="12" w:name="_Toc51941864"/>
+      <w:bookmarkStart w:id="11" w:name="_Toc51941864"/>
       <w:r>
         <w:t xml:space="preserve">Tabela </w:t>
       </w:r>
-      <w:fldSimple w:instr=" SEQ Tabela \* ARABIC ">
-        <w:r>
-          <w:rPr>
-            <w:noProof/>
-          </w:rPr>
-          <w:t>4</w:t>
-        </w:r>
-      </w:fldSimple>
-      <w:r>
-        <w:t xml:space="preserve"> – User Stories e respetivos critérios de aceitação</w:t>
-      </w:r>
-      <w:bookmarkEnd w:id="12"/>
+      <w:r>
+        <w:fldChar w:fldCharType="begin"/>
+      </w:r>
+      <w:r>
+        <w:instrText xml:space="preserve"> SEQ Tabela \* ARABIC </w:instrText>
+      </w:r>
+      <w:r>
+        <w:fldChar w:fldCharType="separate"/>
+      </w:r>
+      <w:r>
+        <w:rPr>
+          <w:noProof/>
+        </w:rPr>
+        <w:t>4</w:t>
+      </w:r>
+      <w:r>
+        <w:rPr>
+          <w:noProof/>
+        </w:rPr>
+        <w:fldChar w:fldCharType="end"/>
+      </w:r>
+      <w:r>
+        <w:t xml:space="preserve"> – </w:t>
+      </w:r>
+      <w:proofErr w:type="spellStart"/>
+      <w:r>
+        <w:t>User</w:t>
+      </w:r>
+      <w:proofErr w:type="spellEnd"/>
+      <w:r>
+        <w:t xml:space="preserve"> </w:t>
+      </w:r>
+      <w:proofErr w:type="spellStart"/>
+      <w:r>
+        <w:t>Stories</w:t>
+      </w:r>
+      <w:proofErr w:type="spellEnd"/>
+      <w:r>
+        <w:t xml:space="preserve"> e respetivos critérios de aceitação</w:t>
+      </w:r>
+      <w:bookmarkEnd w:id="11"/>
     </w:p>
     <w:tbl>
       <w:tblPr>
@@ -8681,13 +9238,31 @@
             <w:pPr>
               <w:cnfStyle w:val="000000100000" w:firstRow="0" w:lastRow="0" w:firstColumn="0" w:lastColumn="0" w:oddVBand="0" w:evenVBand="0" w:oddHBand="1" w:evenHBand="0" w:firstRowFirstColumn="0" w:firstRowLastColumn="0" w:lastRowFirstColumn="0" w:lastRowLastColumn="0"/>
             </w:pPr>
-            <w:r>
-              <w:rPr>
-                <w:b/>
-                <w:bCs/>
-              </w:rPr>
-              <w:t>Story Points</w:t>
-            </w:r>
+            <w:proofErr w:type="spellStart"/>
+            <w:r>
+              <w:rPr>
+                <w:b/>
+                <w:bCs/>
+              </w:rPr>
+              <w:t>Story</w:t>
+            </w:r>
+            <w:proofErr w:type="spellEnd"/>
+            <w:r>
+              <w:rPr>
+                <w:b/>
+                <w:bCs/>
+              </w:rPr>
+              <w:t xml:space="preserve"> </w:t>
+            </w:r>
+            <w:proofErr w:type="spellStart"/>
+            <w:r>
+              <w:rPr>
+                <w:b/>
+                <w:bCs/>
+              </w:rPr>
+              <w:t>Points</w:t>
+            </w:r>
+            <w:proofErr w:type="spellEnd"/>
             <w:r>
               <w:t>:</w:t>
             </w:r>
@@ -8833,13 +9408,31 @@
             <w:pPr>
               <w:cnfStyle w:val="000000100000" w:firstRow="0" w:lastRow="0" w:firstColumn="0" w:lastColumn="0" w:oddVBand="0" w:evenVBand="0" w:oddHBand="1" w:evenHBand="0" w:firstRowFirstColumn="0" w:firstRowLastColumn="0" w:lastRowFirstColumn="0" w:lastRowLastColumn="0"/>
             </w:pPr>
-            <w:r>
-              <w:rPr>
-                <w:b/>
-                <w:bCs/>
-              </w:rPr>
-              <w:t>Story Points</w:t>
-            </w:r>
+            <w:proofErr w:type="spellStart"/>
+            <w:r>
+              <w:rPr>
+                <w:b/>
+                <w:bCs/>
+              </w:rPr>
+              <w:t>Story</w:t>
+            </w:r>
+            <w:proofErr w:type="spellEnd"/>
+            <w:r>
+              <w:rPr>
+                <w:b/>
+                <w:bCs/>
+              </w:rPr>
+              <w:t xml:space="preserve"> </w:t>
+            </w:r>
+            <w:proofErr w:type="spellStart"/>
+            <w:r>
+              <w:rPr>
+                <w:b/>
+                <w:bCs/>
+              </w:rPr>
+              <w:t>Points</w:t>
+            </w:r>
+            <w:proofErr w:type="spellEnd"/>
             <w:r>
               <w:t>:</w:t>
             </w:r>
@@ -8984,13 +9577,31 @@
             <w:pPr>
               <w:cnfStyle w:val="000000100000" w:firstRow="0" w:lastRow="0" w:firstColumn="0" w:lastColumn="0" w:oddVBand="0" w:evenVBand="0" w:oddHBand="1" w:evenHBand="0" w:firstRowFirstColumn="0" w:firstRowLastColumn="0" w:lastRowFirstColumn="0" w:lastRowLastColumn="0"/>
             </w:pPr>
-            <w:r>
-              <w:rPr>
-                <w:b/>
-                <w:bCs/>
-              </w:rPr>
-              <w:t>Story Points</w:t>
-            </w:r>
+            <w:proofErr w:type="spellStart"/>
+            <w:r>
+              <w:rPr>
+                <w:b/>
+                <w:bCs/>
+              </w:rPr>
+              <w:t>Story</w:t>
+            </w:r>
+            <w:proofErr w:type="spellEnd"/>
+            <w:r>
+              <w:rPr>
+                <w:b/>
+                <w:bCs/>
+              </w:rPr>
+              <w:t xml:space="preserve"> </w:t>
+            </w:r>
+            <w:proofErr w:type="spellStart"/>
+            <w:r>
+              <w:rPr>
+                <w:b/>
+                <w:bCs/>
+              </w:rPr>
+              <w:t>Points</w:t>
+            </w:r>
+            <w:proofErr w:type="spellEnd"/>
             <w:r>
               <w:t>:</w:t>
             </w:r>
@@ -9042,7 +9653,15 @@
               </w:numPr>
             </w:pPr>
             <w:r>
-              <w:t>Os campos email, username e password têm de ser obrigatoriamente preenchidos</w:t>
+              <w:t xml:space="preserve">Os campos email, </w:t>
+            </w:r>
+            <w:proofErr w:type="spellStart"/>
+            <w:r>
+              <w:t>username</w:t>
+            </w:r>
+            <w:proofErr w:type="spellEnd"/>
+            <w:r>
+              <w:t xml:space="preserve"> e password têm de ser obrigatoriamente preenchidos</w:t>
             </w:r>
           </w:p>
           <w:p>
@@ -9073,6 +9692,7 @@
               </w:rPr>
             </w:pPr>
             <w:r>
+              <w:lastRenderedPageBreak/>
               <w:t>Título</w:t>
             </w:r>
             <w:r>
@@ -9104,13 +9724,31 @@
             <w:pPr>
               <w:cnfStyle w:val="000000100000" w:firstRow="0" w:lastRow="0" w:firstColumn="0" w:lastColumn="0" w:oddVBand="0" w:evenVBand="0" w:oddHBand="1" w:evenHBand="0" w:firstRowFirstColumn="0" w:firstRowLastColumn="0" w:lastRowFirstColumn="0" w:lastRowLastColumn="0"/>
             </w:pPr>
-            <w:r>
-              <w:rPr>
-                <w:b/>
-                <w:bCs/>
-              </w:rPr>
-              <w:t>Story Points</w:t>
-            </w:r>
+            <w:proofErr w:type="spellStart"/>
+            <w:r>
+              <w:rPr>
+                <w:b/>
+                <w:bCs/>
+              </w:rPr>
+              <w:t>Story</w:t>
+            </w:r>
+            <w:proofErr w:type="spellEnd"/>
+            <w:r>
+              <w:rPr>
+                <w:b/>
+                <w:bCs/>
+              </w:rPr>
+              <w:t xml:space="preserve"> </w:t>
+            </w:r>
+            <w:proofErr w:type="spellStart"/>
+            <w:r>
+              <w:rPr>
+                <w:b/>
+                <w:bCs/>
+              </w:rPr>
+              <w:t>Points</w:t>
+            </w:r>
+            <w:proofErr w:type="spellEnd"/>
             <w:r>
               <w:t>:</w:t>
             </w:r>
@@ -9217,7 +9855,6 @@
                 <w:b w:val="0"/>
                 <w:bCs w:val="0"/>
               </w:rPr>
-              <w:lastRenderedPageBreak/>
               <w:t>US</w:t>
             </w:r>
             <w:r>
@@ -9237,14 +9874,31 @@
             <w:pPr>
               <w:cnfStyle w:val="000000100000" w:firstRow="0" w:lastRow="0" w:firstColumn="0" w:lastColumn="0" w:oddVBand="0" w:evenVBand="0" w:oddHBand="1" w:evenHBand="0" w:firstRowFirstColumn="0" w:firstRowLastColumn="0" w:lastRowFirstColumn="0" w:lastRowLastColumn="0"/>
             </w:pPr>
-            <w:r>
-              <w:rPr>
-                <w:b/>
-                <w:bCs/>
-              </w:rPr>
-              <w:lastRenderedPageBreak/>
-              <w:t>Story Points</w:t>
-            </w:r>
+            <w:proofErr w:type="spellStart"/>
+            <w:r>
+              <w:rPr>
+                <w:b/>
+                <w:bCs/>
+              </w:rPr>
+              <w:t>Story</w:t>
+            </w:r>
+            <w:proofErr w:type="spellEnd"/>
+            <w:r>
+              <w:rPr>
+                <w:b/>
+                <w:bCs/>
+              </w:rPr>
+              <w:t xml:space="preserve"> </w:t>
+            </w:r>
+            <w:proofErr w:type="spellStart"/>
+            <w:r>
+              <w:rPr>
+                <w:b/>
+                <w:bCs/>
+              </w:rPr>
+              <w:t>Points</w:t>
+            </w:r>
+            <w:proofErr w:type="spellEnd"/>
             <w:r>
               <w:t>:</w:t>
             </w:r>
@@ -9357,13 +10011,31 @@
             <w:pPr>
               <w:cnfStyle w:val="000000100000" w:firstRow="0" w:lastRow="0" w:firstColumn="0" w:lastColumn="0" w:oddVBand="0" w:evenVBand="0" w:oddHBand="1" w:evenHBand="0" w:firstRowFirstColumn="0" w:firstRowLastColumn="0" w:lastRowFirstColumn="0" w:lastRowLastColumn="0"/>
             </w:pPr>
-            <w:r>
-              <w:rPr>
-                <w:b/>
-                <w:bCs/>
-              </w:rPr>
-              <w:t>Story Points</w:t>
-            </w:r>
+            <w:proofErr w:type="spellStart"/>
+            <w:r>
+              <w:rPr>
+                <w:b/>
+                <w:bCs/>
+              </w:rPr>
+              <w:t>Story</w:t>
+            </w:r>
+            <w:proofErr w:type="spellEnd"/>
+            <w:r>
+              <w:rPr>
+                <w:b/>
+                <w:bCs/>
+              </w:rPr>
+              <w:t xml:space="preserve"> </w:t>
+            </w:r>
+            <w:proofErr w:type="spellStart"/>
+            <w:r>
+              <w:rPr>
+                <w:b/>
+                <w:bCs/>
+              </w:rPr>
+              <w:t>Points</w:t>
+            </w:r>
+            <w:proofErr w:type="spellEnd"/>
             <w:r>
               <w:t>:</w:t>
             </w:r>
@@ -9529,13 +10201,31 @@
             <w:pPr>
               <w:cnfStyle w:val="000000100000" w:firstRow="0" w:lastRow="0" w:firstColumn="0" w:lastColumn="0" w:oddVBand="0" w:evenVBand="0" w:oddHBand="1" w:evenHBand="0" w:firstRowFirstColumn="0" w:firstRowLastColumn="0" w:lastRowFirstColumn="0" w:lastRowLastColumn="0"/>
             </w:pPr>
-            <w:r>
-              <w:rPr>
-                <w:b/>
-                <w:bCs/>
-              </w:rPr>
-              <w:t>Story Points</w:t>
-            </w:r>
+            <w:proofErr w:type="spellStart"/>
+            <w:r>
+              <w:rPr>
+                <w:b/>
+                <w:bCs/>
+              </w:rPr>
+              <w:t>Story</w:t>
+            </w:r>
+            <w:proofErr w:type="spellEnd"/>
+            <w:r>
+              <w:rPr>
+                <w:b/>
+                <w:bCs/>
+              </w:rPr>
+              <w:t xml:space="preserve"> </w:t>
+            </w:r>
+            <w:proofErr w:type="spellStart"/>
+            <w:r>
+              <w:rPr>
+                <w:b/>
+                <w:bCs/>
+              </w:rPr>
+              <w:t>Points</w:t>
+            </w:r>
+            <w:proofErr w:type="spellEnd"/>
             <w:r>
               <w:t>:</w:t>
             </w:r>
@@ -9644,7 +10334,23 @@
                 <w:b w:val="0"/>
                 <w:bCs w:val="0"/>
               </w:rPr>
-              <w:t>Deverá atribuir  a função, se sera cliente ou funcionário e se for funcionário que cargo esta esta associado</w:t>
+              <w:t xml:space="preserve">Deverá atribuir  a função, se </w:t>
+            </w:r>
+            <w:proofErr w:type="spellStart"/>
+            <w:r>
+              <w:rPr>
+                <w:b w:val="0"/>
+                <w:bCs w:val="0"/>
+              </w:rPr>
+              <w:t>sera</w:t>
+            </w:r>
+            <w:proofErr w:type="spellEnd"/>
+            <w:r>
+              <w:rPr>
+                <w:b w:val="0"/>
+                <w:bCs w:val="0"/>
+              </w:rPr>
+              <w:t xml:space="preserve"> cliente ou funcionário e se for funcionário que cargo esta esta associado</w:t>
             </w:r>
           </w:p>
           <w:p/>
@@ -9819,11 +10525,11 @@
       <w:pPr>
         <w:pStyle w:val="Ttulo1"/>
       </w:pPr>
-      <w:bookmarkStart w:id="13" w:name="_Toc52370100"/>
+      <w:bookmarkStart w:id="12" w:name="_Toc52370100"/>
       <w:r>
         <w:t>Use Cases</w:t>
       </w:r>
-      <w:bookmarkEnd w:id="13"/>
+      <w:bookmarkEnd w:id="12"/>
     </w:p>
     <w:p>
       <w:r>
@@ -9909,12 +10615,20 @@
           <w:lang w:val="en-US"/>
         </w:rPr>
       </w:pPr>
-      <w:bookmarkStart w:id="14" w:name="_Toc51941841"/>
+      <w:bookmarkStart w:id="13" w:name="_Toc51941841"/>
+      <w:proofErr w:type="spellStart"/>
       <w:r>
         <w:rPr>
           <w:lang w:val="en-US"/>
         </w:rPr>
-        <w:t xml:space="preserve">Figura </w:t>
+        <w:t>Figura</w:t>
+      </w:r>
+      <w:proofErr w:type="spellEnd"/>
+      <w:r>
+        <w:rPr>
+          <w:lang w:val="en-US"/>
+        </w:rPr>
+        <w:t xml:space="preserve"> </w:t>
       </w:r>
       <w:r>
         <w:fldChar w:fldCharType="begin"/>
@@ -9959,7 +10673,7 @@
         </w:rPr>
         <w:t>iagram</w:t>
       </w:r>
-      <w:bookmarkEnd w:id="14"/>
+      <w:bookmarkEnd w:id="13"/>
     </w:p>
     <w:p>
       <w:pPr>
@@ -9993,8 +10707,13 @@
             <w:pPr>
               <w:jc w:val="right"/>
             </w:pPr>
-            <w:r>
-              <w:t>Title:</w:t>
+            <w:proofErr w:type="spellStart"/>
+            <w:r>
+              <w:t>Title</w:t>
+            </w:r>
+            <w:proofErr w:type="spellEnd"/>
+            <w:r>
+              <w:t>:</w:t>
             </w:r>
           </w:p>
         </w:tc>
@@ -10180,9 +10899,11 @@
             <w:pPr>
               <w:jc w:val="right"/>
             </w:pPr>
+            <w:proofErr w:type="spellStart"/>
             <w:r>
               <w:t>Preconditions</w:t>
             </w:r>
+            <w:proofErr w:type="spellEnd"/>
             <w:r>
               <w:t>:</w:t>
             </w:r>
@@ -10237,8 +10958,13 @@
             <w:pPr>
               <w:jc w:val="right"/>
             </w:pPr>
-            <w:r>
-              <w:t>Postconditions:</w:t>
+            <w:proofErr w:type="spellStart"/>
+            <w:r>
+              <w:t>Postconditions</w:t>
+            </w:r>
+            <w:proofErr w:type="spellEnd"/>
+            <w:r>
+              <w:t>:</w:t>
             </w:r>
           </w:p>
         </w:tc>
@@ -10296,8 +11022,29 @@
             <w:pPr>
               <w:jc w:val="right"/>
             </w:pPr>
-            <w:r>
-              <w:t>Main Success Scenario:</w:t>
+            <w:proofErr w:type="spellStart"/>
+            <w:r>
+              <w:t>Main</w:t>
+            </w:r>
+            <w:proofErr w:type="spellEnd"/>
+            <w:r>
+              <w:t xml:space="preserve"> </w:t>
+            </w:r>
+            <w:proofErr w:type="spellStart"/>
+            <w:r>
+              <w:t>Success</w:t>
+            </w:r>
+            <w:proofErr w:type="spellEnd"/>
+            <w:r>
+              <w:t xml:space="preserve"> </w:t>
+            </w:r>
+            <w:proofErr w:type="spellStart"/>
+            <w:r>
+              <w:t>Scenario</w:t>
+            </w:r>
+            <w:proofErr w:type="spellEnd"/>
+            <w:r>
+              <w:t>:</w:t>
             </w:r>
           </w:p>
         </w:tc>
@@ -10395,8 +11142,13 @@
             <w:pPr>
               <w:jc w:val="right"/>
             </w:pPr>
-            <w:r>
-              <w:t>Extensions:</w:t>
+            <w:proofErr w:type="spellStart"/>
+            <w:r>
+              <w:t>Extensions</w:t>
+            </w:r>
+            <w:proofErr w:type="spellEnd"/>
+            <w:r>
+              <w:t>:</w:t>
             </w:r>
           </w:p>
         </w:tc>
@@ -10465,11 +11217,11 @@
       <w:pPr>
         <w:pStyle w:val="Ttulo1"/>
       </w:pPr>
-      <w:bookmarkStart w:id="15" w:name="_Toc52370101"/>
+      <w:bookmarkStart w:id="14" w:name="_Toc52370101"/>
       <w:r>
         <w:t>Diagrama de Classes e Modelo de Dados</w:t>
       </w:r>
-      <w:bookmarkEnd w:id="15"/>
+      <w:bookmarkEnd w:id="14"/>
     </w:p>
     <w:p>
       <w:r>
@@ -10501,7 +11253,6 @@
         <w:rPr>
           <w:noProof/>
         </w:rPr>
-        <w:lastRenderedPageBreak/>
         <w:drawing>
           <wp:inline distT="0" distB="0" distL="0" distR="0" wp14:anchorId="6D23D065" wp14:editId="11FE9FA4">
             <wp:extent cx="4561951" cy="3891047"/>
@@ -10549,22 +11300,35 @@
       <w:pPr>
         <w:pStyle w:val="Legenda"/>
       </w:pPr>
-      <w:bookmarkStart w:id="16" w:name="_Toc51941842"/>
+      <w:bookmarkStart w:id="15" w:name="_Toc51941842"/>
       <w:r>
         <w:t xml:space="preserve">Figura </w:t>
       </w:r>
-      <w:fldSimple w:instr=" SEQ Figura \* ARABIC ">
-        <w:r>
-          <w:rPr>
-            <w:noProof/>
-          </w:rPr>
-          <w:t>2</w:t>
-        </w:r>
-      </w:fldSimple>
+      <w:r>
+        <w:fldChar w:fldCharType="begin"/>
+      </w:r>
+      <w:r>
+        <w:instrText xml:space="preserve"> SEQ Figura \* ARABIC </w:instrText>
+      </w:r>
+      <w:r>
+        <w:fldChar w:fldCharType="separate"/>
+      </w:r>
+      <w:r>
+        <w:rPr>
+          <w:noProof/>
+        </w:rPr>
+        <w:t>2</w:t>
+      </w:r>
+      <w:r>
+        <w:rPr>
+          <w:noProof/>
+        </w:rPr>
+        <w:fldChar w:fldCharType="end"/>
+      </w:r>
       <w:r>
         <w:t xml:space="preserve"> – Diagrama de classes do projeto</w:t>
       </w:r>
-      <w:bookmarkEnd w:id="16"/>
+      <w:bookmarkEnd w:id="15"/>
     </w:p>
     <w:p/>
     <w:p/>
@@ -10572,14 +11336,21 @@
       <w:pPr>
         <w:pStyle w:val="Ttulo1"/>
       </w:pPr>
-      <w:bookmarkStart w:id="17" w:name="_Toc52370102"/>
+      <w:bookmarkStart w:id="16" w:name="_Toc52370102"/>
+      <w:proofErr w:type="spellStart"/>
       <w:r>
         <w:t>Wireframes</w:t>
       </w:r>
-      <w:r>
-        <w:t>/Mockups</w:t>
-      </w:r>
-      <w:bookmarkEnd w:id="17"/>
+      <w:proofErr w:type="spellEnd"/>
+      <w:r>
+        <w:t>/</w:t>
+      </w:r>
+      <w:proofErr w:type="spellStart"/>
+      <w:r>
+        <w:t>Mockups</w:t>
+      </w:r>
+      <w:bookmarkEnd w:id="16"/>
+      <w:proofErr w:type="spellEnd"/>
     </w:p>
     <w:p>
       <w:r>
@@ -10588,18 +11359,28 @@
         </w:rPr>
         <w:t>&lt;</w:t>
       </w:r>
+      <w:proofErr w:type="spellStart"/>
       <w:r>
         <w:rPr>
           <w:highlight w:val="yellow"/>
         </w:rPr>
         <w:t>Wireframes</w:t>
       </w:r>
+      <w:proofErr w:type="spellEnd"/>
       <w:r>
         <w:rPr>
           <w:highlight w:val="yellow"/>
         </w:rPr>
-        <w:t>/Mockups</w:t>
-      </w:r>
+        <w:t>/</w:t>
+      </w:r>
+      <w:proofErr w:type="spellStart"/>
+      <w:r>
+        <w:rPr>
+          <w:highlight w:val="yellow"/>
+        </w:rPr>
+        <w:t>Mockups</w:t>
+      </w:r>
+      <w:proofErr w:type="spellEnd"/>
       <w:r>
         <w:rPr>
           <w:highlight w:val="yellow"/>
@@ -10638,7 +11419,7 @@
 </file>
 
 <file path=word/endnotes.xml><?xml version="1.0" encoding="utf-8"?>
-<w:endnotes xmlns:wpc="http://schemas.microsoft.com/office/word/2010/wordprocessingCanvas" xmlns:cx="http://schemas.microsoft.com/office/drawing/2014/chartex" xmlns:cx1="http://schemas.microsoft.com/office/drawing/2015/9/8/chartex" xmlns:cx2="http://schemas.microsoft.com/office/drawing/2015/10/21/chartex" xmlns:cx3="http://schemas.microsoft.com/office/drawing/2016/5/9/chartex" xmlns:cx4="http://schemas.microsoft.com/office/drawing/2016/5/10/chartex" xmlns:cx5="http://schemas.microsoft.com/office/drawing/2016/5/11/chartex" xmlns:cx6="http://schemas.microsoft.com/office/drawing/2016/5/12/chartex" xmlns:cx7="http://schemas.microsoft.com/office/drawing/2016/5/13/chartex" xmlns:cx8="http://schemas.microsoft.com/office/drawing/2016/5/14/chartex" xmlns:mc="http://schemas.openxmlformats.org/markup-compatibility/2006" xmlns:aink="http://schemas.microsoft.com/office/drawing/2016/ink" xmlns:am3d="http://schemas.microsoft.com/office/drawing/2017/model3d" xmlns:o="urn:schemas-microsoft-com:office:office" xmlns:r="http://schemas.openxmlformats.org/officeDocument/2006/relationships" xmlns:m="http://schemas.openxmlformats.org/officeDocument/2006/math" xmlns:v="urn:schemas-microsoft-com:vml" xmlns:wp14="http://schemas.microsoft.com/office/word/2010/wordprocessingDrawing" xmlns:wp="http://schemas.openxmlformats.org/drawingml/2006/wordprocessingDrawing" xmlns:w10="urn:schemas-microsoft-com:office:word" xmlns:w="http://schemas.openxmlformats.org/wordprocessingml/2006/main" xmlns:w14="http://schemas.microsoft.com/office/word/2010/wordml" xmlns:w15="http://schemas.microsoft.com/office/word/2012/wordml" xmlns:w16cid="http://schemas.microsoft.com/office/word/2016/wordml/cid" xmlns:w16se="http://schemas.microsoft.com/office/word/2015/wordml/symex" xmlns:wpg="http://schemas.microsoft.com/office/word/2010/wordprocessingGroup" xmlns:wpi="http://schemas.microsoft.com/office/word/2010/wordprocessingInk" xmlns:wne="http://schemas.microsoft.com/office/word/2006/wordml" xmlns:wps="http://schemas.microsoft.com/office/word/2010/wordprocessingShape" mc:Ignorable="w14 w15 w16se w16cid wp14">
+<w:endnotes xmlns:wpc="http://schemas.microsoft.com/office/word/2010/wordprocessingCanvas" xmlns:cx="http://schemas.microsoft.com/office/drawing/2014/chartex" xmlns:cx1="http://schemas.microsoft.com/office/drawing/2015/9/8/chartex" xmlns:cx2="http://schemas.microsoft.com/office/drawing/2015/10/21/chartex" xmlns:cx3="http://schemas.microsoft.com/office/drawing/2016/5/9/chartex" xmlns:cx4="http://schemas.microsoft.com/office/drawing/2016/5/10/chartex" xmlns:cx5="http://schemas.microsoft.com/office/drawing/2016/5/11/chartex" xmlns:cx6="http://schemas.microsoft.com/office/drawing/2016/5/12/chartex" xmlns:cx7="http://schemas.microsoft.com/office/drawing/2016/5/13/chartex" xmlns:cx8="http://schemas.microsoft.com/office/drawing/2016/5/14/chartex" xmlns:mc="http://schemas.openxmlformats.org/markup-compatibility/2006" xmlns:aink="http://schemas.microsoft.com/office/drawing/2016/ink" xmlns:am3d="http://schemas.microsoft.com/office/drawing/2017/model3d" xmlns:o="urn:schemas-microsoft-com:office:office" xmlns:r="http://schemas.openxmlformats.org/officeDocument/2006/relationships" xmlns:m="http://schemas.openxmlformats.org/officeDocument/2006/math" xmlns:v="urn:schemas-microsoft-com:vml" xmlns:wp14="http://schemas.microsoft.com/office/word/2010/wordprocessingDrawing" xmlns:wp="http://schemas.openxmlformats.org/drawingml/2006/wordprocessingDrawing" xmlns:w10="urn:schemas-microsoft-com:office:word" xmlns:w="http://schemas.openxmlformats.org/wordprocessingml/2006/main" xmlns:w14="http://schemas.microsoft.com/office/word/2010/wordml" xmlns:w15="http://schemas.microsoft.com/office/word/2012/wordml" xmlns:w16cex="http://schemas.microsoft.com/office/word/2018/wordml/cex" xmlns:w16cid="http://schemas.microsoft.com/office/word/2016/wordml/cid" xmlns:w16="http://schemas.microsoft.com/office/word/2018/wordml" xmlns:w16se="http://schemas.microsoft.com/office/word/2015/wordml/symex" xmlns:wpg="http://schemas.microsoft.com/office/word/2010/wordprocessingGroup" xmlns:wpi="http://schemas.microsoft.com/office/word/2010/wordprocessingInk" xmlns:wne="http://schemas.microsoft.com/office/word/2006/wordml" xmlns:wps="http://schemas.microsoft.com/office/word/2010/wordprocessingShape" mc:Ignorable="w14 w15 w16se w16cid w16 w16cex wp14">
   <w:endnote w:type="separator" w:id="-1">
     <w:p>
       <w:r>
@@ -10657,7 +11438,7 @@
 </file>
 
 <file path=word/footer1.xml><?xml version="1.0" encoding="utf-8"?>
-<w:ftr xmlns:wpc="http://schemas.microsoft.com/office/word/2010/wordprocessingCanvas" xmlns:cx="http://schemas.microsoft.com/office/drawing/2014/chartex" xmlns:cx1="http://schemas.microsoft.com/office/drawing/2015/9/8/chartex" xmlns:cx2="http://schemas.microsoft.com/office/drawing/2015/10/21/chartex" xmlns:cx3="http://schemas.microsoft.com/office/drawing/2016/5/9/chartex" xmlns:cx4="http://schemas.microsoft.com/office/drawing/2016/5/10/chartex" xmlns:cx5="http://schemas.microsoft.com/office/drawing/2016/5/11/chartex" xmlns:cx6="http://schemas.microsoft.com/office/drawing/2016/5/12/chartex" xmlns:cx7="http://schemas.microsoft.com/office/drawing/2016/5/13/chartex" xmlns:cx8="http://schemas.microsoft.com/office/drawing/2016/5/14/chartex" xmlns:mc="http://schemas.openxmlformats.org/markup-compatibility/2006" xmlns:aink="http://schemas.microsoft.com/office/drawing/2016/ink" xmlns:am3d="http://schemas.microsoft.com/office/drawing/2017/model3d" xmlns:o="urn:schemas-microsoft-com:office:office" xmlns:r="http://schemas.openxmlformats.org/officeDocument/2006/relationships" xmlns:m="http://schemas.openxmlformats.org/officeDocument/2006/math" xmlns:v="urn:schemas-microsoft-com:vml" xmlns:wp14="http://schemas.microsoft.com/office/word/2010/wordprocessingDrawing" xmlns:wp="http://schemas.openxmlformats.org/drawingml/2006/wordprocessingDrawing" xmlns:w10="urn:schemas-microsoft-com:office:word" xmlns:w="http://schemas.openxmlformats.org/wordprocessingml/2006/main" xmlns:w14="http://schemas.microsoft.com/office/word/2010/wordml" xmlns:w15="http://schemas.microsoft.com/office/word/2012/wordml" xmlns:w16cid="http://schemas.microsoft.com/office/word/2016/wordml/cid" xmlns:w16se="http://schemas.microsoft.com/office/word/2015/wordml/symex" xmlns:wpg="http://schemas.microsoft.com/office/word/2010/wordprocessingGroup" xmlns:wpi="http://schemas.microsoft.com/office/word/2010/wordprocessingInk" xmlns:wne="http://schemas.microsoft.com/office/word/2006/wordml" xmlns:wps="http://schemas.microsoft.com/office/word/2010/wordprocessingShape" mc:Ignorable="w14 w15 w16se w16cid wp14">
+<w:ftr xmlns:wpc="http://schemas.microsoft.com/office/word/2010/wordprocessingCanvas" xmlns:cx="http://schemas.microsoft.com/office/drawing/2014/chartex" xmlns:cx1="http://schemas.microsoft.com/office/drawing/2015/9/8/chartex" xmlns:cx2="http://schemas.microsoft.com/office/drawing/2015/10/21/chartex" xmlns:cx3="http://schemas.microsoft.com/office/drawing/2016/5/9/chartex" xmlns:cx4="http://schemas.microsoft.com/office/drawing/2016/5/10/chartex" xmlns:cx5="http://schemas.microsoft.com/office/drawing/2016/5/11/chartex" xmlns:cx6="http://schemas.microsoft.com/office/drawing/2016/5/12/chartex" xmlns:cx7="http://schemas.microsoft.com/office/drawing/2016/5/13/chartex" xmlns:cx8="http://schemas.microsoft.com/office/drawing/2016/5/14/chartex" xmlns:mc="http://schemas.openxmlformats.org/markup-compatibility/2006" xmlns:aink="http://schemas.microsoft.com/office/drawing/2016/ink" xmlns:am3d="http://schemas.microsoft.com/office/drawing/2017/model3d" xmlns:o="urn:schemas-microsoft-com:office:office" xmlns:r="http://schemas.openxmlformats.org/officeDocument/2006/relationships" xmlns:m="http://schemas.openxmlformats.org/officeDocument/2006/math" xmlns:v="urn:schemas-microsoft-com:vml" xmlns:wp14="http://schemas.microsoft.com/office/word/2010/wordprocessingDrawing" xmlns:wp="http://schemas.openxmlformats.org/drawingml/2006/wordprocessingDrawing" xmlns:w10="urn:schemas-microsoft-com:office:word" xmlns:w="http://schemas.openxmlformats.org/wordprocessingml/2006/main" xmlns:w14="http://schemas.microsoft.com/office/word/2010/wordml" xmlns:w15="http://schemas.microsoft.com/office/word/2012/wordml" xmlns:w16cex="http://schemas.microsoft.com/office/word/2018/wordml/cex" xmlns:w16cid="http://schemas.microsoft.com/office/word/2016/wordml/cid" xmlns:w16="http://schemas.microsoft.com/office/word/2018/wordml" xmlns:w16se="http://schemas.microsoft.com/office/word/2015/wordml/symex" xmlns:wpg="http://schemas.microsoft.com/office/word/2010/wordprocessingGroup" xmlns:wpi="http://schemas.microsoft.com/office/word/2010/wordprocessingInk" xmlns:wne="http://schemas.microsoft.com/office/word/2006/wordml" xmlns:wps="http://schemas.microsoft.com/office/word/2010/wordprocessingShape" mc:Ignorable="w14 w15 w16se w16cid w16 w16cex wp14">
   <w:p>
     <w:pPr>
       <w:pStyle w:val="Rodap"/>
@@ -10738,7 +11519,7 @@
 </file>
 
 <file path=word/footer2.xml><?xml version="1.0" encoding="utf-8"?>
-<w:ftr xmlns:wpc="http://schemas.microsoft.com/office/word/2010/wordprocessingCanvas" xmlns:cx="http://schemas.microsoft.com/office/drawing/2014/chartex" xmlns:cx1="http://schemas.microsoft.com/office/drawing/2015/9/8/chartex" xmlns:cx2="http://schemas.microsoft.com/office/drawing/2015/10/21/chartex" xmlns:cx3="http://schemas.microsoft.com/office/drawing/2016/5/9/chartex" xmlns:cx4="http://schemas.microsoft.com/office/drawing/2016/5/10/chartex" xmlns:cx5="http://schemas.microsoft.com/office/drawing/2016/5/11/chartex" xmlns:cx6="http://schemas.microsoft.com/office/drawing/2016/5/12/chartex" xmlns:cx7="http://schemas.microsoft.com/office/drawing/2016/5/13/chartex" xmlns:cx8="http://schemas.microsoft.com/office/drawing/2016/5/14/chartex" xmlns:mc="http://schemas.openxmlformats.org/markup-compatibility/2006" xmlns:aink="http://schemas.microsoft.com/office/drawing/2016/ink" xmlns:am3d="http://schemas.microsoft.com/office/drawing/2017/model3d" xmlns:o="urn:schemas-microsoft-com:office:office" xmlns:r="http://schemas.openxmlformats.org/officeDocument/2006/relationships" xmlns:m="http://schemas.openxmlformats.org/officeDocument/2006/math" xmlns:v="urn:schemas-microsoft-com:vml" xmlns:wp14="http://schemas.microsoft.com/office/word/2010/wordprocessingDrawing" xmlns:wp="http://schemas.openxmlformats.org/drawingml/2006/wordprocessingDrawing" xmlns:w10="urn:schemas-microsoft-com:office:word" xmlns:w="http://schemas.openxmlformats.org/wordprocessingml/2006/main" xmlns:w14="http://schemas.microsoft.com/office/word/2010/wordml" xmlns:w15="http://schemas.microsoft.com/office/word/2012/wordml" xmlns:w16cid="http://schemas.microsoft.com/office/word/2016/wordml/cid" xmlns:w16se="http://schemas.microsoft.com/office/word/2015/wordml/symex" xmlns:wpg="http://schemas.microsoft.com/office/word/2010/wordprocessingGroup" xmlns:wpi="http://schemas.microsoft.com/office/word/2010/wordprocessingInk" xmlns:wne="http://schemas.microsoft.com/office/word/2006/wordml" xmlns:wps="http://schemas.microsoft.com/office/word/2010/wordprocessingShape" mc:Ignorable="w14 w15 w16se w16cid wp14">
+<w:ftr xmlns:wpc="http://schemas.microsoft.com/office/word/2010/wordprocessingCanvas" xmlns:cx="http://schemas.microsoft.com/office/drawing/2014/chartex" xmlns:cx1="http://schemas.microsoft.com/office/drawing/2015/9/8/chartex" xmlns:cx2="http://schemas.microsoft.com/office/drawing/2015/10/21/chartex" xmlns:cx3="http://schemas.microsoft.com/office/drawing/2016/5/9/chartex" xmlns:cx4="http://schemas.microsoft.com/office/drawing/2016/5/10/chartex" xmlns:cx5="http://schemas.microsoft.com/office/drawing/2016/5/11/chartex" xmlns:cx6="http://schemas.microsoft.com/office/drawing/2016/5/12/chartex" xmlns:cx7="http://schemas.microsoft.com/office/drawing/2016/5/13/chartex" xmlns:cx8="http://schemas.microsoft.com/office/drawing/2016/5/14/chartex" xmlns:mc="http://schemas.openxmlformats.org/markup-compatibility/2006" xmlns:aink="http://schemas.microsoft.com/office/drawing/2016/ink" xmlns:am3d="http://schemas.microsoft.com/office/drawing/2017/model3d" xmlns:o="urn:schemas-microsoft-com:office:office" xmlns:r="http://schemas.openxmlformats.org/officeDocument/2006/relationships" xmlns:m="http://schemas.openxmlformats.org/officeDocument/2006/math" xmlns:v="urn:schemas-microsoft-com:vml" xmlns:wp14="http://schemas.microsoft.com/office/word/2010/wordprocessingDrawing" xmlns:wp="http://schemas.openxmlformats.org/drawingml/2006/wordprocessingDrawing" xmlns:w10="urn:schemas-microsoft-com:office:word" xmlns:w="http://schemas.openxmlformats.org/wordprocessingml/2006/main" xmlns:w14="http://schemas.microsoft.com/office/word/2010/wordml" xmlns:w15="http://schemas.microsoft.com/office/word/2012/wordml" xmlns:w16cex="http://schemas.microsoft.com/office/word/2018/wordml/cex" xmlns:w16cid="http://schemas.microsoft.com/office/word/2016/wordml/cid" xmlns:w16="http://schemas.microsoft.com/office/word/2018/wordml" xmlns:w16se="http://schemas.microsoft.com/office/word/2015/wordml/symex" xmlns:wpg="http://schemas.microsoft.com/office/word/2010/wordprocessingGroup" xmlns:wpi="http://schemas.microsoft.com/office/word/2010/wordprocessingInk" xmlns:wne="http://schemas.microsoft.com/office/word/2006/wordml" xmlns:wps="http://schemas.microsoft.com/office/word/2010/wordprocessingShape" mc:Ignorable="w14 w15 w16se w16cid w16 w16cex wp14">
   <w:p>
     <w:pPr>
       <w:pStyle w:val="Rodap"/>
@@ -10819,7 +11600,7 @@
 </file>
 
 <file path=word/footnotes.xml><?xml version="1.0" encoding="utf-8"?>
-<w:footnotes xmlns:wpc="http://schemas.microsoft.com/office/word/2010/wordprocessingCanvas" xmlns:cx="http://schemas.microsoft.com/office/drawing/2014/chartex" xmlns:cx1="http://schemas.microsoft.com/office/drawing/2015/9/8/chartex" xmlns:cx2="http://schemas.microsoft.com/office/drawing/2015/10/21/chartex" xmlns:cx3="http://schemas.microsoft.com/office/drawing/2016/5/9/chartex" xmlns:cx4="http://schemas.microsoft.com/office/drawing/2016/5/10/chartex" xmlns:cx5="http://schemas.microsoft.com/office/drawing/2016/5/11/chartex" xmlns:cx6="http://schemas.microsoft.com/office/drawing/2016/5/12/chartex" xmlns:cx7="http://schemas.microsoft.com/office/drawing/2016/5/13/chartex" xmlns:cx8="http://schemas.microsoft.com/office/drawing/2016/5/14/chartex" xmlns:mc="http://schemas.openxmlformats.org/markup-compatibility/2006" xmlns:aink="http://schemas.microsoft.com/office/drawing/2016/ink" xmlns:am3d="http://schemas.microsoft.com/office/drawing/2017/model3d" xmlns:o="urn:schemas-microsoft-com:office:office" xmlns:r="http://schemas.openxmlformats.org/officeDocument/2006/relationships" xmlns:m="http://schemas.openxmlformats.org/officeDocument/2006/math" xmlns:v="urn:schemas-microsoft-com:vml" xmlns:wp14="http://schemas.microsoft.com/office/word/2010/wordprocessingDrawing" xmlns:wp="http://schemas.openxmlformats.org/drawingml/2006/wordprocessingDrawing" xmlns:w10="urn:schemas-microsoft-com:office:word" xmlns:w="http://schemas.openxmlformats.org/wordprocessingml/2006/main" xmlns:w14="http://schemas.microsoft.com/office/word/2010/wordml" xmlns:w15="http://schemas.microsoft.com/office/word/2012/wordml" xmlns:w16cid="http://schemas.microsoft.com/office/word/2016/wordml/cid" xmlns:w16se="http://schemas.microsoft.com/office/word/2015/wordml/symex" xmlns:wpg="http://schemas.microsoft.com/office/word/2010/wordprocessingGroup" xmlns:wpi="http://schemas.microsoft.com/office/word/2010/wordprocessingInk" xmlns:wne="http://schemas.microsoft.com/office/word/2006/wordml" xmlns:wps="http://schemas.microsoft.com/office/word/2010/wordprocessingShape" mc:Ignorable="w14 w15 w16se w16cid wp14">
+<w:footnotes xmlns:wpc="http://schemas.microsoft.com/office/word/2010/wordprocessingCanvas" xmlns:cx="http://schemas.microsoft.com/office/drawing/2014/chartex" xmlns:cx1="http://schemas.microsoft.com/office/drawing/2015/9/8/chartex" xmlns:cx2="http://schemas.microsoft.com/office/drawing/2015/10/21/chartex" xmlns:cx3="http://schemas.microsoft.com/office/drawing/2016/5/9/chartex" xmlns:cx4="http://schemas.microsoft.com/office/drawing/2016/5/10/chartex" xmlns:cx5="http://schemas.microsoft.com/office/drawing/2016/5/11/chartex" xmlns:cx6="http://schemas.microsoft.com/office/drawing/2016/5/12/chartex" xmlns:cx7="http://schemas.microsoft.com/office/drawing/2016/5/13/chartex" xmlns:cx8="http://schemas.microsoft.com/office/drawing/2016/5/14/chartex" xmlns:mc="http://schemas.openxmlformats.org/markup-compatibility/2006" xmlns:aink="http://schemas.microsoft.com/office/drawing/2016/ink" xmlns:am3d="http://schemas.microsoft.com/office/drawing/2017/model3d" xmlns:o="urn:schemas-microsoft-com:office:office" xmlns:r="http://schemas.openxmlformats.org/officeDocument/2006/relationships" xmlns:m="http://schemas.openxmlformats.org/officeDocument/2006/math" xmlns:v="urn:schemas-microsoft-com:vml" xmlns:wp14="http://schemas.microsoft.com/office/word/2010/wordprocessingDrawing" xmlns:wp="http://schemas.openxmlformats.org/drawingml/2006/wordprocessingDrawing" xmlns:w10="urn:schemas-microsoft-com:office:word" xmlns:w="http://schemas.openxmlformats.org/wordprocessingml/2006/main" xmlns:w14="http://schemas.microsoft.com/office/word/2010/wordml" xmlns:w15="http://schemas.microsoft.com/office/word/2012/wordml" xmlns:w16cex="http://schemas.microsoft.com/office/word/2018/wordml/cex" xmlns:w16cid="http://schemas.microsoft.com/office/word/2016/wordml/cid" xmlns:w16="http://schemas.microsoft.com/office/word/2018/wordml" xmlns:w16se="http://schemas.microsoft.com/office/word/2015/wordml/symex" xmlns:wpg="http://schemas.microsoft.com/office/word/2010/wordprocessingGroup" xmlns:wpi="http://schemas.microsoft.com/office/word/2010/wordprocessingInk" xmlns:wne="http://schemas.microsoft.com/office/word/2006/wordml" xmlns:wps="http://schemas.microsoft.com/office/word/2010/wordprocessingShape" mc:Ignorable="w14 w15 w16se w16cid w16 w16cex wp14">
   <w:footnote w:type="separator" w:id="-1">
     <w:p>
       <w:r>
@@ -10838,7 +11619,7 @@
 </file>
 
 <file path=word/header1.xml><?xml version="1.0" encoding="utf-8"?>
-<w:hdr xmlns:wpc="http://schemas.microsoft.com/office/word/2010/wordprocessingCanvas" xmlns:cx="http://schemas.microsoft.com/office/drawing/2014/chartex" xmlns:cx1="http://schemas.microsoft.com/office/drawing/2015/9/8/chartex" xmlns:cx2="http://schemas.microsoft.com/office/drawing/2015/10/21/chartex" xmlns:cx3="http://schemas.microsoft.com/office/drawing/2016/5/9/chartex" xmlns:cx4="http://schemas.microsoft.com/office/drawing/2016/5/10/chartex" xmlns:cx5="http://schemas.microsoft.com/office/drawing/2016/5/11/chartex" xmlns:cx6="http://schemas.microsoft.com/office/drawing/2016/5/12/chartex" xmlns:cx7="http://schemas.microsoft.com/office/drawing/2016/5/13/chartex" xmlns:cx8="http://schemas.microsoft.com/office/drawing/2016/5/14/chartex" xmlns:mc="http://schemas.openxmlformats.org/markup-compatibility/2006" xmlns:aink="http://schemas.microsoft.com/office/drawing/2016/ink" xmlns:am3d="http://schemas.microsoft.com/office/drawing/2017/model3d" xmlns:o="urn:schemas-microsoft-com:office:office" xmlns:r="http://schemas.openxmlformats.org/officeDocument/2006/relationships" xmlns:m="http://schemas.openxmlformats.org/officeDocument/2006/math" xmlns:v="urn:schemas-microsoft-com:vml" xmlns:wp14="http://schemas.microsoft.com/office/word/2010/wordprocessingDrawing" xmlns:wp="http://schemas.openxmlformats.org/drawingml/2006/wordprocessingDrawing" xmlns:w10="urn:schemas-microsoft-com:office:word" xmlns:w="http://schemas.openxmlformats.org/wordprocessingml/2006/main" xmlns:w14="http://schemas.microsoft.com/office/word/2010/wordml" xmlns:w15="http://schemas.microsoft.com/office/word/2012/wordml" xmlns:w16cid="http://schemas.microsoft.com/office/word/2016/wordml/cid" xmlns:w16se="http://schemas.microsoft.com/office/word/2015/wordml/symex" xmlns:wpg="http://schemas.microsoft.com/office/word/2010/wordprocessingGroup" xmlns:wpi="http://schemas.microsoft.com/office/word/2010/wordprocessingInk" xmlns:wne="http://schemas.microsoft.com/office/word/2006/wordml" xmlns:wps="http://schemas.microsoft.com/office/word/2010/wordprocessingShape" mc:Ignorable="w14 w15 w16se w16cid wp14">
+<w:hdr xmlns:wpc="http://schemas.microsoft.com/office/word/2010/wordprocessingCanvas" xmlns:cx="http://schemas.microsoft.com/office/drawing/2014/chartex" xmlns:cx1="http://schemas.microsoft.com/office/drawing/2015/9/8/chartex" xmlns:cx2="http://schemas.microsoft.com/office/drawing/2015/10/21/chartex" xmlns:cx3="http://schemas.microsoft.com/office/drawing/2016/5/9/chartex" xmlns:cx4="http://schemas.microsoft.com/office/drawing/2016/5/10/chartex" xmlns:cx5="http://schemas.microsoft.com/office/drawing/2016/5/11/chartex" xmlns:cx6="http://schemas.microsoft.com/office/drawing/2016/5/12/chartex" xmlns:cx7="http://schemas.microsoft.com/office/drawing/2016/5/13/chartex" xmlns:cx8="http://schemas.microsoft.com/office/drawing/2016/5/14/chartex" xmlns:mc="http://schemas.openxmlformats.org/markup-compatibility/2006" xmlns:aink="http://schemas.microsoft.com/office/drawing/2016/ink" xmlns:am3d="http://schemas.microsoft.com/office/drawing/2017/model3d" xmlns:o="urn:schemas-microsoft-com:office:office" xmlns:r="http://schemas.openxmlformats.org/officeDocument/2006/relationships" xmlns:m="http://schemas.openxmlformats.org/officeDocument/2006/math" xmlns:v="urn:schemas-microsoft-com:vml" xmlns:wp14="http://schemas.microsoft.com/office/word/2010/wordprocessingDrawing" xmlns:wp="http://schemas.openxmlformats.org/drawingml/2006/wordprocessingDrawing" xmlns:w10="urn:schemas-microsoft-com:office:word" xmlns:w="http://schemas.openxmlformats.org/wordprocessingml/2006/main" xmlns:w14="http://schemas.microsoft.com/office/word/2010/wordml" xmlns:w15="http://schemas.microsoft.com/office/word/2012/wordml" xmlns:w16cex="http://schemas.microsoft.com/office/word/2018/wordml/cex" xmlns:w16cid="http://schemas.microsoft.com/office/word/2016/wordml/cid" xmlns:w16="http://schemas.microsoft.com/office/word/2018/wordml" xmlns:w16se="http://schemas.microsoft.com/office/word/2015/wordml/symex" xmlns:wpg="http://schemas.microsoft.com/office/word/2010/wordprocessingGroup" xmlns:wpi="http://schemas.microsoft.com/office/word/2010/wordprocessingInk" xmlns:wne="http://schemas.microsoft.com/office/word/2006/wordml" xmlns:wps="http://schemas.microsoft.com/office/word/2010/wordprocessingShape" mc:Ignorable="w14 w15 w16se w16cid w16 w16cex wp14">
   <w:sdt>
     <w:sdtPr>
       <w:id w:val="-1340385987"/>
@@ -10847,6 +11628,7 @@
         <w:docPartUnique/>
       </w:docPartObj>
     </w:sdtPr>
+    <w:sdtEndPr/>
     <w:sdtContent>
       <w:p>
         <w:pPr>
@@ -11027,7 +11809,7 @@
 </file>
 
 <file path=word/numbering.xml><?xml version="1.0" encoding="utf-8"?>
-<w:numbering xmlns:wpc="http://schemas.microsoft.com/office/word/2010/wordprocessingCanvas" xmlns:cx="http://schemas.microsoft.com/office/drawing/2014/chartex" xmlns:cx1="http://schemas.microsoft.com/office/drawing/2015/9/8/chartex" xmlns:cx2="http://schemas.microsoft.com/office/drawing/2015/10/21/chartex" xmlns:cx3="http://schemas.microsoft.com/office/drawing/2016/5/9/chartex" xmlns:cx4="http://schemas.microsoft.com/office/drawing/2016/5/10/chartex" xmlns:cx5="http://schemas.microsoft.com/office/drawing/2016/5/11/chartex" xmlns:cx6="http://schemas.microsoft.com/office/drawing/2016/5/12/chartex" xmlns:cx7="http://schemas.microsoft.com/office/drawing/2016/5/13/chartex" xmlns:cx8="http://schemas.microsoft.com/office/drawing/2016/5/14/chartex" xmlns:mc="http://schemas.openxmlformats.org/markup-compatibility/2006" xmlns:aink="http://schemas.microsoft.com/office/drawing/2016/ink" xmlns:am3d="http://schemas.microsoft.com/office/drawing/2017/model3d" xmlns:o="urn:schemas-microsoft-com:office:office" xmlns:r="http://schemas.openxmlformats.org/officeDocument/2006/relationships" xmlns:m="http://schemas.openxmlformats.org/officeDocument/2006/math" xmlns:v="urn:schemas-microsoft-com:vml" xmlns:wp14="http://schemas.microsoft.com/office/word/2010/wordprocessingDrawing" xmlns:wp="http://schemas.openxmlformats.org/drawingml/2006/wordprocessingDrawing" xmlns:w10="urn:schemas-microsoft-com:office:word" xmlns:w="http://schemas.openxmlformats.org/wordprocessingml/2006/main" xmlns:w14="http://schemas.microsoft.com/office/word/2010/wordml" xmlns:w15="http://schemas.microsoft.com/office/word/2012/wordml" xmlns:w16cid="http://schemas.microsoft.com/office/word/2016/wordml/cid" xmlns:w16se="http://schemas.microsoft.com/office/word/2015/wordml/symex" xmlns:wpg="http://schemas.microsoft.com/office/word/2010/wordprocessingGroup" xmlns:wpi="http://schemas.microsoft.com/office/word/2010/wordprocessingInk" xmlns:wne="http://schemas.microsoft.com/office/word/2006/wordml" xmlns:wps="http://schemas.microsoft.com/office/word/2010/wordprocessingShape" mc:Ignorable="w14 w15 w16se w16cid wp14">
+<w:numbering xmlns:wpc="http://schemas.microsoft.com/office/word/2010/wordprocessingCanvas" xmlns:cx="http://schemas.microsoft.com/office/drawing/2014/chartex" xmlns:cx1="http://schemas.microsoft.com/office/drawing/2015/9/8/chartex" xmlns:cx2="http://schemas.microsoft.com/office/drawing/2015/10/21/chartex" xmlns:cx3="http://schemas.microsoft.com/office/drawing/2016/5/9/chartex" xmlns:cx4="http://schemas.microsoft.com/office/drawing/2016/5/10/chartex" xmlns:cx5="http://schemas.microsoft.com/office/drawing/2016/5/11/chartex" xmlns:cx6="http://schemas.microsoft.com/office/drawing/2016/5/12/chartex" xmlns:cx7="http://schemas.microsoft.com/office/drawing/2016/5/13/chartex" xmlns:cx8="http://schemas.microsoft.com/office/drawing/2016/5/14/chartex" xmlns:mc="http://schemas.openxmlformats.org/markup-compatibility/2006" xmlns:aink="http://schemas.microsoft.com/office/drawing/2016/ink" xmlns:am3d="http://schemas.microsoft.com/office/drawing/2017/model3d" xmlns:o="urn:schemas-microsoft-com:office:office" xmlns:r="http://schemas.openxmlformats.org/officeDocument/2006/relationships" xmlns:m="http://schemas.openxmlformats.org/officeDocument/2006/math" xmlns:v="urn:schemas-microsoft-com:vml" xmlns:wp14="http://schemas.microsoft.com/office/word/2010/wordprocessingDrawing" xmlns:wp="http://schemas.openxmlformats.org/drawingml/2006/wordprocessingDrawing" xmlns:w10="urn:schemas-microsoft-com:office:word" xmlns:w="http://schemas.openxmlformats.org/wordprocessingml/2006/main" xmlns:w14="http://schemas.microsoft.com/office/word/2010/wordml" xmlns:w15="http://schemas.microsoft.com/office/word/2012/wordml" xmlns:w16cex="http://schemas.microsoft.com/office/word/2018/wordml/cex" xmlns:w16cid="http://schemas.microsoft.com/office/word/2016/wordml/cid" xmlns:w16="http://schemas.microsoft.com/office/word/2018/wordml" xmlns:w16se="http://schemas.microsoft.com/office/word/2015/wordml/symex" xmlns:wpg="http://schemas.microsoft.com/office/word/2010/wordprocessingGroup" xmlns:wpi="http://schemas.microsoft.com/office/word/2010/wordprocessingInk" xmlns:wne="http://schemas.microsoft.com/office/word/2006/wordml" xmlns:wps="http://schemas.microsoft.com/office/word/2010/wordprocessingShape" mc:Ignorable="w14 w15 w16se w16cid w16 w16cex wp14">
   <w:abstractNum w:abstractNumId="0" w15:restartNumberingAfterBreak="0">
     <w:nsid w:val="030D304C"/>
     <w:multiLevelType w:val="hybridMultilevel"/>
@@ -12655,7 +13437,7 @@
 </file>
 
 <file path=word/styles.xml><?xml version="1.0" encoding="utf-8"?>
-<w:styles xmlns:mc="http://schemas.openxmlformats.org/markup-compatibility/2006" xmlns:r="http://schemas.openxmlformats.org/officeDocument/2006/relationships" xmlns:w="http://schemas.openxmlformats.org/wordprocessingml/2006/main" xmlns:w14="http://schemas.microsoft.com/office/word/2010/wordml" xmlns:w15="http://schemas.microsoft.com/office/word/2012/wordml" xmlns:w16cid="http://schemas.microsoft.com/office/word/2016/wordml/cid" xmlns:w16se="http://schemas.microsoft.com/office/word/2015/wordml/symex" mc:Ignorable="w14 w15 w16se w16cid">
+<w:styles xmlns:mc="http://schemas.openxmlformats.org/markup-compatibility/2006" xmlns:r="http://schemas.openxmlformats.org/officeDocument/2006/relationships" xmlns:w="http://schemas.openxmlformats.org/wordprocessingml/2006/main" xmlns:w14="http://schemas.microsoft.com/office/word/2010/wordml" xmlns:w15="http://schemas.microsoft.com/office/word/2012/wordml" xmlns:w16cex="http://schemas.microsoft.com/office/word/2018/wordml/cex" xmlns:w16cid="http://schemas.microsoft.com/office/word/2016/wordml/cid" xmlns:w16="http://schemas.microsoft.com/office/word/2018/wordml" xmlns:w16se="http://schemas.microsoft.com/office/word/2015/wordml/symex" mc:Ignorable="w14 w15 w16se w16cid w16 w16cex">
   <w:docDefaults>
     <w:rPrDefault>
       <w:rPr>

</xml_diff>

<commit_message>
Atualização user stories e no RBAC
</commit_message>
<xml_diff>
--- a/Documentos/IPL-TeSP-PSI-PSI-Template_Analise_v1.0.docx
+++ b/Documentos/IPL-TeSP-PSI-PSI-Template_Analise_v1.0.docx
@@ -5306,12 +5306,21 @@
       </w:r>
     </w:p>
     <w:p/>
+    <w:p/>
+    <w:p/>
+    <w:p/>
+    <w:p/>
+    <w:p/>
+    <w:p/>
+    <w:p/>
+    <w:p/>
     <w:p>
       <w:pPr>
         <w:pStyle w:val="Ttulo1"/>
       </w:pPr>
       <w:bookmarkStart w:id="9" w:name="_Toc52370098"/>
       <w:r>
+        <w:lastRenderedPageBreak/>
         <w:t>Requisitos do Sistema</w:t>
       </w:r>
       <w:bookmarkEnd w:id="9"/>
@@ -7548,6 +7557,19 @@
             <w:r>
               <w:t>Consultar faltas</w:t>
             </w:r>
+            <w:r>
+              <w:t xml:space="preserve"> (</w:t>
+            </w:r>
+            <w:r>
+              <w:rPr>
+                <w:b/>
+                <w:bCs/>
+              </w:rPr>
+              <w:t>EXTRA</w:t>
+            </w:r>
+            <w:r>
+              <w:t>)</w:t>
+            </w:r>
           </w:p>
         </w:tc>
         <w:tc>
@@ -7590,7 +7612,25 @@
               <w:cnfStyle w:val="000000000000" w:firstRow="0" w:lastRow="0" w:firstColumn="0" w:lastColumn="0" w:oddVBand="0" w:evenVBand="0" w:oddHBand="0" w:evenHBand="0" w:firstRowFirstColumn="0" w:firstRowLastColumn="0" w:lastRowFirstColumn="0" w:lastRowLastColumn="0"/>
             </w:pPr>
             <w:r>
-              <w:t>Consultar horários</w:t>
+              <w:t xml:space="preserve">Consultar </w:t>
+            </w:r>
+            <w:proofErr w:type="gramStart"/>
+            <w:r>
+              <w:t>horários</w:t>
+            </w:r>
+            <w:r>
+              <w:t>(</w:t>
+            </w:r>
+            <w:proofErr w:type="gramEnd"/>
+            <w:r>
+              <w:rPr>
+                <w:b/>
+                <w:bCs/>
+              </w:rPr>
+              <w:t>EXTRA</w:t>
+            </w:r>
+            <w:r>
+              <w:t>)</w:t>
             </w:r>
           </w:p>
         </w:tc>
@@ -7807,6 +7847,19 @@
               </w:rPr>
               <w:t>Atendedor de pedidos</w:t>
             </w:r>
+            <w:r>
+              <w:rPr>
+                <w:i/>
+                <w:iCs/>
+              </w:rPr>
+              <w:t xml:space="preserve"> </w:t>
+            </w:r>
+            <w:r>
+              <w:rPr>
+                <w:color w:val="4472C4" w:themeColor="accent1"/>
+              </w:rPr>
+              <w:t>(EXTRA)</w:t>
+            </w:r>
           </w:p>
         </w:tc>
         <w:tc>
@@ -8059,6 +8112,19 @@
               </w:rPr>
               <w:t>Cozinheiro</w:t>
             </w:r>
+            <w:r>
+              <w:rPr>
+                <w:i/>
+                <w:iCs/>
+              </w:rPr>
+              <w:t xml:space="preserve"> </w:t>
+            </w:r>
+            <w:r>
+              <w:rPr>
+                <w:color w:val="4472C4" w:themeColor="accent1"/>
+              </w:rPr>
+              <w:t>(EXTRA)</w:t>
+            </w:r>
           </w:p>
         </w:tc>
         <w:tc>
@@ -8309,6 +8375,15 @@
             </w:r>
             <w:r>
               <w:t>liente</w:t>
+            </w:r>
+            <w:r>
+              <w:t xml:space="preserve"> </w:t>
+            </w:r>
+            <w:r>
+              <w:rPr>
+                <w:color w:val="4472C4" w:themeColor="accent1"/>
+              </w:rPr>
+              <w:t>(EXTRA)</w:t>
             </w:r>
           </w:p>
         </w:tc>
@@ -8731,13 +8806,6 @@
         </w:tc>
       </w:tr>
     </w:tbl>
-    <w:p/>
-    <w:p/>
-    <w:p/>
-    <w:p/>
-    <w:p/>
-    <w:p/>
-    <w:p/>
     <w:p/>
     <w:p/>
     <w:p/>
@@ -8959,7 +9027,10 @@
               <w:t>Descrição:</w:t>
             </w:r>
             <w:r>
-              <w:t xml:space="preserve"> Como gerente quero fazer login.</w:t>
+              <w:t xml:space="preserve"> Como gerente quero fazer login</w:t>
+            </w:r>
+            <w:r>
+              <w:t xml:space="preserve"> para poder aceder á área de administração.</w:t>
             </w:r>
           </w:p>
           <w:p>
@@ -9109,7 +9180,16 @@
               <w:t xml:space="preserve"> </w:t>
             </w:r>
             <w:r>
-              <w:t>Como gerente quero poder adicionar utilizadores de forma a ficarem registados</w:t>
+              <w:t xml:space="preserve">Como gerente quero poder adicionar utilizadores </w:t>
+            </w:r>
+            <w:r>
+              <w:t xml:space="preserve">para </w:t>
+            </w:r>
+            <w:r>
+              <w:t>ficarem registados</w:t>
+            </w:r>
+            <w:r>
+              <w:t>.</w:t>
             </w:r>
           </w:p>
           <w:p>
@@ -9252,6 +9332,9 @@
             <w:r>
               <w:t>Como gerente quero poder editar utilizadores já criados</w:t>
             </w:r>
+            <w:r>
+              <w:t xml:space="preserve"> para poder alterar os dados.</w:t>
+            </w:r>
           </w:p>
           <w:p>
             <w:pPr>
@@ -9445,6 +9528,7 @@
               </w:numPr>
             </w:pPr>
             <w:r>
+              <w:lastRenderedPageBreak/>
               <w:t>Necessário consultar a lista de todos os utilizadores</w:t>
             </w:r>
           </w:p>
@@ -9537,19 +9621,21 @@
                 <w:b/>
                 <w:bCs/>
               </w:rPr>
-              <w:t>Descrição:</w:t>
-            </w:r>
-            <w:r>
-              <w:t xml:space="preserve"> </w:t>
-            </w:r>
-            <w:r>
-              <w:t xml:space="preserve">Como gerente quero poder </w:t>
-            </w:r>
-            <w:r>
-              <w:t>eliminar</w:t>
-            </w:r>
-            <w:r>
-              <w:t xml:space="preserve"> utilizadores </w:t>
+              <w:t>Descrição</w:t>
+            </w:r>
+            <w:r>
+              <w:rPr>
+                <w:b/>
+                <w:bCs/>
+                <w:highlight w:val="cyan"/>
+              </w:rPr>
+              <w:t>:</w:t>
+            </w:r>
+            <w:r>
+              <w:rPr>
+                <w:highlight w:val="cyan"/>
+              </w:rPr>
+              <w:t xml:space="preserve"> Como gerente quero poder eliminar utilizadores</w:t>
             </w:r>
           </w:p>
           <w:p>
@@ -9713,7 +9799,27 @@
               <w:t xml:space="preserve">Como gerente </w:t>
             </w:r>
             <w:r>
-              <w:t>quero poder criar perfis associando-os a utilizadores já criados</w:t>
+              <w:t>quero poder criar perfis</w:t>
+            </w:r>
+            <w:r>
+              <w:t xml:space="preserve"> para poder</w:t>
+            </w:r>
+            <w:r>
+              <w:t xml:space="preserve"> </w:t>
+            </w:r>
+            <w:proofErr w:type="gramStart"/>
+            <w:r>
+              <w:t>associa</w:t>
+            </w:r>
+            <w:r>
+              <w:t>-los</w:t>
+            </w:r>
+            <w:proofErr w:type="gramEnd"/>
+            <w:r>
+              <w:t xml:space="preserve"> </w:t>
+            </w:r>
+            <w:r>
+              <w:t>a utilizadores já criados</w:t>
             </w:r>
           </w:p>
           <w:p>
@@ -9869,7 +9975,25 @@
               <w:t xml:space="preserve"> </w:t>
             </w:r>
             <w:r>
-              <w:t>Como gerente quero poder editar perfis.</w:t>
+              <w:t xml:space="preserve">Como </w:t>
+            </w:r>
+            <w:r>
+              <w:rPr>
+                <w:highlight w:val="cyan"/>
+              </w:rPr>
+              <w:t>gerente quero poder editar perfis</w:t>
+            </w:r>
+            <w:r>
+              <w:rPr>
+                <w:highlight w:val="cyan"/>
+              </w:rPr>
+              <w:t xml:space="preserve"> para atualizar dados dos utilizadores</w:t>
+            </w:r>
+            <w:r>
+              <w:rPr>
+                <w:highlight w:val="cyan"/>
+              </w:rPr>
+              <w:t>.</w:t>
             </w:r>
           </w:p>
           <w:p>
@@ -10758,7 +10882,6 @@
                 <w:b/>
                 <w:bCs/>
               </w:rPr>
-              <w:lastRenderedPageBreak/>
               <w:t>Título:</w:t>
             </w:r>
           </w:p>
@@ -10922,6 +11045,8 @@
             </w:pPr>
           </w:p>
         </w:tc>
+        <w:bookmarkStart w:id="12" w:name="_GoBack"/>
+        <w:bookmarkEnd w:id="12"/>
       </w:tr>
       <w:tr>
         <w:tc>
@@ -11334,7 +11459,6 @@
                 <w:b/>
                 <w:bCs/>
               </w:rPr>
-              <w:lastRenderedPageBreak/>
               <w:t>Título:</w:t>
             </w:r>
           </w:p>
@@ -11966,7 +12090,6 @@
                 <w:b/>
                 <w:bCs/>
               </w:rPr>
-              <w:lastRenderedPageBreak/>
               <w:t>Título:</w:t>
             </w:r>
           </w:p>
@@ -12736,6 +12859,7 @@
               </w:numPr>
             </w:pPr>
             <w:r>
+              <w:lastRenderedPageBreak/>
               <w:t>Necessário s</w:t>
             </w:r>
             <w:r>
@@ -12778,7 +12902,6 @@
                 <w:b/>
                 <w:bCs/>
               </w:rPr>
-              <w:lastRenderedPageBreak/>
               <w:t>Título:</w:t>
             </w:r>
           </w:p>
@@ -13351,6 +13474,7 @@
               </w:numPr>
             </w:pPr>
             <w:r>
+              <w:lastRenderedPageBreak/>
               <w:t>Necessário selecionar o horário a apagar</w:t>
             </w:r>
           </w:p>
@@ -13393,7 +13517,6 @@
                 <w:b/>
                 <w:bCs/>
               </w:rPr>
-              <w:lastRenderedPageBreak/>
               <w:t>Título:</w:t>
             </w:r>
           </w:p>
@@ -14243,10 +14366,7 @@
               <w:t>s</w:t>
             </w:r>
             <w:r>
-              <w:t xml:space="preserve"> </w:t>
-            </w:r>
-            <w:r>
-              <w:t xml:space="preserve">pedidos take </w:t>
+              <w:t xml:space="preserve"> pedidos take </w:t>
             </w:r>
             <w:proofErr w:type="spellStart"/>
             <w:r>
@@ -14499,57 +14619,20 @@
             </w:r>
           </w:p>
           <w:p>
-            <w:pPr>
-              <w:rPr>
-                <w:lang w:val="en-US"/>
-              </w:rPr>
-            </w:pPr>
-            <w:r>
-              <w:rPr>
-                <w:lang w:val="en-US"/>
-              </w:rPr>
+            <w:r>
               <w:t>US3</w:t>
             </w:r>
             <w:r>
-              <w:rPr>
-                <w:lang w:val="en-US"/>
-              </w:rPr>
               <w:t>0</w:t>
             </w:r>
             <w:r>
-              <w:rPr>
-                <w:lang w:val="en-US"/>
-              </w:rPr>
-              <w:t xml:space="preserve"> – </w:t>
+              <w:t xml:space="preserve"> – Editar pedidos take </w:t>
             </w:r>
             <w:proofErr w:type="spellStart"/>
             <w:r>
-              <w:rPr>
-                <w:lang w:val="en-US"/>
-              </w:rPr>
-              <w:t>Editar</w:t>
+              <w:t>away</w:t>
             </w:r>
             <w:proofErr w:type="spellEnd"/>
-            <w:r>
-              <w:rPr>
-                <w:lang w:val="en-US"/>
-              </w:rPr>
-              <w:t xml:space="preserve"> </w:t>
-            </w:r>
-            <w:proofErr w:type="spellStart"/>
-            <w:r>
-              <w:rPr>
-                <w:lang w:val="en-US"/>
-              </w:rPr>
-              <w:t>pedidos</w:t>
-            </w:r>
-            <w:proofErr w:type="spellEnd"/>
-            <w:r>
-              <w:rPr>
-                <w:lang w:val="en-US"/>
-              </w:rPr>
-              <w:t xml:space="preserve"> take away</w:t>
-            </w:r>
           </w:p>
         </w:tc>
         <w:tc>
@@ -14933,7 +15016,6 @@
                 <w:b/>
                 <w:bCs/>
               </w:rPr>
-              <w:lastRenderedPageBreak/>
               <w:t>Título:</w:t>
             </w:r>
           </w:p>
@@ -15632,6 +15714,7 @@
               </w:numPr>
             </w:pPr>
             <w:r>
+              <w:lastRenderedPageBreak/>
               <w:t>Necessário selecionar a mesa a apagar</w:t>
             </w:r>
           </w:p>
@@ -15674,7 +15757,6 @@
                 <w:b/>
                 <w:bCs/>
               </w:rPr>
-              <w:lastRenderedPageBreak/>
               <w:t>Título:</w:t>
             </w:r>
           </w:p>
@@ -16346,6 +16428,7 @@
               </w:numPr>
             </w:pPr>
             <w:r>
+              <w:lastRenderedPageBreak/>
               <w:t>Necessário selecionar o cargo a apagar</w:t>
             </w:r>
           </w:p>
@@ -16383,13 +16466,12 @@
                 <w:bCs/>
               </w:rPr>
             </w:pPr>
-            <w:bookmarkStart w:id="12" w:name="_Hlk53501988"/>
-            <w:r>
-              <w:rPr>
-                <w:b/>
-                <w:bCs/>
-              </w:rPr>
-              <w:lastRenderedPageBreak/>
+            <w:bookmarkStart w:id="13" w:name="_Hlk53501988"/>
+            <w:r>
+              <w:rPr>
+                <w:b/>
+                <w:bCs/>
+              </w:rPr>
               <w:t>Título:</w:t>
             </w:r>
           </w:p>
@@ -16538,7 +16620,7 @@
           </w:p>
         </w:tc>
       </w:tr>
-      <w:bookmarkEnd w:id="12"/>
+      <w:bookmarkEnd w:id="13"/>
       <w:tr>
         <w:trPr>
           <w:gridAfter w:val="1"/>
@@ -17154,7 +17236,6 @@
           <w:sz w:val="36"/>
           <w:szCs w:val="36"/>
         </w:rPr>
-        <w:lastRenderedPageBreak/>
         <w:t>Frontend</w:t>
       </w:r>
       <w:proofErr w:type="spellEnd"/>
@@ -17846,7 +17927,7 @@
                 <w:bCs w:val="0"/>
               </w:rPr>
             </w:pPr>
-            <w:bookmarkStart w:id="13" w:name="_Hlk53505462"/>
+            <w:bookmarkStart w:id="14" w:name="_Hlk53505462"/>
             <w:r>
               <w:t>Título:</w:t>
             </w:r>
@@ -18038,7 +18119,7 @@
           </w:p>
         </w:tc>
       </w:tr>
-      <w:bookmarkEnd w:id="13"/>
+      <w:bookmarkEnd w:id="14"/>
       <w:tr>
         <w:trPr>
           <w:cnfStyle w:val="000000100000" w:firstRow="0" w:lastRow="0" w:firstColumn="0" w:lastColumn="0" w:oddVBand="0" w:evenVBand="0" w:oddHBand="1" w:evenHBand="0" w:firstRowFirstColumn="0" w:firstRowLastColumn="0" w:lastRowFirstColumn="0" w:lastRowLastColumn="0"/>
@@ -18057,7 +18138,6 @@
               </w:rPr>
             </w:pPr>
             <w:r>
-              <w:lastRenderedPageBreak/>
               <w:t>Título:</w:t>
             </w:r>
           </w:p>
@@ -20496,6 +20576,7 @@
                 <w:b w:val="0"/>
                 <w:bCs w:val="0"/>
               </w:rPr>
+              <w:lastRenderedPageBreak/>
               <w:t xml:space="preserve">O cliente teve </w:t>
             </w:r>
             <w:proofErr w:type="gramStart"/>
@@ -21693,7 +21774,7 @@
               <w:pStyle w:val="PargrafodaLista"/>
               <w:ind w:left="0"/>
             </w:pPr>
-            <w:bookmarkStart w:id="14" w:name="_Hlk53522697"/>
+            <w:bookmarkStart w:id="15" w:name="_Hlk53522697"/>
             <w:r>
               <w:t>EMPREGADO DE MESA</w:t>
             </w:r>
@@ -21715,7 +21796,7 @@
           </w:p>
         </w:tc>
       </w:tr>
-      <w:bookmarkEnd w:id="14"/>
+      <w:bookmarkEnd w:id="15"/>
       <w:tr>
         <w:trPr>
           <w:cnfStyle w:val="000000100000" w:firstRow="0" w:lastRow="0" w:firstColumn="0" w:lastColumn="0" w:oddVBand="0" w:evenVBand="0" w:oddHBand="1" w:evenHBand="0" w:firstRowFirstColumn="0" w:firstRowLastColumn="0" w:lastRowFirstColumn="0" w:lastRowLastColumn="0"/>
@@ -21749,21 +21830,7 @@
                 <w:b w:val="0"/>
                 <w:bCs w:val="0"/>
               </w:rPr>
-              <w:t>US</w:t>
-            </w:r>
-            <w:r>
-              <w:rPr>
-                <w:b w:val="0"/>
-                <w:bCs w:val="0"/>
-              </w:rPr>
-              <w:t>69</w:t>
-            </w:r>
-            <w:r>
-              <w:rPr>
-                <w:b w:val="0"/>
-                <w:bCs w:val="0"/>
-              </w:rPr>
-              <w:t xml:space="preserve"> –Login de empregado de mesa </w:t>
+              <w:t xml:space="preserve">US69 –Login de empregado de mesa </w:t>
             </w:r>
           </w:p>
         </w:tc>
@@ -21930,21 +21997,7 @@
                 <w:b w:val="0"/>
                 <w:bCs w:val="0"/>
               </w:rPr>
-              <w:t>US</w:t>
-            </w:r>
-            <w:r>
-              <w:rPr>
-                <w:b w:val="0"/>
-                <w:bCs w:val="0"/>
-              </w:rPr>
-              <w:t>70</w:t>
-            </w:r>
-            <w:r>
-              <w:rPr>
-                <w:b w:val="0"/>
-                <w:bCs w:val="0"/>
-              </w:rPr>
-              <w:t>-</w:t>
+              <w:t>US70-</w:t>
             </w:r>
             <w:r>
               <w:t xml:space="preserve"> </w:t>
@@ -22130,21 +22183,7 @@
                 <w:b w:val="0"/>
                 <w:bCs w:val="0"/>
               </w:rPr>
-              <w:t>US</w:t>
-            </w:r>
-            <w:r>
-              <w:rPr>
-                <w:b w:val="0"/>
-                <w:bCs w:val="0"/>
-              </w:rPr>
-              <w:t>71</w:t>
-            </w:r>
-            <w:r>
-              <w:rPr>
-                <w:b w:val="0"/>
-                <w:bCs w:val="0"/>
-              </w:rPr>
-              <w:t xml:space="preserve"> – Ver ementas empregado de mesa</w:t>
+              <w:t>US71 – Ver ementas empregado de mesa</w:t>
             </w:r>
           </w:p>
         </w:tc>
@@ -22291,21 +22330,7 @@
                 <w:b w:val="0"/>
                 <w:bCs w:val="0"/>
               </w:rPr>
-              <w:t>US</w:t>
-            </w:r>
-            <w:r>
-              <w:rPr>
-                <w:b w:val="0"/>
-                <w:bCs w:val="0"/>
-              </w:rPr>
-              <w:t>74</w:t>
-            </w:r>
-            <w:r>
-              <w:rPr>
-                <w:b w:val="0"/>
-                <w:bCs w:val="0"/>
-              </w:rPr>
-              <w:t xml:space="preserve"> – Ver pedido empregado de mesa</w:t>
+              <w:t>US74 – Ver pedido empregado de mesa</w:t>
             </w:r>
           </w:p>
         </w:tc>
@@ -22467,21 +22492,7 @@
                 <w:b w:val="0"/>
                 <w:bCs w:val="0"/>
               </w:rPr>
-              <w:t>US</w:t>
-            </w:r>
-            <w:r>
-              <w:rPr>
-                <w:b w:val="0"/>
-                <w:bCs w:val="0"/>
-              </w:rPr>
-              <w:t>80</w:t>
-            </w:r>
-            <w:r>
-              <w:rPr>
-                <w:b w:val="0"/>
-                <w:bCs w:val="0"/>
-              </w:rPr>
-              <w:t xml:space="preserve"> – Ver horário de funcionários</w:t>
+              <w:t>US80 – Ver horário de funcionários</w:t>
             </w:r>
           </w:p>
         </w:tc>
@@ -22646,21 +22657,7 @@
                 <w:b w:val="0"/>
                 <w:bCs w:val="0"/>
               </w:rPr>
-              <w:t>US</w:t>
-            </w:r>
-            <w:r>
-              <w:rPr>
-                <w:b w:val="0"/>
-                <w:bCs w:val="0"/>
-              </w:rPr>
-              <w:t>81</w:t>
-            </w:r>
-            <w:r>
-              <w:rPr>
-                <w:b w:val="0"/>
-                <w:bCs w:val="0"/>
-              </w:rPr>
-              <w:t xml:space="preserve"> – Ver faltas </w:t>
+              <w:t xml:space="preserve">US81 – Ver faltas </w:t>
             </w:r>
           </w:p>
         </w:tc>
@@ -22891,21 +22888,7 @@
                 <w:b w:val="0"/>
                 <w:bCs w:val="0"/>
               </w:rPr>
-              <w:t>US</w:t>
-            </w:r>
-            <w:r>
-              <w:rPr>
-                <w:b w:val="0"/>
-                <w:bCs w:val="0"/>
-              </w:rPr>
-              <w:t>82</w:t>
-            </w:r>
-            <w:r>
-              <w:rPr>
-                <w:b w:val="0"/>
-                <w:bCs w:val="0"/>
-              </w:rPr>
-              <w:t xml:space="preserve"> – Fazer login cozinheiro</w:t>
+              <w:t>US82 – Fazer login cozinheiro</w:t>
             </w:r>
           </w:p>
         </w:tc>
@@ -23068,21 +23051,7 @@
                 <w:b w:val="0"/>
                 <w:bCs w:val="0"/>
               </w:rPr>
-              <w:t>US</w:t>
-            </w:r>
-            <w:r>
-              <w:rPr>
-                <w:b w:val="0"/>
-                <w:bCs w:val="0"/>
-              </w:rPr>
-              <w:t>83</w:t>
-            </w:r>
-            <w:r>
-              <w:rPr>
-                <w:b w:val="0"/>
-                <w:bCs w:val="0"/>
-              </w:rPr>
-              <w:t xml:space="preserve"> – Alterar dados do Perfil cozinheiro</w:t>
+              <w:t>US83 – Alterar dados do Perfil cozinheiro</w:t>
             </w:r>
           </w:p>
         </w:tc>
@@ -23147,10 +23116,7 @@
           </w:tcPr>
           <w:p>
             <w:r>
-              <w:t>Descrição</w:t>
-            </w:r>
-            <w:r>
-              <w:t xml:space="preserve">: </w:t>
+              <w:t xml:space="preserve">Descrição: </w:t>
             </w:r>
             <w:r>
               <w:rPr>
@@ -23220,21 +23186,7 @@
                 <w:b w:val="0"/>
                 <w:bCs w:val="0"/>
               </w:rPr>
-              <w:t>US</w:t>
-            </w:r>
-            <w:r>
-              <w:rPr>
-                <w:b w:val="0"/>
-                <w:bCs w:val="0"/>
-              </w:rPr>
-              <w:t>84</w:t>
-            </w:r>
-            <w:r>
-              <w:rPr>
-                <w:b w:val="0"/>
-                <w:bCs w:val="0"/>
-              </w:rPr>
-              <w:t xml:space="preserve"> – Criar ementa cozinheiro</w:t>
+              <w:t>US84 – Criar ementa cozinheiro</w:t>
             </w:r>
           </w:p>
         </w:tc>
@@ -23376,21 +23328,7 @@
                 <w:b w:val="0"/>
                 <w:bCs w:val="0"/>
               </w:rPr>
-              <w:t>US</w:t>
-            </w:r>
-            <w:r>
-              <w:rPr>
-                <w:b w:val="0"/>
-                <w:bCs w:val="0"/>
-              </w:rPr>
-              <w:t>85</w:t>
-            </w:r>
-            <w:r>
-              <w:rPr>
-                <w:b w:val="0"/>
-                <w:bCs w:val="0"/>
-              </w:rPr>
-              <w:t xml:space="preserve"> – Atualizar ementa cozinheiro</w:t>
+              <w:t>US85 – Atualizar ementa cozinheiro</w:t>
             </w:r>
           </w:p>
         </w:tc>
@@ -23528,21 +23466,7 @@
                 <w:b w:val="0"/>
                 <w:bCs w:val="0"/>
               </w:rPr>
-              <w:t>US</w:t>
-            </w:r>
-            <w:r>
-              <w:rPr>
-                <w:b w:val="0"/>
-                <w:bCs w:val="0"/>
-              </w:rPr>
-              <w:t>86</w:t>
-            </w:r>
-            <w:r>
-              <w:rPr>
-                <w:b w:val="0"/>
-                <w:bCs w:val="0"/>
-              </w:rPr>
-              <w:t xml:space="preserve"> – Ver ementa cozinheiro</w:t>
+              <w:t>US86 – Ver ementa cozinheiro</w:t>
             </w:r>
           </w:p>
         </w:tc>
@@ -23651,6 +23575,7 @@
                 <w:b w:val="0"/>
                 <w:bCs w:val="0"/>
               </w:rPr>
+              <w:lastRenderedPageBreak/>
               <w:t xml:space="preserve">Tem </w:t>
             </w:r>
             <w:proofErr w:type="gramStart"/>
@@ -23691,21 +23616,7 @@
                 <w:b w:val="0"/>
                 <w:bCs w:val="0"/>
               </w:rPr>
-              <w:t>US</w:t>
-            </w:r>
-            <w:r>
-              <w:rPr>
-                <w:b w:val="0"/>
-                <w:bCs w:val="0"/>
-              </w:rPr>
-              <w:t>87</w:t>
-            </w:r>
-            <w:r>
-              <w:rPr>
-                <w:b w:val="0"/>
-                <w:bCs w:val="0"/>
-              </w:rPr>
-              <w:t xml:space="preserve"> – Apagar ementa cozinheiro</w:t>
+              <w:t>US87 – Apagar ementa cozinheiro</w:t>
             </w:r>
           </w:p>
         </w:tc>
@@ -23851,21 +23762,7 @@
                 <w:b w:val="0"/>
                 <w:bCs w:val="0"/>
               </w:rPr>
-              <w:t>US</w:t>
-            </w:r>
-            <w:r>
-              <w:rPr>
-                <w:b w:val="0"/>
-                <w:bCs w:val="0"/>
-              </w:rPr>
-              <w:t>88</w:t>
-            </w:r>
-            <w:r>
-              <w:rPr>
-                <w:b w:val="0"/>
-                <w:bCs w:val="0"/>
-              </w:rPr>
-              <w:t xml:space="preserve"> – Ver horário cozinheiro</w:t>
+              <w:t>US88 – Ver horário cozinheiro</w:t>
             </w:r>
           </w:p>
         </w:tc>
@@ -24007,21 +23904,7 @@
                 <w:b w:val="0"/>
                 <w:bCs w:val="0"/>
               </w:rPr>
-              <w:t>US</w:t>
-            </w:r>
-            <w:r>
-              <w:rPr>
-                <w:b w:val="0"/>
-                <w:bCs w:val="0"/>
-              </w:rPr>
-              <w:t>89</w:t>
-            </w:r>
-            <w:r>
-              <w:rPr>
-                <w:b w:val="0"/>
-                <w:bCs w:val="0"/>
-              </w:rPr>
-              <w:t xml:space="preserve"> – Ver faltas cozinheiro</w:t>
+              <w:t>US89 – Ver faltas cozinheiro</w:t>
             </w:r>
           </w:p>
         </w:tc>
@@ -24195,24 +24078,14 @@
       <w:r>
         <w:t xml:space="preserve">Tabela </w:t>
       </w:r>
-      <w:r>
-        <w:fldChar w:fldCharType="begin"/>
-      </w:r>
-      <w:r>
-        <w:instrText xml:space="preserve"> SEQ Tabela \* ARABIC </w:instrText>
-      </w:r>
-      <w:r>
-        <w:fldChar w:fldCharType="separate"/>
-      </w:r>
-      <w:r>
-        <w:rPr>
-          <w:noProof/>
-        </w:rPr>
-        <w:t>5</w:t>
-      </w:r>
-      <w:r>
-        <w:fldChar w:fldCharType="end"/>
-      </w:r>
+      <w:fldSimple w:instr=" SEQ Tabela \* ARABIC ">
+        <w:r>
+          <w:rPr>
+            <w:noProof/>
+          </w:rPr>
+          <w:t>5</w:t>
+        </w:r>
+      </w:fldSimple>
       <w:r>
         <w:t xml:space="preserve"> - </w:t>
       </w:r>
@@ -24841,7 +24714,7 @@
             <w:shd w:val="clear" w:color="auto" w:fill="808080" w:themeFill="background1" w:themeFillShade="80"/>
           </w:tcPr>
           <w:p>
-            <w:bookmarkStart w:id="15" w:name="_Hlk53528995"/>
+            <w:bookmarkStart w:id="16" w:name="_Hlk53528995"/>
             <w:r>
               <w:t>CLIENTE</w:t>
             </w:r>
@@ -24863,7 +24736,7 @@
           </w:p>
         </w:tc>
       </w:tr>
-      <w:bookmarkEnd w:id="15"/>
+      <w:bookmarkEnd w:id="16"/>
       <w:tr>
         <w:tc>
           <w:tcPr>
@@ -25746,7 +25619,6 @@
           </w:tcPr>
           <w:p>
             <w:r>
-              <w:lastRenderedPageBreak/>
               <w:t>ATENDEDOR DE PEDIDO</w:t>
             </w:r>
           </w:p>
@@ -25775,8 +25647,8 @@
             <w:shd w:val="clear" w:color="auto" w:fill="E7E6E6" w:themeFill="background2"/>
           </w:tcPr>
           <w:p>
-            <w:bookmarkStart w:id="16" w:name="_Hlk53529164"/>
             <w:bookmarkStart w:id="17" w:name="_Hlk53529182"/>
+            <w:bookmarkStart w:id="18" w:name="_Hlk53529164"/>
             <w:r>
               <w:t>Título</w:t>
             </w:r>
@@ -25896,7 +25768,7 @@
           </w:p>
         </w:tc>
       </w:tr>
-      <w:bookmarkEnd w:id="16"/>
+      <w:bookmarkEnd w:id="18"/>
       <w:tr>
         <w:tc>
           <w:tcPr>
@@ -26198,7 +26070,35 @@
                 <w:b w:val="0"/>
                 <w:bCs w:val="0"/>
               </w:rPr>
-              <w:t xml:space="preserve">US19 –Ver Horário Atendedor de pedidos </w:t>
+              <w:t xml:space="preserve">US19 –Ver Horário Atendedor de </w:t>
+            </w:r>
+            <w:proofErr w:type="gramStart"/>
+            <w:r>
+              <w:rPr>
+                <w:b w:val="0"/>
+                <w:bCs w:val="0"/>
+              </w:rPr>
+              <w:t xml:space="preserve">pedidos </w:t>
+            </w:r>
+            <w:r>
+              <w:rPr>
+                <w:b w:val="0"/>
+                <w:bCs w:val="0"/>
+              </w:rPr>
+              <w:t xml:space="preserve"> </w:t>
+            </w:r>
+            <w:r>
+              <w:rPr>
+                <w:color w:val="4472C4" w:themeColor="accent1"/>
+              </w:rPr>
+              <w:t>(</w:t>
+            </w:r>
+            <w:proofErr w:type="gramEnd"/>
+            <w:r>
+              <w:rPr>
+                <w:color w:val="4472C4" w:themeColor="accent1"/>
+              </w:rPr>
+              <w:t>EXTRA)</w:t>
             </w:r>
           </w:p>
         </w:tc>
@@ -26351,6 +26251,12 @@
               </w:rPr>
               <w:t xml:space="preserve">US20 – Faltas Atendedor de pedidos </w:t>
             </w:r>
+            <w:r>
+              <w:rPr>
+                <w:color w:val="4472C4" w:themeColor="accent1"/>
+              </w:rPr>
+              <w:t>(EXTRA)</w:t>
+            </w:r>
           </w:p>
         </w:tc>
         <w:tc>
@@ -26450,6 +26356,7 @@
                 <w:b w:val="0"/>
                 <w:bCs w:val="0"/>
               </w:rPr>
+              <w:lastRenderedPageBreak/>
               <w:t xml:space="preserve">Tem </w:t>
             </w:r>
             <w:proofErr w:type="gramStart"/>
@@ -26479,10 +26386,10 @@
             <w:shd w:val="clear" w:color="auto" w:fill="808080" w:themeFill="background1" w:themeFillShade="80"/>
           </w:tcPr>
           <w:p>
-            <w:bookmarkStart w:id="18" w:name="_Hlk53531451"/>
+            <w:bookmarkStart w:id="19" w:name="_Hlk53531451"/>
             <w:r>
               <w:lastRenderedPageBreak/>
-              <w:t>ATENDEDOR DE PEDIDO</w:t>
+              <w:t>EMPREGADO DE MESA</w:t>
             </w:r>
           </w:p>
         </w:tc>
@@ -26502,7 +26409,7 @@
           </w:p>
         </w:tc>
       </w:tr>
-      <w:bookmarkEnd w:id="18"/>
+      <w:bookmarkEnd w:id="19"/>
       <w:tr>
         <w:trPr>
           <w:cnfStyle w:val="000000100000" w:firstRow="0" w:lastRow="0" w:firstColumn="0" w:lastColumn="0" w:oddVBand="0" w:evenVBand="0" w:oddHBand="1" w:evenHBand="0" w:firstRowFirstColumn="0" w:firstRowLastColumn="0" w:lastRowFirstColumn="0" w:lastRowLastColumn="0"/>
@@ -27614,6 +27521,19 @@
               </w:rPr>
               <w:t>US29 – Criar fatura empregado de mesa</w:t>
             </w:r>
+            <w:r>
+              <w:rPr>
+                <w:b w:val="0"/>
+                <w:bCs w:val="0"/>
+              </w:rPr>
+              <w:t xml:space="preserve"> </w:t>
+            </w:r>
+            <w:r>
+              <w:rPr>
+                <w:color w:val="4472C4" w:themeColor="accent1"/>
+              </w:rPr>
+              <w:t>(EXTRA)</w:t>
+            </w:r>
           </w:p>
         </w:tc>
         <w:tc>
@@ -27755,7 +27675,35 @@
                 <w:b w:val="0"/>
                 <w:bCs w:val="0"/>
               </w:rPr>
-              <w:t xml:space="preserve">US30 –Atualizar fatura empregado de mesa </w:t>
+              <w:t xml:space="preserve">US30 –Atualizar fatura empregado de </w:t>
+            </w:r>
+            <w:proofErr w:type="gramStart"/>
+            <w:r>
+              <w:rPr>
+                <w:b w:val="0"/>
+                <w:bCs w:val="0"/>
+              </w:rPr>
+              <w:t xml:space="preserve">mesa </w:t>
+            </w:r>
+            <w:r>
+              <w:rPr>
+                <w:b w:val="0"/>
+                <w:bCs w:val="0"/>
+              </w:rPr>
+              <w:t xml:space="preserve"> </w:t>
+            </w:r>
+            <w:r>
+              <w:rPr>
+                <w:color w:val="4472C4" w:themeColor="accent1"/>
+              </w:rPr>
+              <w:t>(</w:t>
+            </w:r>
+            <w:proofErr w:type="gramEnd"/>
+            <w:r>
+              <w:rPr>
+                <w:color w:val="4472C4" w:themeColor="accent1"/>
+              </w:rPr>
+              <w:t>EXTRA)</w:t>
             </w:r>
           </w:p>
         </w:tc>
@@ -27895,6 +27843,7 @@
                 <w:b w:val="0"/>
                 <w:bCs w:val="0"/>
               </w:rPr>
+              <w:lastRenderedPageBreak/>
               <w:t xml:space="preserve">O cliente teve </w:t>
             </w:r>
             <w:proofErr w:type="gramStart"/>
@@ -27936,6 +27885,19 @@
                 <w:bCs w:val="0"/>
               </w:rPr>
               <w:t>US31 –Apagar fatura empregado de mesa</w:t>
+            </w:r>
+            <w:r>
+              <w:rPr>
+                <w:b w:val="0"/>
+                <w:bCs w:val="0"/>
+              </w:rPr>
+              <w:t xml:space="preserve"> </w:t>
+            </w:r>
+            <w:r>
+              <w:rPr>
+                <w:color w:val="4472C4" w:themeColor="accent1"/>
+              </w:rPr>
+              <w:t>(EXTRA)</w:t>
             </w:r>
           </w:p>
         </w:tc>
@@ -28085,6 +28047,19 @@
               </w:rPr>
               <w:t>US32 –Ver horário de funcionários empregado de mesa</w:t>
             </w:r>
+            <w:r>
+              <w:rPr>
+                <w:b w:val="0"/>
+                <w:bCs w:val="0"/>
+              </w:rPr>
+              <w:t xml:space="preserve"> </w:t>
+            </w:r>
+            <w:r>
+              <w:rPr>
+                <w:color w:val="4472C4" w:themeColor="accent1"/>
+              </w:rPr>
+              <w:t>(EXTRA)</w:t>
+            </w:r>
           </w:p>
         </w:tc>
         <w:tc>
@@ -28227,6 +28202,19 @@
               </w:rPr>
               <w:t>US33 – Ver faltas empregado de mesa</w:t>
             </w:r>
+            <w:r>
+              <w:rPr>
+                <w:b w:val="0"/>
+                <w:bCs w:val="0"/>
+              </w:rPr>
+              <w:t xml:space="preserve"> </w:t>
+            </w:r>
+            <w:r>
+              <w:rPr>
+                <w:color w:val="4472C4" w:themeColor="accent1"/>
+              </w:rPr>
+              <w:t>(EXTRA)</w:t>
+            </w:r>
           </w:p>
         </w:tc>
         <w:tc>
@@ -28359,6 +28347,15 @@
             <w:r>
               <w:t>COZINHEIRO</w:t>
             </w:r>
+            <w:r>
+              <w:t xml:space="preserve"> </w:t>
+            </w:r>
+            <w:r>
+              <w:rPr>
+                <w:color w:val="2E74B5" w:themeColor="accent5" w:themeShade="BF"/>
+              </w:rPr>
+              <w:t>(EXTRA)</w:t>
+            </w:r>
           </w:p>
         </w:tc>
         <w:tc>
@@ -28400,6 +28397,19 @@
               </w:rPr>
               <w:t>US35 – Alterar dados do Perfil cozinheiro</w:t>
             </w:r>
+            <w:r>
+              <w:rPr>
+                <w:b w:val="0"/>
+                <w:bCs w:val="0"/>
+              </w:rPr>
+              <w:t xml:space="preserve"> </w:t>
+            </w:r>
+            <w:r>
+              <w:rPr>
+                <w:color w:val="4472C4" w:themeColor="accent1"/>
+              </w:rPr>
+              <w:t>(EXTRA)</w:t>
+            </w:r>
           </w:p>
         </w:tc>
         <w:tc>
@@ -28526,6 +28536,25 @@
               </w:rPr>
               <w:t>US36 –Ver ementa cozinheiro</w:t>
             </w:r>
+            <w:r>
+              <w:rPr>
+                <w:b w:val="0"/>
+                <w:bCs w:val="0"/>
+              </w:rPr>
+              <w:t xml:space="preserve"> </w:t>
+            </w:r>
+            <w:r>
+              <w:rPr>
+                <w:color w:val="4472C4" w:themeColor="accent1"/>
+              </w:rPr>
+              <w:t>(EXTRA)</w:t>
+            </w:r>
+            <w:r>
+              <w:rPr>
+                <w:color w:val="4472C4" w:themeColor="accent1"/>
+              </w:rPr>
+              <w:t xml:space="preserve"> </w:t>
+            </w:r>
           </w:p>
         </w:tc>
         <w:tc>
@@ -28692,6 +28721,19 @@
               </w:rPr>
               <w:t>US37 –Ver horário cozinheiro</w:t>
             </w:r>
+            <w:r>
+              <w:rPr>
+                <w:b w:val="0"/>
+                <w:bCs w:val="0"/>
+              </w:rPr>
+              <w:t xml:space="preserve"> </w:t>
+            </w:r>
+            <w:r>
+              <w:rPr>
+                <w:color w:val="4472C4" w:themeColor="accent1"/>
+              </w:rPr>
+              <w:t>(EXTRA)</w:t>
+            </w:r>
           </w:p>
         </w:tc>
         <w:tc>
@@ -28841,6 +28883,19 @@
               </w:rPr>
               <w:t>US38 –Ver faltas cozinheiro</w:t>
             </w:r>
+            <w:r>
+              <w:rPr>
+                <w:b w:val="0"/>
+                <w:bCs w:val="0"/>
+              </w:rPr>
+              <w:t xml:space="preserve"> </w:t>
+            </w:r>
+            <w:r>
+              <w:rPr>
+                <w:color w:val="4472C4" w:themeColor="accent1"/>
+              </w:rPr>
+              <w:t>(EXTRA)</w:t>
+            </w:r>
           </w:p>
         </w:tc>
         <w:tc>
@@ -29114,10 +29169,7 @@
               </w:rPr>
             </w:pPr>
           </w:p>
-          <w:p>
-            <w:bookmarkStart w:id="19" w:name="_GoBack"/>
-            <w:bookmarkEnd w:id="19"/>
-          </w:p>
+          <w:p/>
         </w:tc>
         <w:tc>
           <w:tcPr>
@@ -29142,7 +29194,6 @@
       </w:pPr>
       <w:bookmarkStart w:id="20" w:name="_Toc52370101"/>
       <w:r>
-        <w:lastRenderedPageBreak/>
         <w:t>Diagrama de Classes e Modelo de Dados</w:t>
       </w:r>
       <w:bookmarkEnd w:id="20"/>
@@ -36373,6 +36424,7 @@
   <w:style w:type="character" w:default="1" w:styleId="Tipodeletrapredefinidodopargrafo">
     <w:name w:val="Default Paragraph Font"/>
     <w:uiPriority w:val="1"/>
+    <w:semiHidden/>
     <w:unhideWhenUsed/>
   </w:style>
   <w:style w:type="table" w:default="1" w:styleId="Tabelanormal">
@@ -38293,21 +38345,6 @@
 </file>
 
 <file path=customXml/item1.xml><?xml version="1.0" encoding="utf-8"?>
-<?mso-contentType ?>
-<FormTemplates xmlns="http://schemas.microsoft.com/sharepoint/v3/contenttype/forms">
-  <Display>DocumentLibraryForm</Display>
-  <Edit>DocumentLibraryForm</Edit>
-  <New>DocumentLibraryForm</New>
-</FormTemplates>
-</file>
-
-<file path=customXml/item2.xml><?xml version="1.0" encoding="utf-8"?>
-<p:properties xmlns:p="http://schemas.microsoft.com/office/2006/metadata/properties" xmlns:xsi="http://www.w3.org/2001/XMLSchema-instance" xmlns:pc="http://schemas.microsoft.com/office/infopath/2007/PartnerControls">
-  <documentManagement/>
-</p:properties>
-</file>
-
-<file path=customXml/item3.xml><?xml version="1.0" encoding="utf-8"?>
 <ct:contentTypeSchema xmlns:ct="http://schemas.microsoft.com/office/2006/metadata/contentType" xmlns:ma="http://schemas.microsoft.com/office/2006/metadata/properties/metaAttributes" ct:_="" ma:_="" ma:contentTypeName="Document" ma:contentTypeID="0x01010012CC4DF2ACE7B64A886F4A6F51CBE286" ma:contentTypeVersion="11" ma:contentTypeDescription="Create a new document." ma:contentTypeScope="" ma:versionID="bf9eac28d7bd1f11f4293781502f4f03">
   <xsd:schema xmlns:xsd="http://www.w3.org/2001/XMLSchema" xmlns:xs="http://www.w3.org/2001/XMLSchema" xmlns:p="http://schemas.microsoft.com/office/2006/metadata/properties" xmlns:ns3="f0d5bca7-4cfa-4af8-9648-cdd51ee9a852" xmlns:ns4="eaa55497-7b36-454e-9332-bc23058ee877" targetNamespace="http://schemas.microsoft.com/office/2006/metadata/properties" ma:root="true" ma:fieldsID="8279be1ada40dde74d229f101d4abc9a" ns3:_="" ns4:_="">
     <xsd:import namespace="f0d5bca7-4cfa-4af8-9648-cdd51ee9a852"/>
@@ -38516,28 +38553,26 @@
 </ct:contentTypeSchema>
 </file>
 
+<file path=customXml/item2.xml><?xml version="1.0" encoding="utf-8"?>
+<p:properties xmlns:p="http://schemas.microsoft.com/office/2006/metadata/properties" xmlns:xsi="http://www.w3.org/2001/XMLSchema-instance" xmlns:pc="http://schemas.microsoft.com/office/infopath/2007/PartnerControls">
+  <documentManagement/>
+</p:properties>
+</file>
+
+<file path=customXml/item3.xml><?xml version="1.0" encoding="utf-8"?>
+<?mso-contentType ?>
+<FormTemplates xmlns="http://schemas.microsoft.com/sharepoint/v3/contenttype/forms">
+  <Display>DocumentLibraryForm</Display>
+  <Edit>DocumentLibraryForm</Edit>
+  <New>DocumentLibraryForm</New>
+</FormTemplates>
+</file>
+
 <file path=customXml/item4.xml><?xml version="1.0" encoding="utf-8"?>
 <b:Sources xmlns:b="http://schemas.openxmlformats.org/officeDocument/2006/bibliography" xmlns="http://schemas.openxmlformats.org/officeDocument/2006/bibliography" SelectedStyle="/APASixthEditionOfficeOnline.xsl" StyleName="APA" Version="6"/>
 </file>
 
 <file path=customXml/itemProps1.xml><?xml version="1.0" encoding="utf-8"?>
-<ds:datastoreItem xmlns:ds="http://schemas.openxmlformats.org/officeDocument/2006/customXml" ds:itemID="{E55BFC68-D340-48E4-B3AC-1BC9340FD784}">
-  <ds:schemaRefs>
-    <ds:schemaRef ds:uri="http://schemas.microsoft.com/sharepoint/v3/contenttype/forms"/>
-  </ds:schemaRefs>
-</ds:datastoreItem>
-</file>
-
-<file path=customXml/itemProps2.xml><?xml version="1.0" encoding="utf-8"?>
-<ds:datastoreItem xmlns:ds="http://schemas.openxmlformats.org/officeDocument/2006/customXml" ds:itemID="{FFF4A26C-B024-427B-8C0F-1E28ED82DC26}">
-  <ds:schemaRefs>
-    <ds:schemaRef ds:uri="http://schemas.microsoft.com/office/2006/metadata/properties"/>
-    <ds:schemaRef ds:uri="http://schemas.microsoft.com/office/infopath/2007/PartnerControls"/>
-  </ds:schemaRefs>
-</ds:datastoreItem>
-</file>
-
-<file path=customXml/itemProps3.xml><?xml version="1.0" encoding="utf-8"?>
 <ds:datastoreItem xmlns:ds="http://schemas.openxmlformats.org/officeDocument/2006/customXml" ds:itemID="{AB73BAA5-F801-40D0-9E5D-FC0B31CF801B}">
   <ds:schemaRefs>
     <ds:schemaRef ds:uri="http://schemas.microsoft.com/office/2006/metadata/contentType"/>
@@ -38556,8 +38591,25 @@
 </ds:datastoreItem>
 </file>
 
+<file path=customXml/itemProps2.xml><?xml version="1.0" encoding="utf-8"?>
+<ds:datastoreItem xmlns:ds="http://schemas.openxmlformats.org/officeDocument/2006/customXml" ds:itemID="{FFF4A26C-B024-427B-8C0F-1E28ED82DC26}">
+  <ds:schemaRefs>
+    <ds:schemaRef ds:uri="http://schemas.microsoft.com/office/2006/metadata/properties"/>
+    <ds:schemaRef ds:uri="http://schemas.microsoft.com/office/infopath/2007/PartnerControls"/>
+  </ds:schemaRefs>
+</ds:datastoreItem>
+</file>
+
+<file path=customXml/itemProps3.xml><?xml version="1.0" encoding="utf-8"?>
+<ds:datastoreItem xmlns:ds="http://schemas.openxmlformats.org/officeDocument/2006/customXml" ds:itemID="{E55BFC68-D340-48E4-B3AC-1BC9340FD784}">
+  <ds:schemaRefs>
+    <ds:schemaRef ds:uri="http://schemas.microsoft.com/sharepoint/v3/contenttype/forms"/>
+  </ds:schemaRefs>
+</ds:datastoreItem>
+</file>
+
 <file path=customXml/itemProps4.xml><?xml version="1.0" encoding="utf-8"?>
-<ds:datastoreItem xmlns:ds="http://schemas.openxmlformats.org/officeDocument/2006/customXml" ds:itemID="{1F770908-246E-452D-88BB-3567002E2B2F}">
+<ds:datastoreItem xmlns:ds="http://schemas.openxmlformats.org/officeDocument/2006/customXml" ds:itemID="{83EC94ED-32A8-4CA5-A0AF-A8F2B4553022}">
   <ds:schemaRefs>
     <ds:schemaRef ds:uri="http://schemas.openxmlformats.org/officeDocument/2006/bibliography"/>
   </ds:schemaRefs>

</xml_diff>